<commit_message>
Update installing eBPF for Windows
</commit_message>
<xml_diff>
--- a/bpf_windows/ebpf_process_windows.docx
+++ b/bpf_windows/ebpf_process_windows.docx
@@ -3,24 +3,47 @@
 <w:document xmlns:wpc="http://schemas.microsoft.com/office/word/2010/wordprocessingCanvas" xmlns:cx="http://schemas.microsoft.com/office/drawing/2014/chartex" xmlns:cx1="http://schemas.microsoft.com/office/drawing/2015/9/8/chartex" xmlns:cx2="http://schemas.microsoft.com/office/drawing/2015/10/21/chartex" xmlns:cx3="http://schemas.microsoft.com/office/drawing/2016/5/9/chartex" xmlns:cx4="http://schemas.microsoft.com/office/drawing/2016/5/10/chartex" xmlns:cx5="http://schemas.microsoft.com/office/drawing/2016/5/11/chartex" xmlns:cx6="http://schemas.microsoft.com/office/drawing/2016/5/12/chartex" xmlns:cx7="http://schemas.microsoft.com/office/drawing/2016/5/13/chartex" xmlns:cx8="http://schemas.microsoft.com/office/drawing/2016/5/14/chartex" xmlns:mc="http://schemas.openxmlformats.org/markup-compatibility/2006" xmlns:aink="http://schemas.microsoft.com/office/drawing/2016/ink" xmlns:am3d="http://schemas.microsoft.com/office/drawing/2017/model3d" xmlns:o="urn:schemas-microsoft-com:office:office" xmlns:oel="http://schemas.microsoft.com/office/2019/extlst" xmlns:r="http://schemas.openxmlformats.org/officeDocument/2006/relationships" xmlns:m="http://schemas.openxmlformats.org/officeDocument/2006/math" xmlns:v="urn:schemas-microsoft-com:vml" xmlns:wp14="http://schemas.microsoft.com/office/word/2010/wordprocessingDrawing" xmlns:wp="http://schemas.openxmlformats.org/drawingml/2006/wordprocessingDrawing" xmlns:w10="urn:schemas-microsoft-com:office:word" xmlns:w="http://schemas.openxmlformats.org/wordprocessingml/2006/main" xmlns:w14="http://schemas.microsoft.com/office/word/2010/wordml" xmlns:w15="http://schemas.microsoft.com/office/word/2012/wordml" xmlns:w16cex="http://schemas.microsoft.com/office/word/2018/wordml/cex" xmlns:w16cid="http://schemas.microsoft.com/office/word/2016/wordml/cid" xmlns:w16="http://schemas.microsoft.com/office/word/2018/wordml" xmlns:w16du="http://schemas.microsoft.com/office/word/2023/wordml/word16du" xmlns:w16sdtdh="http://schemas.microsoft.com/office/word/2020/wordml/sdtdatahash" xmlns:w16se="http://schemas.microsoft.com/office/word/2015/wordml/symex" xmlns:wpg="http://schemas.microsoft.com/office/word/2010/wordprocessingGroup" xmlns:wpi="http://schemas.microsoft.com/office/word/2010/wordprocessingInk" xmlns:wne="http://schemas.microsoft.com/office/word/2006/wordml" xmlns:wps="http://schemas.microsoft.com/office/word/2010/wordprocessingShape" mc:Ignorable="w14 w15 w16se w16cid w16 w16cex w16sdtdh wp14">
   <w:body>
     <w:p>
-      <w:r>
+      <w:pPr>
+        <w:rPr>
+          <w:lang w:val="en-GB"/>
+        </w:rPr>
+      </w:pPr>
+      <w:r>
+        <w:rPr>
+          <w:lang w:val="en-GB"/>
+        </w:rPr>
         <w:t>BPF process for windows</w:t>
       </w:r>
     </w:p>
     <w:p>
+      <w:pPr>
+        <w:rPr>
+          <w:lang w:val="en-GB"/>
+        </w:rPr>
+      </w:pPr>
       <w:hyperlink r:id="rId5" w:history="1">
         <w:r>
           <w:rPr>
             <w:rStyle w:val="Collegamentoipertestuale"/>
+            <w:lang w:val="en-GB"/>
           </w:rPr>
           <w:t>https://github.com/microsoft/ebpf-for-windows</w:t>
         </w:r>
       </w:hyperlink>
       <w:r>
+        <w:rPr>
+          <w:lang w:val="en-GB"/>
+        </w:rPr>
         <w:t xml:space="preserve"> </w:t>
       </w:r>
     </w:p>
-    <w:p/>
+    <w:p>
+      <w:pPr>
+        <w:rPr>
+          <w:lang w:val="en-GB"/>
+        </w:rPr>
+      </w:pPr>
+    </w:p>
     <w:p>
       <w:pPr>
         <w:pStyle w:val="Paragrafoelenco"/>
@@ -28,9 +51,27 @@
           <w:ilvl w:val="0"/>
           <w:numId w:val="1"/>
         </w:numPr>
-      </w:pPr>
-      <w:r>
+        <w:rPr>
+          <w:lang w:val="en-GB"/>
+        </w:rPr>
+      </w:pPr>
+      <w:r>
+        <w:rPr>
+          <w:lang w:val="en-GB"/>
+        </w:rPr>
         <w:t>Installing VM</w:t>
+      </w:r>
+      <w:r>
+        <w:rPr>
+          <w:lang w:val="en-GB"/>
+        </w:rPr>
+        <w:t xml:space="preserve"> -&gt; Hyper-V, not wit</w:t>
+      </w:r>
+      <w:r>
+        <w:rPr>
+          <w:lang w:val="en-GB"/>
+        </w:rPr>
+        <w:t>h links</w:t>
       </w:r>
     </w:p>
     <w:p>
@@ -304,33 +345,9 @@
       </w:pPr>
       <w:r>
         <w:rPr>
-          <w:b/>
-          <w:bCs/>
-          <w:lang w:val="en-GB"/>
-        </w:rPr>
-        <w:t>TO</w:t>
-      </w:r>
-      <w:r>
-        <w:rPr>
-          <w:b/>
-          <w:bCs/>
-          <w:lang w:val="en-GB"/>
-        </w:rPr>
-        <w:t>D</w:t>
-      </w:r>
-      <w:r>
-        <w:rPr>
-          <w:b/>
-          <w:bCs/>
-          <w:lang w:val="en-GB"/>
-        </w:rPr>
-        <w:t>O</w:t>
-      </w:r>
-      <w:r>
-        <w:rPr>
-          <w:lang w:val="en-GB"/>
-        </w:rPr>
-        <w:t>: add cmake.exe to path (others done)</w:t>
+          <w:lang w:val="en-GB"/>
+        </w:rPr>
+        <w:t>Add to path the .exe</w:t>
       </w:r>
     </w:p>
     <w:p>
@@ -447,7 +464,7 @@
           <w:lang w:val="en-GB"/>
         </w:rPr>
       </w:pPr>
-      <w:hyperlink r:id="rId10" w:history="1">
+      <w:hyperlink r:id="rId10" w:anchor="installing-ebpf-for-windows" w:history="1">
         <w:r>
           <w:rPr>
             <w:rStyle w:val="Collegamentoipertestuale"/>
@@ -502,19 +519,7 @@
         <w:rPr>
           <w:lang w:val="en-GB"/>
         </w:rPr>
-        <w:t xml:space="preserve"> (no debugging</w:t>
-      </w:r>
-      <w:r>
-        <w:rPr>
-          <w:lang w:val="en-GB"/>
-        </w:rPr>
-        <w:t xml:space="preserve"> VM</w:t>
-      </w:r>
-      <w:r>
-        <w:rPr>
-          <w:lang w:val="en-GB"/>
-        </w:rPr>
-        <w:t>)</w:t>
+        <w:t xml:space="preserve"> (no debugging VM)</w:t>
       </w:r>
     </w:p>
     <w:p>
@@ -680,6 +685,810 @@
           <w:lang w:val="en-GB"/>
         </w:rPr>
         <w:t>eBPF tutorial</w:t>
+      </w:r>
+    </w:p>
+    <w:p>
+      <w:pPr>
+        <w:pStyle w:val="Paragrafoelenco"/>
+        <w:rPr>
+          <w:lang w:val="en-GB"/>
+        </w:rPr>
+      </w:pPr>
+    </w:p>
+    <w:p>
+      <w:pPr>
+        <w:rPr>
+          <w:lang w:val="en-GB"/>
+        </w:rPr>
+      </w:pPr>
+      <w:r>
+        <w:rPr>
+          <w:lang w:val="en-GB"/>
+        </w:rPr>
+        <w:br w:type="page"/>
+      </w:r>
+    </w:p>
+    <w:p>
+      <w:pPr>
+        <w:rPr>
+          <w:lang w:val="en-GB"/>
+        </w:rPr>
+      </w:pPr>
+      <w:r>
+        <w:rPr>
+          <w:lang w:val="en-GB"/>
+        </w:rPr>
+        <w:lastRenderedPageBreak/>
+        <w:t>Followed process</w:t>
+      </w:r>
+    </w:p>
+    <w:p>
+      <w:pPr>
+        <w:rPr>
+          <w:lang w:val="en-GB"/>
+        </w:rPr>
+      </w:pPr>
+    </w:p>
+    <w:p>
+      <w:pPr>
+        <w:pStyle w:val="Paragrafoelenco"/>
+        <w:numPr>
+          <w:ilvl w:val="0"/>
+          <w:numId w:val="6"/>
+        </w:numPr>
+        <w:rPr>
+          <w:lang w:val="en-GB"/>
+        </w:rPr>
+      </w:pPr>
+      <w:r>
+        <w:rPr>
+          <w:lang w:val="en-GB"/>
+        </w:rPr>
+        <w:t>Install VM</w:t>
+      </w:r>
+    </w:p>
+    <w:p>
+      <w:pPr>
+        <w:pStyle w:val="Paragrafoelenco"/>
+        <w:rPr>
+          <w:lang w:val="en-GB"/>
+        </w:rPr>
+      </w:pPr>
+      <w:hyperlink r:id="rId11" w:history="1">
+        <w:r>
+          <w:rPr>
+            <w:rStyle w:val="Collegamentoipertestuale"/>
+            <w:lang w:val="en-GB"/>
+          </w:rPr>
+          <w:t>https://github.com/microsoft/ebpf-for-windows/blob/main/docs/vm-setup.md</w:t>
+        </w:r>
+      </w:hyperlink>
+      <w:r>
+        <w:rPr>
+          <w:lang w:val="en-GB"/>
+        </w:rPr>
+        <w:t xml:space="preserve"> </w:t>
+      </w:r>
+    </w:p>
+    <w:p>
+      <w:pPr>
+        <w:pStyle w:val="Paragrafoelenco"/>
+        <w:numPr>
+          <w:ilvl w:val="0"/>
+          <w:numId w:val="3"/>
+        </w:numPr>
+        <w:rPr>
+          <w:lang w:val="en-GB"/>
+        </w:rPr>
+      </w:pPr>
+      <w:r>
+        <w:rPr>
+          <w:lang w:val="en-GB"/>
+        </w:rPr>
+        <w:t>Setup VM</w:t>
+      </w:r>
+    </w:p>
+    <w:p>
+      <w:pPr>
+        <w:pStyle w:val="Paragrafoelenco"/>
+        <w:numPr>
+          <w:ilvl w:val="1"/>
+          <w:numId w:val="3"/>
+        </w:numPr>
+        <w:rPr>
+          <w:lang w:val="en-GB"/>
+        </w:rPr>
+      </w:pPr>
+      <w:r>
+        <w:rPr>
+          <w:lang w:val="en-GB"/>
+        </w:rPr>
+        <w:t>Windows VM on Hyper-V</w:t>
+      </w:r>
+    </w:p>
+    <w:p>
+      <w:pPr>
+        <w:pStyle w:val="Paragrafoelenco"/>
+        <w:numPr>
+          <w:ilvl w:val="1"/>
+          <w:numId w:val="3"/>
+        </w:numPr>
+        <w:rPr>
+          <w:lang w:val="en-GB"/>
+        </w:rPr>
+      </w:pPr>
+      <w:r>
+        <w:rPr>
+          <w:lang w:val="en-GB"/>
+        </w:rPr>
+        <w:t>Enable test-signed binaries</w:t>
+      </w:r>
+    </w:p>
+    <w:p>
+      <w:pPr>
+        <w:pStyle w:val="Paragrafoelenco"/>
+        <w:numPr>
+          <w:ilvl w:val="0"/>
+          <w:numId w:val="3"/>
+        </w:numPr>
+        <w:rPr>
+          <w:lang w:val="en-GB"/>
+        </w:rPr>
+      </w:pPr>
+      <w:r>
+        <w:rPr>
+          <w:lang w:val="en-GB"/>
+        </w:rPr>
+        <w:t xml:space="preserve">Install all prerequisites </w:t>
+      </w:r>
+    </w:p>
+    <w:p>
+      <w:pPr>
+        <w:pStyle w:val="Paragrafoelenco"/>
+        <w:rPr>
+          <w:lang w:val="en-GB"/>
+        </w:rPr>
+      </w:pPr>
+      <w:hyperlink r:id="rId12" w:history="1">
+        <w:r>
+          <w:rPr>
+            <w:rStyle w:val="Collegamentoipertestuale"/>
+            <w:lang w:val="en-GB"/>
+          </w:rPr>
+          <w:t>https://github.com/microsoft/ebpf-for-windows/blob/main/docs/GettingStarted.md</w:t>
+        </w:r>
+      </w:hyperlink>
+      <w:r>
+        <w:rPr>
+          <w:rStyle w:val="Collegamentoipertestuale"/>
+          <w:lang w:val="en-GB"/>
+        </w:rPr>
+        <w:t xml:space="preserve"> </w:t>
+      </w:r>
+    </w:p>
+    <w:p>
+      <w:pPr>
+        <w:pStyle w:val="Paragrafoelenco"/>
+        <w:numPr>
+          <w:ilvl w:val="0"/>
+          <w:numId w:val="3"/>
+        </w:numPr>
+        <w:rPr>
+          <w:lang w:val="en-GB"/>
+        </w:rPr>
+      </w:pPr>
+      <w:r>
+        <w:rPr>
+          <w:lang w:val="en-GB"/>
+        </w:rPr>
+        <w:t>Debug VM</w:t>
+      </w:r>
+    </w:p>
+    <w:p>
+      <w:pPr>
+        <w:pStyle w:val="Paragrafoelenco"/>
+        <w:numPr>
+          <w:ilvl w:val="1"/>
+          <w:numId w:val="3"/>
+        </w:numPr>
+        <w:ind w:left="1416"/>
+        <w:rPr>
+          <w:lang w:val="en-GB"/>
+        </w:rPr>
+      </w:pPr>
+      <w:r>
+        <w:rPr>
+          <w:lang w:val="en-GB"/>
+        </w:rPr>
+        <w:t>Setting network debugging</w:t>
+      </w:r>
+    </w:p>
+    <w:p>
+      <w:pPr>
+        <w:pStyle w:val="Paragrafoelenco"/>
+        <w:ind w:left="1416"/>
+        <w:rPr>
+          <w:lang w:val="en-GB"/>
+        </w:rPr>
+      </w:pPr>
+      <w:hyperlink r:id="rId13" w:history="1">
+        <w:r>
+          <w:rPr>
+            <w:rStyle w:val="Collegamentoipertestuale"/>
+            <w:lang w:val="en-GB"/>
+          </w:rPr>
+          <w:t>https://learn.microsoft.com/en-us/windows-hardware/drivers/debugger/setting-up-network-debugging-of-a-virtual-machine-host</w:t>
+        </w:r>
+      </w:hyperlink>
+      <w:r>
+        <w:rPr>
+          <w:lang w:val="en-GB"/>
+        </w:rPr>
+        <w:t xml:space="preserve"> </w:t>
+      </w:r>
+    </w:p>
+    <w:p>
+      <w:pPr>
+        <w:pStyle w:val="Paragrafoelenco"/>
+        <w:numPr>
+          <w:ilvl w:val="2"/>
+          <w:numId w:val="3"/>
+        </w:numPr>
+        <w:rPr>
+          <w:lang w:val="en-GB"/>
+        </w:rPr>
+      </w:pPr>
+      <w:r>
+        <w:rPr>
+          <w:lang w:val="en-GB"/>
+        </w:rPr>
+        <w:t>Hyper-V VM setup</w:t>
+      </w:r>
+      <w:r>
+        <w:rPr>
+          <w:lang w:val="en-GB"/>
+        </w:rPr>
+        <w:t xml:space="preserve"> (WDK</w:t>
+      </w:r>
+      <w:r>
+        <w:rPr>
+          <w:lang w:val="en-GB"/>
+        </w:rPr>
+        <w:t xml:space="preserve"> </w:t>
+      </w:r>
+      <w:r>
+        <w:rPr>
+          <w:lang w:val="en-GB"/>
+        </w:rPr>
+        <w:t xml:space="preserve">on VM </w:t>
+      </w:r>
+      <w:r>
+        <w:rPr>
+          <w:lang w:val="en-GB"/>
+        </w:rPr>
+        <w:t>for debug point 4</w:t>
+      </w:r>
+      <w:r>
+        <w:rPr>
+          <w:lang w:val="en-GB"/>
+        </w:rPr>
+        <w:t>)</w:t>
+      </w:r>
+    </w:p>
+    <w:p>
+      <w:pPr>
+        <w:pStyle w:val="Paragrafoelenco"/>
+        <w:ind w:left="2160"/>
+        <w:rPr>
+          <w:lang w:val="en-GB"/>
+        </w:rPr>
+      </w:pPr>
+      <w:hyperlink r:id="rId14" w:history="1">
+        <w:r>
+          <w:rPr>
+            <w:rStyle w:val="Collegamentoipertestuale"/>
+            <w:lang w:val="en-GB"/>
+          </w:rPr>
+          <w:t>https://learn.microsoft.com/en-us/windows-hardware/drivers/download-the-wdk</w:t>
+        </w:r>
+      </w:hyperlink>
+      <w:r>
+        <w:rPr>
+          <w:lang w:val="en-GB"/>
+        </w:rPr>
+        <w:t xml:space="preserve"> </w:t>
+      </w:r>
+    </w:p>
+    <w:p>
+      <w:pPr>
+        <w:pStyle w:val="Paragrafoelenco"/>
+        <w:numPr>
+          <w:ilvl w:val="2"/>
+          <w:numId w:val="3"/>
+        </w:numPr>
+        <w:rPr>
+          <w:lang w:val="en-GB"/>
+        </w:rPr>
+      </w:pPr>
+      <w:r>
+        <w:rPr>
+          <w:lang w:val="en-GB"/>
+        </w:rPr>
+        <w:t>Setting up network debugging of VM</w:t>
+      </w:r>
+    </w:p>
+    <w:p>
+      <w:pPr>
+        <w:pStyle w:val="Paragrafoelenco"/>
+        <w:ind w:left="2160"/>
+        <w:rPr>
+          <w:lang w:val="en-GB"/>
+        </w:rPr>
+      </w:pPr>
+      <w:r>
+        <w:rPr>
+          <w:lang w:val="en-GB"/>
+        </w:rPr>
+        <w:t xml:space="preserve">External VM Switch -&gt; IPv4: </w:t>
+      </w:r>
+      <w:r>
+        <w:rPr>
+          <w:lang w:val="en-GB"/>
+        </w:rPr>
+        <w:t>192.168.1.14</w:t>
+      </w:r>
+    </w:p>
+    <w:p>
+      <w:pPr>
+        <w:pStyle w:val="Paragrafoelenco"/>
+        <w:numPr>
+          <w:ilvl w:val="2"/>
+          <w:numId w:val="3"/>
+        </w:numPr>
+        <w:rPr>
+          <w:lang w:val="en-GB"/>
+        </w:rPr>
+      </w:pPr>
+      <w:r>
+        <w:rPr>
+          <w:lang w:val="en-GB"/>
+        </w:rPr>
+        <w:t>Setting up VM target</w:t>
+      </w:r>
+    </w:p>
+    <w:p>
+      <w:pPr>
+        <w:pStyle w:val="Paragrafoelenco"/>
+        <w:ind w:left="2160"/>
+        <w:rPr>
+          <w:lang w:val="en-GB"/>
+        </w:rPr>
+      </w:pPr>
+      <w:r>
+        <w:rPr>
+          <w:lang w:val="en-GB"/>
+        </w:rPr>
+        <w:t>Port -&gt; 50005</w:t>
+      </w:r>
+    </w:p>
+    <w:p>
+      <w:pPr>
+        <w:pStyle w:val="Paragrafoelenco"/>
+        <w:ind w:left="2160"/>
+        <w:rPr>
+          <w:lang w:val="en-GB"/>
+        </w:rPr>
+      </w:pPr>
+      <w:r>
+        <w:rPr>
+          <w:lang w:val="en-GB"/>
+        </w:rPr>
+        <w:t xml:space="preserve">Comando -&gt; </w:t>
+      </w:r>
+      <w:r>
+        <w:rPr>
+          <w:lang w:val="en-GB"/>
+        </w:rPr>
+        <w:t xml:space="preserve">kdnet </w:t>
+      </w:r>
+      <w:r>
+        <w:rPr>
+          <w:lang w:val="en-GB"/>
+        </w:rPr>
+        <w:t>192.168.1.14</w:t>
+      </w:r>
+      <w:r>
+        <w:rPr>
+          <w:lang w:val="en-GB"/>
+        </w:rPr>
+        <w:t xml:space="preserve"> </w:t>
+      </w:r>
+      <w:r>
+        <w:rPr>
+          <w:lang w:val="en-GB"/>
+        </w:rPr>
+        <w:t>50005</w:t>
+      </w:r>
+    </w:p>
+    <w:p>
+      <w:pPr>
+        <w:rPr>
+          <w:lang w:val="en-GB"/>
+        </w:rPr>
+      </w:pPr>
+      <w:r>
+        <w:rPr>
+          <w:lang w:val="en-GB"/>
+        </w:rPr>
+        <w:t>“”””””””””””””””</w:t>
+      </w:r>
+    </w:p>
+    <w:p>
+      <w:pPr>
+        <w:rPr>
+          <w:lang w:val="en-GB"/>
+        </w:rPr>
+      </w:pPr>
+      <w:r>
+        <w:rPr>
+          <w:lang w:val="en-GB"/>
+        </w:rPr>
+        <w:t>Enabling network debugging on Network debugging is supported by this Microsoft Hypervisor Virtual Machine.</w:t>
+      </w:r>
+    </w:p>
+    <w:p>
+      <w:pPr>
+        <w:rPr>
+          <w:lang w:val="en-GB"/>
+        </w:rPr>
+      </w:pPr>
+      <w:r>
+        <w:rPr>
+          <w:lang w:val="en-GB"/>
+        </w:rPr>
+        <w:t>To debug this vm, run the following command on your debugger host machine.</w:t>
+      </w:r>
+    </w:p>
+    <w:p>
+      <w:pPr>
+        <w:rPr>
+          <w:lang w:val="en-GB"/>
+        </w:rPr>
+      </w:pPr>
+      <w:r>
+        <w:rPr>
+          <w:lang w:val="en-GB"/>
+        </w:rPr>
+        <w:t>windbg -k net:port=50005,key=3q98fqaazvxgb.9af14h7lvxls.2cxecb7hhc3y1.1id4mb4hwgr6w</w:t>
+      </w:r>
+    </w:p>
+    <w:p>
+      <w:pPr>
+        <w:rPr>
+          <w:lang w:val="en-GB"/>
+        </w:rPr>
+      </w:pPr>
+      <w:r>
+        <w:rPr>
+          <w:lang w:val="en-GB"/>
+        </w:rPr>
+        <w:t xml:space="preserve">Then restart this VM by running shutdown -r -t 0 from this command prompt. </w:t>
+      </w:r>
+    </w:p>
+    <w:p>
+      <w:pPr>
+        <w:rPr>
+          <w:lang w:val="en-GB"/>
+        </w:rPr>
+      </w:pPr>
+      <w:r>
+        <w:rPr>
+          <w:lang w:val="en-GB"/>
+        </w:rPr>
+        <w:t>“”””””””””””””””</w:t>
+      </w:r>
+    </w:p>
+    <w:p>
+      <w:pPr>
+        <w:pStyle w:val="Paragrafoelenco"/>
+        <w:numPr>
+          <w:ilvl w:val="2"/>
+          <w:numId w:val="3"/>
+        </w:numPr>
+        <w:rPr>
+          <w:lang w:val="en-GB"/>
+        </w:rPr>
+      </w:pPr>
+      <w:r>
+        <w:rPr>
+          <w:lang w:val="en-GB"/>
+        </w:rPr>
+        <w:t>Install WinDbg</w:t>
+      </w:r>
+    </w:p>
+    <w:p>
+      <w:pPr>
+        <w:pStyle w:val="Paragrafoelenco"/>
+        <w:ind w:left="2160"/>
+        <w:rPr>
+          <w:lang w:val="en-GB"/>
+        </w:rPr>
+      </w:pPr>
+      <w:r>
+        <w:rPr>
+          <w:lang w:val="en-GB"/>
+        </w:rPr>
+        <w:t xml:space="preserve">Installed in </w:t>
+      </w:r>
+      <w:r>
+        <w:rPr>
+          <w:lang w:val="en-GB"/>
+        </w:rPr>
+        <w:t>C:\Program Files (x86)\Windows Kits\10\Debuggers\x64</w:t>
+      </w:r>
+    </w:p>
+    <w:p>
+      <w:pPr>
+        <w:pStyle w:val="Paragrafoelenco"/>
+        <w:numPr>
+          <w:ilvl w:val="2"/>
+          <w:numId w:val="3"/>
+        </w:numPr>
+        <w:rPr>
+          <w:lang w:val="en-GB"/>
+        </w:rPr>
+      </w:pPr>
+      <w:r>
+        <w:rPr>
+          <w:lang w:val="en-GB"/>
+        </w:rPr>
+        <w:t>Execute the command in “””…”””</w:t>
+      </w:r>
+      <w:r>
+        <w:rPr>
+          <w:lang w:val="en-GB"/>
+        </w:rPr>
+        <w:t xml:space="preserve"> in host</w:t>
+      </w:r>
+    </w:p>
+    <w:p>
+      <w:pPr>
+        <w:pStyle w:val="Paragrafoelenco"/>
+        <w:ind w:left="2160"/>
+        <w:rPr>
+          <w:lang w:val="en-GB"/>
+        </w:rPr>
+      </w:pPr>
+      <w:r>
+        <w:rPr>
+          <w:lang w:val="en-GB"/>
+        </w:rPr>
+        <w:t>Connection for debugging VM</w:t>
+      </w:r>
+    </w:p>
+    <w:p>
+      <w:pPr>
+        <w:pStyle w:val="Paragrafoelenco"/>
+        <w:ind w:left="2160"/>
+        <w:rPr>
+          <w:lang w:val="en-GB"/>
+        </w:rPr>
+      </w:pPr>
+      <w:r>
+        <w:rPr>
+          <w:noProof/>
+          <w:lang w:val="en-GB"/>
+        </w:rPr>
+        <w:drawing>
+          <wp:anchor distT="0" distB="0" distL="114300" distR="114300" simplePos="0" relativeHeight="251658240" behindDoc="0" locked="0" layoutInCell="1" allowOverlap="1" wp14:anchorId="0C972935" wp14:editId="252417EA">
+            <wp:simplePos x="0" y="0"/>
+            <wp:positionH relativeFrom="margin">
+              <wp:align>center</wp:align>
+            </wp:positionH>
+            <wp:positionV relativeFrom="paragraph">
+              <wp:posOffset>329219</wp:posOffset>
+            </wp:positionV>
+            <wp:extent cx="2175164" cy="1245606"/>
+            <wp:effectExtent l="0" t="0" r="0" b="0"/>
+            <wp:wrapTopAndBottom/>
+            <wp:docPr id="39554039" name="Immagine 1" descr="Immagine che contiene testo, elettronica, schermata, schermo&#10;&#10;Descrizione generata automaticamente"/>
+            <wp:cNvGraphicFramePr>
+              <a:graphicFrameLocks xmlns:a="http://schemas.openxmlformats.org/drawingml/2006/main" noChangeAspect="1"/>
+            </wp:cNvGraphicFramePr>
+            <a:graphic xmlns:a="http://schemas.openxmlformats.org/drawingml/2006/main">
+              <a:graphicData uri="http://schemas.openxmlformats.org/drawingml/2006/picture">
+                <pic:pic xmlns:pic="http://schemas.openxmlformats.org/drawingml/2006/picture">
+                  <pic:nvPicPr>
+                    <pic:cNvPr id="39554039" name="Immagine 1" descr="Immagine che contiene testo, elettronica, schermata, schermo&#10;&#10;Descrizione generata automaticamente"/>
+                    <pic:cNvPicPr/>
+                  </pic:nvPicPr>
+                  <pic:blipFill>
+                    <a:blip r:embed="rId15" cstate="print">
+                      <a:extLst>
+                        <a:ext uri="{28A0092B-C50C-407E-A947-70E740481C1C}">
+                          <a14:useLocalDpi xmlns:a14="http://schemas.microsoft.com/office/drawing/2010/main" val="0"/>
+                        </a:ext>
+                      </a:extLst>
+                    </a:blip>
+                    <a:stretch>
+                      <a:fillRect/>
+                    </a:stretch>
+                  </pic:blipFill>
+                  <pic:spPr>
+                    <a:xfrm>
+                      <a:off x="0" y="0"/>
+                      <a:ext cx="2175164" cy="1245606"/>
+                    </a:xfrm>
+                    <a:prstGeom prst="rect">
+                      <a:avLst/>
+                    </a:prstGeom>
+                  </pic:spPr>
+                </pic:pic>
+              </a:graphicData>
+            </a:graphic>
+          </wp:anchor>
+        </w:drawing>
+      </w:r>
+      <w:r>
+        <w:rPr>
+          <w:lang w:val="en-GB"/>
+        </w:rPr>
+        <w:t>DO NOT ABILITATE SECURE BOOT</w:t>
+      </w:r>
+    </w:p>
+    <w:p>
+      <w:pPr>
+        <w:pStyle w:val="Paragrafoelenco"/>
+        <w:ind w:left="2160"/>
+        <w:rPr>
+          <w:lang w:val="en-GB"/>
+        </w:rPr>
+      </w:pPr>
+      <w:r>
+        <w:rPr>
+          <w:lang w:val="en-GB"/>
+        </w:rPr>
+        <w:t>IF NOT RUNNING -&gt; shutdown -r -t 0 (reboot VM)</w:t>
+      </w:r>
+    </w:p>
+    <w:p>
+      <w:pPr>
+        <w:rPr>
+          <w:lang w:val="en-GB"/>
+        </w:rPr>
+      </w:pPr>
+    </w:p>
+    <w:p>
+      <w:pPr>
+        <w:pStyle w:val="Paragrafoelenco"/>
+        <w:numPr>
+          <w:ilvl w:val="1"/>
+          <w:numId w:val="3"/>
+        </w:numPr>
+        <w:rPr>
+          <w:lang w:val="en-GB"/>
+        </w:rPr>
+      </w:pPr>
+      <w:r>
+        <w:rPr>
+          <w:lang w:val="en-GB"/>
+        </w:rPr>
+        <w:t>Enable driver verifier on eBPF drivers</w:t>
+      </w:r>
+    </w:p>
+    <w:p>
+      <w:pPr>
+        <w:rPr>
+          <w:lang w:val="en-GB"/>
+        </w:rPr>
+      </w:pPr>
+    </w:p>
+    <w:p>
+      <w:pPr>
+        <w:pStyle w:val="Paragrafoelenco"/>
+        <w:numPr>
+          <w:ilvl w:val="0"/>
+          <w:numId w:val="6"/>
+        </w:numPr>
+        <w:rPr>
+          <w:lang w:val="en-GB"/>
+        </w:rPr>
+      </w:pPr>
+      <w:r>
+        <w:rPr>
+          <w:lang w:val="en-GB"/>
+        </w:rPr>
+        <w:t xml:space="preserve">Installing eBPF for windows </w:t>
+      </w:r>
+    </w:p>
+    <w:p>
+      <w:pPr>
+        <w:pStyle w:val="Paragrafoelenco"/>
+        <w:rPr>
+          <w:lang w:val="en-GB"/>
+        </w:rPr>
+      </w:pPr>
+      <w:hyperlink r:id="rId16" w:history="1">
+        <w:r>
+          <w:rPr>
+            <w:rStyle w:val="Collegamentoipertestuale"/>
+            <w:lang w:val="en-GB"/>
+          </w:rPr>
+          <w:t>https://learn.microsoft.com/en-us/windows-hardware/drivers/debugger/setting-up-network-debugging-of-a-virtual-machine-host</w:t>
+        </w:r>
+      </w:hyperlink>
+      <w:r>
+        <w:rPr>
+          <w:lang w:val="en-GB"/>
+        </w:rPr>
+        <w:t xml:space="preserve"> </w:t>
+      </w:r>
+    </w:p>
+    <w:p>
+      <w:pPr>
+        <w:rPr>
+          <w:lang w:val="en-GB"/>
+        </w:rPr>
+      </w:pPr>
+      <w:r>
+        <w:rPr>
+          <w:lang w:val="en-GB"/>
+        </w:rPr>
+        <w:t>OS booted with a kernel debugger attached (?).</w:t>
+      </w:r>
+    </w:p>
+    <w:p>
+      <w:pPr>
+        <w:pStyle w:val="Paragrafoelenco"/>
+        <w:numPr>
+          <w:ilvl w:val="0"/>
+          <w:numId w:val="3"/>
+        </w:numPr>
+        <w:rPr>
+          <w:lang w:val="en-GB"/>
+        </w:rPr>
+      </w:pPr>
+      <w:r>
+        <w:rPr>
+          <w:lang w:val="en-GB"/>
+        </w:rPr>
+        <w:t>Test signing mode</w:t>
+      </w:r>
+    </w:p>
+    <w:p>
+      <w:pPr>
+        <w:pStyle w:val="Paragrafoelenco"/>
+        <w:numPr>
+          <w:ilvl w:val="0"/>
+          <w:numId w:val="3"/>
+        </w:numPr>
+        <w:rPr>
+          <w:lang w:val="en-GB"/>
+        </w:rPr>
+      </w:pPr>
+      <w:r>
+        <w:rPr>
+          <w:lang w:val="en-GB"/>
+        </w:rPr>
+        <w:t>Driver test signed</w:t>
+      </w:r>
+    </w:p>
+    <w:p>
+      <w:pPr>
+        <w:pStyle w:val="Paragrafoelenco"/>
+        <w:numPr>
+          <w:ilvl w:val="0"/>
+          <w:numId w:val="3"/>
+        </w:numPr>
+        <w:rPr>
+          <w:lang w:val="en-GB"/>
+        </w:rPr>
+      </w:pPr>
+      <w:r>
+        <w:rPr>
+          <w:lang w:val="en-GB"/>
+        </w:rPr>
+        <w:t>Test certificate installed</w:t>
       </w:r>
     </w:p>
     <w:p>
@@ -1017,6 +1826,95 @@
     </w:lvl>
   </w:abstractNum>
   <w:abstractNum w:abstractNumId="3" w15:restartNumberingAfterBreak="0">
+    <w:nsid w:val="1A880E67"/>
+    <w:multiLevelType w:val="hybridMultilevel"/>
+    <w:tmpl w:val="0CCADE70"/>
+    <w:lvl w:ilvl="0" w:tplc="04100011">
+      <w:start w:val="1"/>
+      <w:numFmt w:val="decimal"/>
+      <w:lvlText w:val="%1)"/>
+      <w:lvlJc w:val="left"/>
+      <w:pPr>
+        <w:ind w:left="720" w:hanging="360"/>
+      </w:pPr>
+      <w:rPr>
+        <w:rFonts w:hint="default"/>
+      </w:rPr>
+    </w:lvl>
+    <w:lvl w:ilvl="1" w:tplc="04100019" w:tentative="1">
+      <w:start w:val="1"/>
+      <w:numFmt w:val="lowerLetter"/>
+      <w:lvlText w:val="%2."/>
+      <w:lvlJc w:val="left"/>
+      <w:pPr>
+        <w:ind w:left="1440" w:hanging="360"/>
+      </w:pPr>
+    </w:lvl>
+    <w:lvl w:ilvl="2" w:tplc="0410001B" w:tentative="1">
+      <w:start w:val="1"/>
+      <w:numFmt w:val="lowerRoman"/>
+      <w:lvlText w:val="%3."/>
+      <w:lvlJc w:val="right"/>
+      <w:pPr>
+        <w:ind w:left="2160" w:hanging="180"/>
+      </w:pPr>
+    </w:lvl>
+    <w:lvl w:ilvl="3" w:tplc="0410000F" w:tentative="1">
+      <w:start w:val="1"/>
+      <w:numFmt w:val="decimal"/>
+      <w:lvlText w:val="%4."/>
+      <w:lvlJc w:val="left"/>
+      <w:pPr>
+        <w:ind w:left="2880" w:hanging="360"/>
+      </w:pPr>
+    </w:lvl>
+    <w:lvl w:ilvl="4" w:tplc="04100019" w:tentative="1">
+      <w:start w:val="1"/>
+      <w:numFmt w:val="lowerLetter"/>
+      <w:lvlText w:val="%5."/>
+      <w:lvlJc w:val="left"/>
+      <w:pPr>
+        <w:ind w:left="3600" w:hanging="360"/>
+      </w:pPr>
+    </w:lvl>
+    <w:lvl w:ilvl="5" w:tplc="0410001B" w:tentative="1">
+      <w:start w:val="1"/>
+      <w:numFmt w:val="lowerRoman"/>
+      <w:lvlText w:val="%6."/>
+      <w:lvlJc w:val="right"/>
+      <w:pPr>
+        <w:ind w:left="4320" w:hanging="180"/>
+      </w:pPr>
+    </w:lvl>
+    <w:lvl w:ilvl="6" w:tplc="0410000F" w:tentative="1">
+      <w:start w:val="1"/>
+      <w:numFmt w:val="decimal"/>
+      <w:lvlText w:val="%7."/>
+      <w:lvlJc w:val="left"/>
+      <w:pPr>
+        <w:ind w:left="5040" w:hanging="360"/>
+      </w:pPr>
+    </w:lvl>
+    <w:lvl w:ilvl="7" w:tplc="04100019" w:tentative="1">
+      <w:start w:val="1"/>
+      <w:numFmt w:val="lowerLetter"/>
+      <w:lvlText w:val="%8."/>
+      <w:lvlJc w:val="left"/>
+      <w:pPr>
+        <w:ind w:left="5760" w:hanging="360"/>
+      </w:pPr>
+    </w:lvl>
+    <w:lvl w:ilvl="8" w:tplc="0410001B" w:tentative="1">
+      <w:start w:val="1"/>
+      <w:numFmt w:val="lowerRoman"/>
+      <w:lvlText w:val="%9."/>
+      <w:lvlJc w:val="right"/>
+      <w:pPr>
+        <w:ind w:left="6480" w:hanging="180"/>
+      </w:pPr>
+    </w:lvl>
+  </w:abstractNum>
+  <w:abstractNum w:abstractNumId="4" w15:restartNumberingAfterBreak="0">
     <w:nsid w:val="388037EB"/>
     <w:multiLevelType w:val="hybridMultilevel"/>
     <w:tmpl w:val="507C311C"/>
@@ -1043,7 +1941,7 @@
         <w:rFonts w:ascii="Courier New" w:hAnsi="Courier New" w:cs="Courier New" w:hint="default"/>
       </w:rPr>
     </w:lvl>
-    <w:lvl w:ilvl="2" w:tplc="04100005" w:tentative="1">
+    <w:lvl w:ilvl="2" w:tplc="04100005">
       <w:start w:val="1"/>
       <w:numFmt w:val="bullet"/>
       <w:lvlText w:val=""/>
@@ -1128,7 +2026,7 @@
       </w:rPr>
     </w:lvl>
   </w:abstractNum>
-  <w:abstractNum w:abstractNumId="4" w15:restartNumberingAfterBreak="0">
+  <w:abstractNum w:abstractNumId="5" w15:restartNumberingAfterBreak="0">
     <w:nsid w:val="55B84773"/>
     <w:multiLevelType w:val="hybridMultilevel"/>
     <w:tmpl w:val="36805986"/>
@@ -1248,13 +2146,16 @@
     <w:abstractNumId w:val="0"/>
   </w:num>
   <w:num w:numId="3" w16cid:durableId="972717350">
-    <w:abstractNumId w:val="3"/>
+    <w:abstractNumId w:val="4"/>
   </w:num>
   <w:num w:numId="4" w16cid:durableId="580329753">
-    <w:abstractNumId w:val="4"/>
+    <w:abstractNumId w:val="5"/>
   </w:num>
   <w:num w:numId="5" w16cid:durableId="493303879">
     <w:abstractNumId w:val="2"/>
+  </w:num>
+  <w:num w:numId="6" w16cid:durableId="1320302281">
+    <w:abstractNumId w:val="3"/>
   </w:num>
 </w:numbering>
 </file>

</xml_diff>

<commit_message>
Windows installation and tutorial examples
</commit_message>
<xml_diff>
--- a/bpf_windows/ebpf_process_windows.docx
+++ b/bpf_windows/ebpf_process_windows.docx
@@ -1,6 +1,6 @@
 
 <file path=word/document.xml><?xml version="1.0" encoding="utf-8"?>
-<w:document xmlns:wpc="http://schemas.microsoft.com/office/word/2010/wordprocessingCanvas" xmlns:cx="http://schemas.microsoft.com/office/drawing/2014/chartex" xmlns:cx1="http://schemas.microsoft.com/office/drawing/2015/9/8/chartex" xmlns:cx2="http://schemas.microsoft.com/office/drawing/2015/10/21/chartex" xmlns:cx3="http://schemas.microsoft.com/office/drawing/2016/5/9/chartex" xmlns:cx4="http://schemas.microsoft.com/office/drawing/2016/5/10/chartex" xmlns:cx5="http://schemas.microsoft.com/office/drawing/2016/5/11/chartex" xmlns:cx6="http://schemas.microsoft.com/office/drawing/2016/5/12/chartex" xmlns:cx7="http://schemas.microsoft.com/office/drawing/2016/5/13/chartex" xmlns:cx8="http://schemas.microsoft.com/office/drawing/2016/5/14/chartex" xmlns:mc="http://schemas.openxmlformats.org/markup-compatibility/2006" xmlns:aink="http://schemas.microsoft.com/office/drawing/2016/ink" xmlns:am3d="http://schemas.microsoft.com/office/drawing/2017/model3d" xmlns:o="urn:schemas-microsoft-com:office:office" xmlns:oel="http://schemas.microsoft.com/office/2019/extlst" xmlns:r="http://schemas.openxmlformats.org/officeDocument/2006/relationships" xmlns:m="http://schemas.openxmlformats.org/officeDocument/2006/math" xmlns:v="urn:schemas-microsoft-com:vml" xmlns:wp14="http://schemas.microsoft.com/office/word/2010/wordprocessingDrawing" xmlns:wp="http://schemas.openxmlformats.org/drawingml/2006/wordprocessingDrawing" xmlns:w10="urn:schemas-microsoft-com:office:word" xmlns:w="http://schemas.openxmlformats.org/wordprocessingml/2006/main" xmlns:w14="http://schemas.microsoft.com/office/word/2010/wordml" xmlns:w15="http://schemas.microsoft.com/office/word/2012/wordml" xmlns:w16cex="http://schemas.microsoft.com/office/word/2018/wordml/cex" xmlns:w16cid="http://schemas.microsoft.com/office/word/2016/wordml/cid" xmlns:w16="http://schemas.microsoft.com/office/word/2018/wordml" xmlns:w16du="http://schemas.microsoft.com/office/word/2023/wordml/word16du" xmlns:w16sdtdh="http://schemas.microsoft.com/office/word/2020/wordml/sdtdatahash" xmlns:w16se="http://schemas.microsoft.com/office/word/2015/wordml/symex" xmlns:wpg="http://schemas.microsoft.com/office/word/2010/wordprocessingGroup" xmlns:wpi="http://schemas.microsoft.com/office/word/2010/wordprocessingInk" xmlns:wne="http://schemas.microsoft.com/office/word/2006/wordml" xmlns:wps="http://schemas.microsoft.com/office/word/2010/wordprocessingShape" mc:Ignorable="w14 w15 w16se w16cid w16 w16cex w16sdtdh wp14">
+<w:document xmlns:wpc="http://schemas.microsoft.com/office/word/2010/wordprocessingCanvas" xmlns:cx="http://schemas.microsoft.com/office/drawing/2014/chartex" xmlns:cx1="http://schemas.microsoft.com/office/drawing/2015/9/8/chartex" xmlns:cx2="http://schemas.microsoft.com/office/drawing/2015/10/21/chartex" xmlns:cx3="http://schemas.microsoft.com/office/drawing/2016/5/9/chartex" xmlns:cx4="http://schemas.microsoft.com/office/drawing/2016/5/10/chartex" xmlns:cx5="http://schemas.microsoft.com/office/drawing/2016/5/11/chartex" xmlns:cx6="http://schemas.microsoft.com/office/drawing/2016/5/12/chartex" xmlns:cx7="http://schemas.microsoft.com/office/drawing/2016/5/13/chartex" xmlns:cx8="http://schemas.microsoft.com/office/drawing/2016/5/14/chartex" xmlns:mc="http://schemas.openxmlformats.org/markup-compatibility/2006" xmlns:aink="http://schemas.microsoft.com/office/drawing/2016/ink" xmlns:am3d="http://schemas.microsoft.com/office/drawing/2017/model3d" xmlns:o="urn:schemas-microsoft-com:office:office" xmlns:oel="http://schemas.microsoft.com/office/2019/extlst" xmlns:r="http://schemas.openxmlformats.org/officeDocument/2006/relationships" xmlns:m="http://schemas.openxmlformats.org/officeDocument/2006/math" xmlns:v="urn:schemas-microsoft-com:vml" xmlns:wp14="http://schemas.microsoft.com/office/word/2010/wordprocessingDrawing" xmlns:wp="http://schemas.openxmlformats.org/drawingml/2006/wordprocessingDrawing" xmlns:w10="urn:schemas-microsoft-com:office:word" xmlns:w="http://schemas.openxmlformats.org/wordprocessingml/2006/main" xmlns:w14="http://schemas.microsoft.com/office/word/2010/wordml" xmlns:w15="http://schemas.microsoft.com/office/word/2012/wordml" xmlns:w16cex="http://schemas.microsoft.com/office/word/2018/wordml/cex" xmlns:w16cid="http://schemas.microsoft.com/office/word/2016/wordml/cid" xmlns:w16="http://schemas.microsoft.com/office/word/2018/wordml" xmlns:w16sdtdh="http://schemas.microsoft.com/office/word/2020/wordml/sdtdatahash" xmlns:w16se="http://schemas.microsoft.com/office/word/2015/wordml/symex" xmlns:wpg="http://schemas.microsoft.com/office/word/2010/wordprocessingGroup" xmlns:wpi="http://schemas.microsoft.com/office/word/2010/wordprocessingInk" xmlns:wne="http://schemas.microsoft.com/office/word/2006/wordml" xmlns:wps="http://schemas.microsoft.com/office/word/2010/wordprocessingShape" mc:Ignorable="w14 w15 w16se w16cid w16 w16cex w16sdtdh wp14">
   <w:body>
     <w:p>
       <w:pPr>
@@ -746,6 +746,12 @@
         </w:rPr>
         <w:t>Install VM</w:t>
       </w:r>
+      <w:r>
+        <w:rPr>
+          <w:lang w:val="en-GB"/>
+        </w:rPr>
+        <w:t xml:space="preserve"> -&gt; DONE</w:t>
+      </w:r>
     </w:p>
     <w:p>
       <w:pPr>
@@ -769,6 +775,12 @@
         </w:rPr>
         <w:t xml:space="preserve"> </w:t>
       </w:r>
+      <w:r>
+        <w:rPr>
+          <w:lang w:val="en-GB"/>
+        </w:rPr>
+        <w:t>-&gt; DONE</w:t>
+      </w:r>
     </w:p>
     <w:p>
       <w:pPr>
@@ -786,6 +798,12 @@
           <w:lang w:val="en-GB"/>
         </w:rPr>
         <w:t>Setup VM</w:t>
+      </w:r>
+      <w:r>
+        <w:rPr>
+          <w:lang w:val="en-GB"/>
+        </w:rPr>
+        <w:t xml:space="preserve"> -&gt; DONE</w:t>
       </w:r>
     </w:p>
     <w:p>
@@ -883,6 +901,12 @@
         </w:rPr>
         <w:t>Debug VM</w:t>
       </w:r>
+      <w:r>
+        <w:rPr>
+          <w:lang w:val="en-GB"/>
+        </w:rPr>
+        <w:t xml:space="preserve"> -&gt; DONE</w:t>
+      </w:r>
     </w:p>
     <w:p>
       <w:pPr>
@@ -901,6 +925,12 @@
           <w:lang w:val="en-GB"/>
         </w:rPr>
         <w:t>Setting network debugging</w:t>
+      </w:r>
+      <w:r>
+        <w:rPr>
+          <w:lang w:val="en-GB"/>
+        </w:rPr>
+        <w:t xml:space="preserve"> </w:t>
       </w:r>
     </w:p>
     <w:p>
@@ -926,6 +956,12 @@
         </w:rPr>
         <w:t xml:space="preserve"> </w:t>
       </w:r>
+      <w:r>
+        <w:rPr>
+          <w:lang w:val="en-GB"/>
+        </w:rPr>
+        <w:t>-&gt; DONE</w:t>
+      </w:r>
     </w:p>
     <w:p>
       <w:pPr>
@@ -1035,7 +1071,13 @@
         <w:rPr>
           <w:lang w:val="en-GB"/>
         </w:rPr>
-        <w:t>192.168.1.14</w:t>
+        <w:t>192.168.1.</w:t>
+      </w:r>
+      <w:r>
+        <w:rPr>
+          <w:lang w:val="en-GB"/>
+        </w:rPr>
+        <w:t xml:space="preserve">7 -&gt; CAMBIA </w:t>
       </w:r>
     </w:p>
     <w:p>
@@ -1095,7 +1137,13 @@
         <w:rPr>
           <w:lang w:val="en-GB"/>
         </w:rPr>
-        <w:t>192.168.1.14</w:t>
+        <w:t>192.168.1.</w:t>
+      </w:r>
+      <w:r>
+        <w:rPr>
+          <w:lang w:val="en-GB"/>
+        </w:rPr>
+        <w:t>7</w:t>
       </w:r>
       <w:r>
         <w:rPr>
@@ -1172,7 +1220,13 @@
         <w:rPr>
           <w:lang w:val="en-GB"/>
         </w:rPr>
-        <w:t xml:space="preserve">Then restart this VM by running shutdown -r -t 0 from this command prompt. </w:t>
+        <w:t>Then restart this VM by running shutdown -r -t 0 from this command prompt.</w:t>
+      </w:r>
+      <w:r>
+        <w:rPr>
+          <w:lang w:val="en-GB"/>
+        </w:rPr>
+        <w:t xml:space="preserve"> </w:t>
       </w:r>
     </w:p>
     <w:p>
@@ -1375,6 +1429,300 @@
         </w:rPr>
         <w:t>Enable driver verifier on eBPF drivers</w:t>
       </w:r>
+      <w:r>
+        <w:rPr>
+          <w:lang w:val="en-GB"/>
+        </w:rPr>
+        <w:t xml:space="preserve"> -&gt; DONE</w:t>
+      </w:r>
+    </w:p>
+    <w:p>
+      <w:pPr>
+        <w:rPr>
+          <w:lang w:val="en-GB"/>
+        </w:rPr>
+      </w:pPr>
+      <w:r>
+        <w:rPr>
+          <w:lang w:val="en-GB"/>
+        </w:rPr>
+        <w:t>“””””””””””””””””””””””””””””””””””””””</w:t>
+      </w:r>
+    </w:p>
+    <w:p>
+      <w:pPr>
+        <w:rPr>
+          <w:lang w:val="en-GB"/>
+        </w:rPr>
+      </w:pPr>
+      <w:r>
+        <w:rPr>
+          <w:lang w:val="en-GB"/>
+        </w:rPr>
+        <w:t>Each time, before starting VM, in host command prompt as administrator:</w:t>
+      </w:r>
+    </w:p>
+    <w:p>
+      <w:pPr>
+        <w:pStyle w:val="Paragrafoelenco"/>
+        <w:numPr>
+          <w:ilvl w:val="0"/>
+          <w:numId w:val="3"/>
+        </w:numPr>
+        <w:rPr>
+          <w:lang w:val="en-GB"/>
+        </w:rPr>
+      </w:pPr>
+      <w:r>
+        <w:rPr>
+          <w:lang w:val="en-GB"/>
+        </w:rPr>
+        <w:t>Secure boot off</w:t>
+      </w:r>
+    </w:p>
+    <w:p>
+      <w:pPr>
+        <w:pStyle w:val="Paragrafoelenco"/>
+        <w:numPr>
+          <w:ilvl w:val="0"/>
+          <w:numId w:val="3"/>
+        </w:numPr>
+        <w:rPr>
+          <w:lang w:val="en-GB"/>
+        </w:rPr>
+      </w:pPr>
+      <w:r>
+        <w:rPr>
+          <w:lang w:val="en-GB"/>
+        </w:rPr>
+        <w:t>Ipconfig -&gt; then kdnet in VM</w:t>
+      </w:r>
+    </w:p>
+    <w:p>
+      <w:pPr>
+        <w:pStyle w:val="Paragrafoelenco"/>
+        <w:numPr>
+          <w:ilvl w:val="0"/>
+          <w:numId w:val="3"/>
+        </w:numPr>
+        <w:rPr>
+          <w:lang w:val="en-GB"/>
+        </w:rPr>
+      </w:pPr>
+      <w:r>
+        <w:rPr>
+          <w:lang w:val="en-GB"/>
+        </w:rPr>
+        <w:t xml:space="preserve">Check </w:t>
+      </w:r>
+      <w:r>
+        <w:rPr>
+          <w:lang w:val="en-GB"/>
+        </w:rPr>
+        <w:t>advanced session</w:t>
+      </w:r>
+    </w:p>
+    <w:p>
+      <w:pPr>
+        <w:pStyle w:val="Paragrafoelenco"/>
+        <w:numPr>
+          <w:ilvl w:val="0"/>
+          <w:numId w:val="3"/>
+        </w:numPr>
+        <w:rPr>
+          <w:lang w:val="en-GB"/>
+        </w:rPr>
+      </w:pPr>
+      <w:r>
+        <w:rPr>
+          <w:lang w:val="en-GB"/>
+        </w:rPr>
+        <w:t xml:space="preserve">cd </w:t>
+      </w:r>
+      <w:r>
+        <w:rPr>
+          <w:lang w:val="en-GB"/>
+        </w:rPr>
+        <w:t>C:\Program Files (x86)\Windows Kits\10\Debuggers\x64</w:t>
+      </w:r>
+    </w:p>
+    <w:p>
+      <w:pPr>
+        <w:pStyle w:val="Paragrafoelenco"/>
+        <w:numPr>
+          <w:ilvl w:val="0"/>
+          <w:numId w:val="3"/>
+        </w:numPr>
+        <w:rPr>
+          <w:lang w:val="en-GB"/>
+        </w:rPr>
+      </w:pPr>
+      <w:r>
+        <w:rPr>
+          <w:lang w:val="en-GB"/>
+        </w:rPr>
+        <w:t>windbg -k net:port=50005,key=3q98fqaazvxgb.9af14h7lvxls.2cxecb7hhc3y1.1id4mb4hwgr6w</w:t>
+      </w:r>
+    </w:p>
+    <w:p>
+      <w:pPr>
+        <w:rPr>
+          <w:lang w:val="en-GB"/>
+        </w:rPr>
+      </w:pPr>
+      <w:r>
+        <w:rPr>
+          <w:lang w:val="en-GB"/>
+        </w:rPr>
+        <w:t>secure boot still off (it says to turn it on).</w:t>
+      </w:r>
+    </w:p>
+    <w:p>
+      <w:pPr>
+        <w:rPr>
+          <w:lang w:val="en-GB"/>
+        </w:rPr>
+      </w:pPr>
+      <w:r>
+        <w:rPr>
+          <w:lang w:val="en-GB"/>
+        </w:rPr>
+        <w:t>“””””””””””””””””””””””””””””””””””””””</w:t>
+      </w:r>
+    </w:p>
+    <w:p>
+      <w:pPr>
+        <w:rPr>
+          <w:lang w:val="en-GB"/>
+        </w:rPr>
+      </w:pPr>
+      <w:r>
+        <w:rPr>
+          <w:lang w:val="en-GB"/>
+        </w:rPr>
+        <w:t>After restarting the VM</w:t>
+      </w:r>
+    </w:p>
+    <w:p>
+      <w:pPr>
+        <w:rPr>
+          <w:lang w:val="en-GB"/>
+        </w:rPr>
+      </w:pPr>
+      <w:r>
+        <w:rPr>
+          <w:lang w:val="en-GB"/>
+        </w:rPr>
+        <w:drawing>
+          <wp:inline distT="0" distB="0" distL="0" distR="0" wp14:anchorId="578B86C9" wp14:editId="1EBEB326">
+            <wp:extent cx="6120130" cy="2510790"/>
+            <wp:effectExtent l="0" t="0" r="0" b="3810"/>
+            <wp:docPr id="200409593" name="Immagine 1" descr="Immagine che contiene testo, schermata, Carattere, bianco e nero&#10;&#10;Descrizione generata automaticamente"/>
+            <wp:cNvGraphicFramePr>
+              <a:graphicFrameLocks xmlns:a="http://schemas.openxmlformats.org/drawingml/2006/main" noChangeAspect="1"/>
+            </wp:cNvGraphicFramePr>
+            <a:graphic xmlns:a="http://schemas.openxmlformats.org/drawingml/2006/main">
+              <a:graphicData uri="http://schemas.openxmlformats.org/drawingml/2006/picture">
+                <pic:pic xmlns:pic="http://schemas.openxmlformats.org/drawingml/2006/picture">
+                  <pic:nvPicPr>
+                    <pic:cNvPr id="200409593" name="Immagine 1" descr="Immagine che contiene testo, schermata, Carattere, bianco e nero&#10;&#10;Descrizione generata automaticamente"/>
+                    <pic:cNvPicPr/>
+                  </pic:nvPicPr>
+                  <pic:blipFill>
+                    <a:blip r:embed="rId16"/>
+                    <a:stretch>
+                      <a:fillRect/>
+                    </a:stretch>
+                  </pic:blipFill>
+                  <pic:spPr>
+                    <a:xfrm>
+                      <a:off x="0" y="0"/>
+                      <a:ext cx="6120130" cy="2510790"/>
+                    </a:xfrm>
+                    <a:prstGeom prst="rect">
+                      <a:avLst/>
+                    </a:prstGeom>
+                  </pic:spPr>
+                </pic:pic>
+              </a:graphicData>
+            </a:graphic>
+          </wp:inline>
+        </w:drawing>
+      </w:r>
+    </w:p>
+    <w:p>
+      <w:pPr>
+        <w:rPr>
+          <w:lang w:val="en-GB"/>
+        </w:rPr>
+      </w:pPr>
+    </w:p>
+    <w:p>
+      <w:pPr>
+        <w:rPr>
+          <w:lang w:val="en-GB"/>
+        </w:rPr>
+      </w:pPr>
+      <w:r>
+        <w:rPr>
+          <w:lang w:val="en-GB"/>
+        </w:rPr>
+        <w:t>OS booted with a kernel debugger attached (?).</w:t>
+      </w:r>
+    </w:p>
+    <w:p>
+      <w:pPr>
+        <w:pStyle w:val="Paragrafoelenco"/>
+        <w:numPr>
+          <w:ilvl w:val="0"/>
+          <w:numId w:val="3"/>
+        </w:numPr>
+        <w:rPr>
+          <w:lang w:val="en-GB"/>
+        </w:rPr>
+      </w:pPr>
+      <w:r>
+        <w:rPr>
+          <w:lang w:val="en-GB"/>
+        </w:rPr>
+        <w:t>Test signing mode</w:t>
+      </w:r>
+    </w:p>
+    <w:p>
+      <w:pPr>
+        <w:pStyle w:val="Paragrafoelenco"/>
+        <w:numPr>
+          <w:ilvl w:val="0"/>
+          <w:numId w:val="3"/>
+        </w:numPr>
+        <w:rPr>
+          <w:lang w:val="en-GB"/>
+        </w:rPr>
+      </w:pPr>
+      <w:r>
+        <w:rPr>
+          <w:lang w:val="en-GB"/>
+        </w:rPr>
+        <w:t>Driver test signed</w:t>
+      </w:r>
+    </w:p>
+    <w:p>
+      <w:pPr>
+        <w:pStyle w:val="Paragrafoelenco"/>
+        <w:numPr>
+          <w:ilvl w:val="0"/>
+          <w:numId w:val="3"/>
+        </w:numPr>
+        <w:rPr>
+          <w:lang w:val="en-GB"/>
+        </w:rPr>
+      </w:pPr>
+      <w:r>
+        <w:rPr>
+          <w:lang w:val="en-GB"/>
+        </w:rPr>
+        <w:t>Test certificate installed</w:t>
+      </w:r>
     </w:p>
     <w:p>
       <w:pPr>
@@ -1400,21 +1748,27 @@
         </w:rPr>
         <w:t xml:space="preserve">Installing eBPF for windows </w:t>
       </w:r>
-    </w:p>
-    <w:p>
-      <w:pPr>
-        <w:pStyle w:val="Paragrafoelenco"/>
-        <w:rPr>
-          <w:lang w:val="en-GB"/>
-        </w:rPr>
-      </w:pPr>
-      <w:hyperlink r:id="rId16" w:history="1">
+      <w:r>
+        <w:rPr>
+          <w:lang w:val="en-GB"/>
+        </w:rPr>
+        <w:t>-&gt; DONE</w:t>
+      </w:r>
+    </w:p>
+    <w:p>
+      <w:pPr>
+        <w:pStyle w:val="Paragrafoelenco"/>
+        <w:rPr>
+          <w:lang w:val="en-GB"/>
+        </w:rPr>
+      </w:pPr>
+      <w:hyperlink r:id="rId17" w:history="1">
         <w:r>
           <w:rPr>
             <w:rStyle w:val="Collegamentoipertestuale"/>
             <w:lang w:val="en-GB"/>
           </w:rPr>
-          <w:t>https://learn.microsoft.com/en-us/windows-hardware/drivers/debugger/setting-up-network-debugging-of-a-virtual-machine-host</w:t>
+          <w:t>https://github.com/microsoft/ebpf-for-windows/blob/main/docs/InstallEbpf.md</w:t>
         </w:r>
       </w:hyperlink>
       <w:r>
@@ -1426,74 +1780,257 @@
     </w:p>
     <w:p>
       <w:pPr>
-        <w:rPr>
-          <w:lang w:val="en-GB"/>
-        </w:rPr>
-      </w:pPr>
-      <w:r>
-        <w:rPr>
-          <w:lang w:val="en-GB"/>
-        </w:rPr>
-        <w:t>OS booted with a kernel debugger attached (?).</w:t>
-      </w:r>
+        <w:pStyle w:val="Paragrafoelenco"/>
+        <w:rPr>
+          <w:lang w:val="en-GB"/>
+        </w:rPr>
+      </w:pPr>
+      <w:r>
+        <w:rPr>
+          <w:lang w:val="en-GB"/>
+        </w:rPr>
+        <w:t>Method 1 is simplest.</w:t>
+      </w:r>
+    </w:p>
+    <w:p>
+      <w:pPr>
+        <w:rPr>
+          <w:lang w:val="en-GB"/>
+        </w:rPr>
+      </w:pPr>
+      <w:r>
+        <w:rPr>
+          <w:lang w:val="en-GB"/>
+        </w:rPr>
+        <w:drawing>
+          <wp:inline distT="0" distB="0" distL="0" distR="0" wp14:anchorId="0164E03E" wp14:editId="7DC34C20">
+            <wp:extent cx="6120130" cy="1613535"/>
+            <wp:effectExtent l="0" t="0" r="0" b="5715"/>
+            <wp:docPr id="449003497" name="Immagine 1" descr="Immagine che contiene testo, Carattere, schermata, bianco&#10;&#10;Descrizione generata automaticamente"/>
+            <wp:cNvGraphicFramePr>
+              <a:graphicFrameLocks xmlns:a="http://schemas.openxmlformats.org/drawingml/2006/main" noChangeAspect="1"/>
+            </wp:cNvGraphicFramePr>
+            <a:graphic xmlns:a="http://schemas.openxmlformats.org/drawingml/2006/main">
+              <a:graphicData uri="http://schemas.openxmlformats.org/drawingml/2006/picture">
+                <pic:pic xmlns:pic="http://schemas.openxmlformats.org/drawingml/2006/picture">
+                  <pic:nvPicPr>
+                    <pic:cNvPr id="449003497" name="Immagine 1" descr="Immagine che contiene testo, Carattere, schermata, bianco&#10;&#10;Descrizione generata automaticamente"/>
+                    <pic:cNvPicPr/>
+                  </pic:nvPicPr>
+                  <pic:blipFill>
+                    <a:blip r:embed="rId18"/>
+                    <a:stretch>
+                      <a:fillRect/>
+                    </a:stretch>
+                  </pic:blipFill>
+                  <pic:spPr>
+                    <a:xfrm>
+                      <a:off x="0" y="0"/>
+                      <a:ext cx="6120130" cy="1613535"/>
+                    </a:xfrm>
+                    <a:prstGeom prst="rect">
+                      <a:avLst/>
+                    </a:prstGeom>
+                  </pic:spPr>
+                </pic:pic>
+              </a:graphicData>
+            </a:graphic>
+          </wp:inline>
+        </w:drawing>
+      </w:r>
+    </w:p>
+    <w:p>
+      <w:pPr>
+        <w:rPr>
+          <w:lang w:val="en-GB"/>
+        </w:rPr>
+      </w:pPr>
     </w:p>
     <w:p>
       <w:pPr>
         <w:pStyle w:val="Paragrafoelenco"/>
         <w:numPr>
           <w:ilvl w:val="0"/>
-          <w:numId w:val="3"/>
-        </w:numPr>
-        <w:rPr>
-          <w:lang w:val="en-GB"/>
-        </w:rPr>
-      </w:pPr>
-      <w:r>
-        <w:rPr>
-          <w:lang w:val="en-GB"/>
-        </w:rPr>
-        <w:t>Test signing mode</w:t>
-      </w:r>
-    </w:p>
-    <w:p>
-      <w:pPr>
-        <w:pStyle w:val="Paragrafoelenco"/>
-        <w:numPr>
-          <w:ilvl w:val="0"/>
-          <w:numId w:val="3"/>
-        </w:numPr>
-        <w:rPr>
-          <w:lang w:val="en-GB"/>
-        </w:rPr>
-      </w:pPr>
-      <w:r>
-        <w:rPr>
-          <w:lang w:val="en-GB"/>
-        </w:rPr>
-        <w:t>Driver test signed</w:t>
-      </w:r>
-    </w:p>
-    <w:p>
-      <w:pPr>
-        <w:pStyle w:val="Paragrafoelenco"/>
-        <w:numPr>
-          <w:ilvl w:val="0"/>
-          <w:numId w:val="3"/>
-        </w:numPr>
-        <w:rPr>
-          <w:lang w:val="en-GB"/>
-        </w:rPr>
-      </w:pPr>
-      <w:r>
-        <w:rPr>
-          <w:lang w:val="en-GB"/>
-        </w:rPr>
-        <w:t>Test certificate installed</w:t>
-      </w:r>
-    </w:p>
-    <w:p>
-      <w:pPr>
-        <w:pStyle w:val="Paragrafoelenco"/>
+          <w:numId w:val="6"/>
+        </w:numPr>
+        <w:rPr>
+          <w:lang w:val="en-GB"/>
+        </w:rPr>
+      </w:pPr>
+      <w:r>
+        <w:rPr>
+          <w:lang w:val="en-GB"/>
+        </w:rPr>
+        <w:t>Tutorial basic</w:t>
+      </w:r>
+    </w:p>
+    <w:p>
+      <w:pPr>
+        <w:pStyle w:val="Paragrafoelenco"/>
+        <w:rPr>
+          <w:lang w:val="en-GB"/>
+        </w:rPr>
+      </w:pPr>
+      <w:hyperlink r:id="rId19" w:history="1">
+        <w:r>
+          <w:rPr>
+            <w:rStyle w:val="Collegamentoipertestuale"/>
+            <w:lang w:val="en-GB"/>
+          </w:rPr>
+          <w:t>https://github.com/microsoft/ebpf-for-windows/blob/main/docs/tutorial.md</w:t>
+        </w:r>
+      </w:hyperlink>
+      <w:r>
+        <w:rPr>
+          <w:lang w:val="en-GB"/>
+        </w:rPr>
+        <w:t xml:space="preserve"> </w:t>
+      </w:r>
+    </w:p>
+    <w:p>
+      <w:pPr>
+        <w:rPr>
+          <w:lang w:val="en-GB"/>
+        </w:rPr>
+      </w:pPr>
+      <w:r>
+        <w:rPr>
+          <w:lang w:val="en-GB"/>
+        </w:rPr>
+        <w:drawing>
+          <wp:inline distT="0" distB="0" distL="0" distR="0" wp14:anchorId="048CC70A" wp14:editId="27BC7AAA">
+            <wp:extent cx="4092295" cy="1684166"/>
+            <wp:effectExtent l="0" t="0" r="3810" b="0"/>
+            <wp:docPr id="1337920923" name="Immagine 1" descr="Immagine che contiene testo, schermata, Carattere&#10;&#10;Descrizione generata automaticamente"/>
+            <wp:cNvGraphicFramePr>
+              <a:graphicFrameLocks xmlns:a="http://schemas.openxmlformats.org/drawingml/2006/main" noChangeAspect="1"/>
+            </wp:cNvGraphicFramePr>
+            <a:graphic xmlns:a="http://schemas.openxmlformats.org/drawingml/2006/main">
+              <a:graphicData uri="http://schemas.openxmlformats.org/drawingml/2006/picture">
+                <pic:pic xmlns:pic="http://schemas.openxmlformats.org/drawingml/2006/picture">
+                  <pic:nvPicPr>
+                    <pic:cNvPr id="1337920923" name="Immagine 1" descr="Immagine che contiene testo, schermata, Carattere&#10;&#10;Descrizione generata automaticamente"/>
+                    <pic:cNvPicPr/>
+                  </pic:nvPicPr>
+                  <pic:blipFill>
+                    <a:blip r:embed="rId20"/>
+                    <a:stretch>
+                      <a:fillRect/>
+                    </a:stretch>
+                  </pic:blipFill>
+                  <pic:spPr>
+                    <a:xfrm>
+                      <a:off x="0" y="0"/>
+                      <a:ext cx="4092295" cy="1684166"/>
+                    </a:xfrm>
+                    <a:prstGeom prst="rect">
+                      <a:avLst/>
+                    </a:prstGeom>
+                  </pic:spPr>
+                </pic:pic>
+              </a:graphicData>
+            </a:graphic>
+          </wp:inline>
+        </w:drawing>
+      </w:r>
+    </w:p>
+    <w:p>
+      <w:pPr>
+        <w:rPr>
+          <w:lang w:val="en-GB"/>
+        </w:rPr>
+      </w:pPr>
+      <w:r>
+        <w:rPr>
+          <w:lang w:val="en-GB"/>
+        </w:rPr>
+        <w:tab/>
+        <w:t>When creating a new file:</w:t>
+      </w:r>
+    </w:p>
+    <w:p>
+      <w:pPr>
+        <w:rPr>
+          <w:lang w:val="en-GB"/>
+        </w:rPr>
+      </w:pPr>
+      <w:r>
+        <w:rPr>
+          <w:lang w:val="en-GB"/>
+        </w:rPr>
+        <w:drawing>
+          <wp:inline distT="0" distB="0" distL="0" distR="0" wp14:anchorId="7E5EFC3A" wp14:editId="0B2D7FCA">
+            <wp:extent cx="6120130" cy="3302000"/>
+            <wp:effectExtent l="0" t="0" r="0" b="0"/>
+            <wp:docPr id="1363662751" name="Immagine 1" descr="Immagine che contiene testo, schermata, bianco e nero, documento&#10;&#10;Descrizione generata automaticamente"/>
+            <wp:cNvGraphicFramePr>
+              <a:graphicFrameLocks xmlns:a="http://schemas.openxmlformats.org/drawingml/2006/main" noChangeAspect="1"/>
+            </wp:cNvGraphicFramePr>
+            <a:graphic xmlns:a="http://schemas.openxmlformats.org/drawingml/2006/main">
+              <a:graphicData uri="http://schemas.openxmlformats.org/drawingml/2006/picture">
+                <pic:pic xmlns:pic="http://schemas.openxmlformats.org/drawingml/2006/picture">
+                  <pic:nvPicPr>
+                    <pic:cNvPr id="1363662751" name="Immagine 1" descr="Immagine che contiene testo, schermata, bianco e nero, documento&#10;&#10;Descrizione generata automaticamente"/>
+                    <pic:cNvPicPr/>
+                  </pic:nvPicPr>
+                  <pic:blipFill>
+                    <a:blip r:embed="rId21"/>
+                    <a:stretch>
+                      <a:fillRect/>
+                    </a:stretch>
+                  </pic:blipFill>
+                  <pic:spPr>
+                    <a:xfrm>
+                      <a:off x="0" y="0"/>
+                      <a:ext cx="6120130" cy="3302000"/>
+                    </a:xfrm>
+                    <a:prstGeom prst="rect">
+                      <a:avLst/>
+                    </a:prstGeom>
+                  </pic:spPr>
+                </pic:pic>
+              </a:graphicData>
+            </a:graphic>
+          </wp:inline>
+        </w:drawing>
+      </w:r>
+    </w:p>
+    <w:p>
+      <w:pPr>
+        <w:rPr>
+          <w:lang w:val="en-GB"/>
+        </w:rPr>
+      </w:pPr>
+      <w:r>
+        <w:rPr>
+          <w:lang w:val="en-GB"/>
+        </w:rPr>
+        <w:tab/>
+        <w:t>But everything works as in the tutorial.</w:t>
+      </w:r>
+    </w:p>
+    <w:p>
+      <w:pPr>
+        <w:rPr>
+          <w:lang w:val="en-GB"/>
+        </w:rPr>
+      </w:pPr>
+    </w:p>
+    <w:p>
+      <w:pPr>
+        <w:rPr>
+          <w:lang w:val="en-GB"/>
+        </w:rPr>
+      </w:pPr>
+      <w:r>
+        <w:rPr>
+          <w:lang w:val="en-GB"/>
+        </w:rPr>
+        <w:t>TODO: check maps</w:t>
+      </w:r>
+    </w:p>
+    <w:p>
+      <w:pPr>
         <w:rPr>
           <w:lang w:val="en-GB"/>
         </w:rPr>
@@ -1510,7 +2047,7 @@
 </file>
 
 <file path=word/numbering.xml><?xml version="1.0" encoding="utf-8"?>
-<w:numbering xmlns:wpc="http://schemas.microsoft.com/office/word/2010/wordprocessingCanvas" xmlns:cx="http://schemas.microsoft.com/office/drawing/2014/chartex" xmlns:cx1="http://schemas.microsoft.com/office/drawing/2015/9/8/chartex" xmlns:cx2="http://schemas.microsoft.com/office/drawing/2015/10/21/chartex" xmlns:cx3="http://schemas.microsoft.com/office/drawing/2016/5/9/chartex" xmlns:cx4="http://schemas.microsoft.com/office/drawing/2016/5/10/chartex" xmlns:cx5="http://schemas.microsoft.com/office/drawing/2016/5/11/chartex" xmlns:cx6="http://schemas.microsoft.com/office/drawing/2016/5/12/chartex" xmlns:cx7="http://schemas.microsoft.com/office/drawing/2016/5/13/chartex" xmlns:cx8="http://schemas.microsoft.com/office/drawing/2016/5/14/chartex" xmlns:mc="http://schemas.openxmlformats.org/markup-compatibility/2006" xmlns:aink="http://schemas.microsoft.com/office/drawing/2016/ink" xmlns:am3d="http://schemas.microsoft.com/office/drawing/2017/model3d" xmlns:o="urn:schemas-microsoft-com:office:office" xmlns:oel="http://schemas.microsoft.com/office/2019/extlst" xmlns:r="http://schemas.openxmlformats.org/officeDocument/2006/relationships" xmlns:m="http://schemas.openxmlformats.org/officeDocument/2006/math" xmlns:v="urn:schemas-microsoft-com:vml" xmlns:wp14="http://schemas.microsoft.com/office/word/2010/wordprocessingDrawing" xmlns:wp="http://schemas.openxmlformats.org/drawingml/2006/wordprocessingDrawing" xmlns:w10="urn:schemas-microsoft-com:office:word" xmlns:w="http://schemas.openxmlformats.org/wordprocessingml/2006/main" xmlns:w14="http://schemas.microsoft.com/office/word/2010/wordml" xmlns:w15="http://schemas.microsoft.com/office/word/2012/wordml" xmlns:w16cex="http://schemas.microsoft.com/office/word/2018/wordml/cex" xmlns:w16cid="http://schemas.microsoft.com/office/word/2016/wordml/cid" xmlns:w16="http://schemas.microsoft.com/office/word/2018/wordml" xmlns:w16du="http://schemas.microsoft.com/office/word/2023/wordml/word16du" xmlns:w16sdtdh="http://schemas.microsoft.com/office/word/2020/wordml/sdtdatahash" xmlns:w16se="http://schemas.microsoft.com/office/word/2015/wordml/symex" xmlns:wpg="http://schemas.microsoft.com/office/word/2010/wordprocessingGroup" xmlns:wpi="http://schemas.microsoft.com/office/word/2010/wordprocessingInk" xmlns:wne="http://schemas.microsoft.com/office/word/2006/wordml" xmlns:wps="http://schemas.microsoft.com/office/word/2010/wordprocessingShape" mc:Ignorable="w14 w15 w16se w16cid w16 w16cex w16sdtdh wp14">
+<w:numbering xmlns:wpc="http://schemas.microsoft.com/office/word/2010/wordprocessingCanvas" xmlns:cx="http://schemas.microsoft.com/office/drawing/2014/chartex" xmlns:cx1="http://schemas.microsoft.com/office/drawing/2015/9/8/chartex" xmlns:cx2="http://schemas.microsoft.com/office/drawing/2015/10/21/chartex" xmlns:cx3="http://schemas.microsoft.com/office/drawing/2016/5/9/chartex" xmlns:cx4="http://schemas.microsoft.com/office/drawing/2016/5/10/chartex" xmlns:cx5="http://schemas.microsoft.com/office/drawing/2016/5/11/chartex" xmlns:cx6="http://schemas.microsoft.com/office/drawing/2016/5/12/chartex" xmlns:cx7="http://schemas.microsoft.com/office/drawing/2016/5/13/chartex" xmlns:cx8="http://schemas.microsoft.com/office/drawing/2016/5/14/chartex" xmlns:mc="http://schemas.openxmlformats.org/markup-compatibility/2006" xmlns:aink="http://schemas.microsoft.com/office/drawing/2016/ink" xmlns:am3d="http://schemas.microsoft.com/office/drawing/2017/model3d" xmlns:o="urn:schemas-microsoft-com:office:office" xmlns:oel="http://schemas.microsoft.com/office/2019/extlst" xmlns:r="http://schemas.openxmlformats.org/officeDocument/2006/relationships" xmlns:m="http://schemas.openxmlformats.org/officeDocument/2006/math" xmlns:v="urn:schemas-microsoft-com:vml" xmlns:wp14="http://schemas.microsoft.com/office/word/2010/wordprocessingDrawing" xmlns:wp="http://schemas.openxmlformats.org/drawingml/2006/wordprocessingDrawing" xmlns:w10="urn:schemas-microsoft-com:office:word" xmlns:w="http://schemas.openxmlformats.org/wordprocessingml/2006/main" xmlns:w14="http://schemas.microsoft.com/office/word/2010/wordml" xmlns:w15="http://schemas.microsoft.com/office/word/2012/wordml" xmlns:w16cex="http://schemas.microsoft.com/office/word/2018/wordml/cex" xmlns:w16cid="http://schemas.microsoft.com/office/word/2016/wordml/cid" xmlns:w16="http://schemas.microsoft.com/office/word/2018/wordml" xmlns:w16sdtdh="http://schemas.microsoft.com/office/word/2020/wordml/sdtdatahash" xmlns:w16se="http://schemas.microsoft.com/office/word/2015/wordml/symex" xmlns:wpg="http://schemas.microsoft.com/office/word/2010/wordprocessingGroup" xmlns:wpi="http://schemas.microsoft.com/office/word/2010/wordprocessingInk" xmlns:wne="http://schemas.microsoft.com/office/word/2006/wordml" xmlns:wps="http://schemas.microsoft.com/office/word/2010/wordprocessingShape" mc:Ignorable="w14 w15 w16se w16cid w16 w16cex w16sdtdh wp14">
   <w:abstractNum w:abstractNumId="0" w15:restartNumberingAfterBreak="0">
     <w:nsid w:val="0A575736"/>
     <w:multiLevelType w:val="hybridMultilevel"/>

</xml_diff>

<commit_message>
Update eBPF for windows installation process
</commit_message>
<xml_diff>
--- a/bpf_windows/ebpf_process_windows.docx
+++ b/bpf_windows/ebpf_process_windows.docx
@@ -193,35 +193,46 @@
     <w:p>
       <w:pPr>
         <w:pStyle w:val="Paragrafoelenco"/>
-        <w:rPr>
-          <w:lang w:val="en-GB"/>
-        </w:rPr>
-      </w:pPr>
-      <w:r>
-        <w:rPr>
-          <w:lang w:val="en-GB"/>
-        </w:rPr>
-        <w:t>NO DEBUGGING VM</w:t>
-      </w:r>
-      <w:r>
-        <w:rPr>
-          <w:lang w:val="en-GB"/>
-        </w:rPr>
-        <w:t xml:space="preserve"> (</w:t>
-      </w:r>
-      <w:r>
-        <w:rPr>
-          <w:b/>
-          <w:bCs/>
-          <w:lang w:val="en-GB"/>
-        </w:rPr>
-        <w:t>TODO</w:t>
-      </w:r>
-      <w:r>
-        <w:rPr>
-          <w:lang w:val="en-GB"/>
-        </w:rPr>
-        <w:t>)</w:t>
+        <w:numPr>
+          <w:ilvl w:val="0"/>
+          <w:numId w:val="5"/>
+        </w:numPr>
+        <w:rPr>
+          <w:lang w:val="en-GB"/>
+        </w:rPr>
+      </w:pPr>
+      <w:r>
+        <w:rPr>
+          <w:lang w:val="en-GB"/>
+        </w:rPr>
+        <w:t>Network debugging</w:t>
+      </w:r>
+    </w:p>
+    <w:p>
+      <w:pPr>
+        <w:pStyle w:val="Paragrafoelenco"/>
+        <w:numPr>
+          <w:ilvl w:val="0"/>
+          <w:numId w:val="5"/>
+        </w:numPr>
+        <w:rPr>
+          <w:lang w:val="en-GB"/>
+        </w:rPr>
+      </w:pPr>
+      <w:hyperlink r:id="rId8" w:history="1">
+        <w:r>
+          <w:rPr>
+            <w:rStyle w:val="Collegamentoipertestuale"/>
+            <w:lang w:val="en-GB"/>
+          </w:rPr>
+          <w:t>https://learn.microsoft.com/en-us/windows-hardware/drivers/debugger/setting-up-network-debugging-of-a-virtual-machine-host</w:t>
+        </w:r>
+      </w:hyperlink>
+      <w:r>
+        <w:rPr>
+          <w:lang w:val="en-GB"/>
+        </w:rPr>
+        <w:t xml:space="preserve"> </w:t>
       </w:r>
     </w:p>
     <w:p>
@@ -256,7 +267,7 @@
           <w:lang w:val="en-GB"/>
         </w:rPr>
       </w:pPr>
-      <w:hyperlink r:id="rId8" w:history="1">
+      <w:hyperlink r:id="rId9" w:history="1">
         <w:r>
           <w:rPr>
             <w:rStyle w:val="Collegamentoipertestuale"/>
@@ -369,11 +380,9 @@
       </w:r>
       <w:r>
         <w:rPr>
-          <w:b/>
-          <w:bCs/>
-          <w:lang w:val="en-GB"/>
-        </w:rPr>
-        <w:t>HERE</w:t>
+          <w:lang w:val="en-GB"/>
+        </w:rPr>
+        <w:t>NO NEED</w:t>
       </w:r>
       <w:r>
         <w:rPr>
@@ -401,7 +410,7 @@
         </w:rPr>
         <w:t xml:space="preserve">git clone --recurse-submodules </w:t>
       </w:r>
-      <w:hyperlink r:id="rId9" w:history="1">
+      <w:hyperlink r:id="rId10" w:history="1">
         <w:r>
           <w:rPr>
             <w:rStyle w:val="Collegamentoipertestuale"/>
@@ -464,7 +473,7 @@
           <w:lang w:val="en-GB"/>
         </w:rPr>
       </w:pPr>
-      <w:hyperlink r:id="rId10" w:anchor="installing-ebpf-for-windows" w:history="1">
+      <w:hyperlink r:id="rId11" w:anchor="installing-ebpf-for-windows" w:history="1">
         <w:r>
           <w:rPr>
             <w:rStyle w:val="Collegamentoipertestuale"/>
@@ -497,6 +506,12 @@
         </w:rPr>
         <w:t>Test signing mode</w:t>
       </w:r>
+      <w:r>
+        <w:rPr>
+          <w:lang w:val="en-GB"/>
+        </w:rPr>
+        <w:t xml:space="preserve"> -&gt; debugger attached</w:t>
+      </w:r>
     </w:p>
     <w:p>
       <w:pPr>
@@ -513,13 +528,52 @@
         <w:rPr>
           <w:lang w:val="en-GB"/>
         </w:rPr>
-        <w:t>VM installation instructions</w:t>
-      </w:r>
-      <w:r>
-        <w:rPr>
-          <w:lang w:val="en-GB"/>
-        </w:rPr>
-        <w:t xml:space="preserve"> (no debugging VM)</w:t>
+        <w:t>Driver test signed</w:t>
+      </w:r>
+      <w:r>
+        <w:rPr>
+          <w:lang w:val="en-GB"/>
+        </w:rPr>
+        <w:tab/>
+      </w:r>
+      <w:r>
+        <w:rPr>
+          <w:lang w:val="en-GB"/>
+        </w:rPr>
+        <w:t>NO</w:t>
+      </w:r>
+    </w:p>
+    <w:p>
+      <w:pPr>
+        <w:pStyle w:val="Paragrafoelenco"/>
+        <w:numPr>
+          <w:ilvl w:val="1"/>
+          <w:numId w:val="3"/>
+        </w:numPr>
+        <w:rPr>
+          <w:lang w:val="en-GB"/>
+        </w:rPr>
+      </w:pPr>
+      <w:r>
+        <w:rPr>
+          <w:lang w:val="en-GB"/>
+        </w:rPr>
+        <w:t>Signtool needs to be added to the environment variables in Path</w:t>
+      </w:r>
+    </w:p>
+    <w:p>
+      <w:pPr>
+        <w:pStyle w:val="Paragrafoelenco"/>
+        <w:ind w:left="1440"/>
+        <w:rPr>
+          <w:lang w:val="en-GB"/>
+        </w:rPr>
+      </w:pPr>
+      <w:r>
+        <w:rPr>
+          <w:lang w:val="en-GB"/>
+        </w:rPr>
+        <w:t>(windows kits / 10 / bin / build / x64)</w:t>
       </w:r>
     </w:p>
     <w:p>
@@ -537,7 +591,7 @@
         <w:rPr>
           <w:lang w:val="en-GB"/>
         </w:rPr>
-        <w:t>Driver test signed</w:t>
+        <w:t>Test certificate installed</w:t>
       </w:r>
       <w:r>
         <w:rPr>
@@ -550,47 +604,61 @@
           <w:lang w:val="en-GB"/>
         </w:rPr>
         <w:tab/>
-      </w:r>
-      <w:r>
-        <w:rPr>
-          <w:b/>
-          <w:bCs/>
-          <w:lang w:val="en-GB"/>
-        </w:rPr>
-        <w:t>TODO</w:t>
-      </w:r>
-    </w:p>
-    <w:p>
-      <w:pPr>
-        <w:pStyle w:val="Paragrafoelenco"/>
-        <w:numPr>
-          <w:ilvl w:val="1"/>
-          <w:numId w:val="3"/>
-        </w:numPr>
-        <w:rPr>
-          <w:lang w:val="en-GB"/>
-        </w:rPr>
-      </w:pPr>
-      <w:r>
-        <w:rPr>
-          <w:lang w:val="en-GB"/>
-        </w:rPr>
-        <w:t>Signtool needs to be added to the environment variables in Path</w:t>
-      </w:r>
-    </w:p>
-    <w:p>
-      <w:pPr>
-        <w:pStyle w:val="Paragrafoelenco"/>
-        <w:ind w:left="1440"/>
-        <w:rPr>
-          <w:lang w:val="en-GB"/>
-        </w:rPr>
-      </w:pPr>
-      <w:r>
-        <w:rPr>
-          <w:lang w:val="en-GB"/>
-        </w:rPr>
-        <w:t>(windows kits / 10 / bin / build / x64)</w:t>
+        <w:t>NO</w:t>
+      </w:r>
+    </w:p>
+    <w:p>
+      <w:pPr>
+        <w:rPr>
+          <w:lang w:val="en-GB"/>
+        </w:rPr>
+      </w:pPr>
+    </w:p>
+    <w:p>
+      <w:pPr>
+        <w:pStyle w:val="Paragrafoelenco"/>
+        <w:numPr>
+          <w:ilvl w:val="0"/>
+          <w:numId w:val="1"/>
+        </w:numPr>
+        <w:rPr>
+          <w:lang w:val="en-GB"/>
+        </w:rPr>
+      </w:pPr>
+      <w:r>
+        <w:rPr>
+          <w:lang w:val="en-GB"/>
+        </w:rPr>
+        <w:t xml:space="preserve">Installing eBPF </w:t>
+      </w:r>
+      <w:r>
+        <w:rPr>
+          <w:lang w:val="en-GB"/>
+        </w:rPr>
+        <w:t>into a test VM (MSI)</w:t>
+      </w:r>
+    </w:p>
+    <w:p>
+      <w:pPr>
+        <w:pStyle w:val="Paragrafoelenco"/>
+        <w:rPr>
+          <w:lang w:val="en-GB"/>
+        </w:rPr>
+      </w:pPr>
+      <w:hyperlink r:id="rId12" w:history="1">
+        <w:r>
+          <w:rPr>
+            <w:rStyle w:val="Collegamentoipertestuale"/>
+            <w:lang w:val="en-GB"/>
+          </w:rPr>
+          <w:t>https://github.com/microsoft/ebpf-for-windows/blob/main/docs/InstallEbpf.md</w:t>
+        </w:r>
+      </w:hyperlink>
+      <w:r>
+        <w:rPr>
+          <w:lang w:val="en-GB"/>
+        </w:rPr>
+        <w:t xml:space="preserve"> </w:t>
       </w:r>
     </w:p>
     <w:p>
@@ -608,27 +676,7 @@
         <w:rPr>
           <w:lang w:val="en-GB"/>
         </w:rPr>
-        <w:t>Test certificate installed</w:t>
-      </w:r>
-      <w:r>
-        <w:rPr>
-          <w:lang w:val="en-GB"/>
-        </w:rPr>
-        <w:tab/>
-      </w:r>
-      <w:r>
-        <w:rPr>
-          <w:lang w:val="en-GB"/>
-        </w:rPr>
-        <w:tab/>
-      </w:r>
-      <w:r>
-        <w:rPr>
-          <w:b/>
-          <w:bCs/>
-          <w:lang w:val="en-GB"/>
-        </w:rPr>
-        <w:t>TODO</w:t>
+        <w:t>Method 1</w:t>
       </w:r>
     </w:p>
     <w:p>
@@ -653,13 +701,48 @@
         <w:rPr>
           <w:lang w:val="en-GB"/>
         </w:rPr>
-        <w:t xml:space="preserve">Installing eBPF </w:t>
-      </w:r>
-      <w:r>
-        <w:rPr>
-          <w:lang w:val="en-GB"/>
-        </w:rPr>
-        <w:t>into a test VM (MSI)</w:t>
+        <w:t>eBPF tutorial</w:t>
+      </w:r>
+    </w:p>
+    <w:p>
+      <w:pPr>
+        <w:pStyle w:val="Paragrafoelenco"/>
+        <w:rPr>
+          <w:lang w:val="en-GB"/>
+        </w:rPr>
+      </w:pPr>
+      <w:hyperlink r:id="rId13" w:history="1">
+        <w:r>
+          <w:rPr>
+            <w:rStyle w:val="Collegamentoipertestuale"/>
+            <w:lang w:val="en-GB"/>
+          </w:rPr>
+          <w:t>https://github.com/microsoft/ebpf-for-windows/blob/main/docs/tutorial.md</w:t>
+        </w:r>
+      </w:hyperlink>
+      <w:r>
+        <w:rPr>
+          <w:lang w:val="en-GB"/>
+        </w:rPr>
+        <w:t xml:space="preserve"> </w:t>
+      </w:r>
+    </w:p>
+    <w:p>
+      <w:pPr>
+        <w:pStyle w:val="Paragrafoelenco"/>
+        <w:numPr>
+          <w:ilvl w:val="0"/>
+          <w:numId w:val="3"/>
+        </w:numPr>
+        <w:rPr>
+          <w:lang w:val="en-GB"/>
+        </w:rPr>
+      </w:pPr>
+      <w:r>
+        <w:rPr>
+          <w:lang w:val="en-GB"/>
+        </w:rPr>
+        <w:t xml:space="preserve">done </w:t>
       </w:r>
     </w:p>
     <w:p>
@@ -684,7 +767,30 @@
         <w:rPr>
           <w:lang w:val="en-GB"/>
         </w:rPr>
-        <w:t>eBPF tutorial</w:t>
+        <w:t>Work in environment similar to libbpf-bootstrap</w:t>
+      </w:r>
+    </w:p>
+    <w:p>
+      <w:pPr>
+        <w:pStyle w:val="Paragrafoelenco"/>
+        <w:rPr>
+          <w:lang w:val="en-GB"/>
+        </w:rPr>
+      </w:pPr>
+      <w:hyperlink r:id="rId14" w:history="1">
+        <w:r>
+          <w:rPr>
+            <w:rStyle w:val="Collegamentoipertestuale"/>
+            <w:lang w:val="en-GB"/>
+          </w:rPr>
+          <w:t>https://blog.subcom.tech/ebpf-programming-on-windows/</w:t>
+        </w:r>
+      </w:hyperlink>
+      <w:r>
+        <w:rPr>
+          <w:lang w:val="en-GB"/>
+        </w:rPr>
+        <w:t xml:space="preserve"> </w:t>
       </w:r>
     </w:p>
     <w:p>
@@ -760,7 +866,7 @@
           <w:lang w:val="en-GB"/>
         </w:rPr>
       </w:pPr>
-      <w:hyperlink r:id="rId11" w:history="1">
+      <w:hyperlink r:id="rId15" w:history="1">
         <w:r>
           <w:rPr>
             <w:rStyle w:val="Collegamentoipertestuale"/>
@@ -867,7 +973,7 @@
           <w:lang w:val="en-GB"/>
         </w:rPr>
       </w:pPr>
-      <w:hyperlink r:id="rId12" w:history="1">
+      <w:hyperlink r:id="rId16" w:history="1">
         <w:r>
           <w:rPr>
             <w:rStyle w:val="Collegamentoipertestuale"/>
@@ -941,7 +1047,7 @@
           <w:lang w:val="en-GB"/>
         </w:rPr>
       </w:pPr>
-      <w:hyperlink r:id="rId13" w:history="1">
+      <w:hyperlink r:id="rId17" w:history="1">
         <w:r>
           <w:rPr>
             <w:rStyle w:val="Collegamentoipertestuale"/>
@@ -1019,7 +1125,7 @@
           <w:lang w:val="en-GB"/>
         </w:rPr>
       </w:pPr>
-      <w:hyperlink r:id="rId14" w:history="1">
+      <w:hyperlink r:id="rId18" w:history="1">
         <w:r>
           <w:rPr>
             <w:rStyle w:val="Collegamentoipertestuale"/>
@@ -1220,13 +1326,7 @@
         <w:rPr>
           <w:lang w:val="en-GB"/>
         </w:rPr>
-        <w:t>Then restart this VM by running shutdown -r -t 0 from this command prompt.</w:t>
-      </w:r>
-      <w:r>
-        <w:rPr>
-          <w:lang w:val="en-GB"/>
-        </w:rPr>
-        <w:t xml:space="preserve"> </w:t>
+        <w:t xml:space="preserve">Then restart this VM by running shutdown -r -t 0 from this command prompt. </w:t>
       </w:r>
     </w:p>
     <w:p>
@@ -1357,7 +1457,7 @@
                     <pic:cNvPicPr/>
                   </pic:nvPicPr>
                   <pic:blipFill>
-                    <a:blip r:embed="rId15" cstate="print">
+                    <a:blip r:embed="rId19" cstate="print">
                       <a:extLst>
                         <a:ext uri="{28A0092B-C50C-407E-A947-70E740481C1C}">
                           <a14:useLocalDpi xmlns:a14="http://schemas.microsoft.com/office/drawing/2010/main" val="0"/>
@@ -1513,13 +1613,43 @@
         <w:rPr>
           <w:lang w:val="en-GB"/>
         </w:rPr>
-        <w:t xml:space="preserve">Check </w:t>
-      </w:r>
-      <w:r>
-        <w:rPr>
-          <w:lang w:val="en-GB"/>
-        </w:rPr>
-        <w:t>advanced session</w:t>
+        <w:t>Copy command in host prompt</w:t>
+      </w:r>
+    </w:p>
+    <w:p>
+      <w:pPr>
+        <w:pStyle w:val="Paragrafoelenco"/>
+        <w:numPr>
+          <w:ilvl w:val="1"/>
+          <w:numId w:val="3"/>
+        </w:numPr>
+        <w:rPr>
+          <w:lang w:val="en-GB"/>
+        </w:rPr>
+      </w:pPr>
+      <w:r>
+        <w:rPr>
+          <w:lang w:val="en-GB"/>
+        </w:rPr>
+        <w:t>cd C:\Program Files (x86)\Windows Kits\10\Debuggers\x64</w:t>
+      </w:r>
+    </w:p>
+    <w:p>
+      <w:pPr>
+        <w:pStyle w:val="Paragrafoelenco"/>
+        <w:numPr>
+          <w:ilvl w:val="1"/>
+          <w:numId w:val="3"/>
+        </w:numPr>
+        <w:rPr>
+          <w:lang w:val="en-GB"/>
+        </w:rPr>
+      </w:pPr>
+      <w:r>
+        <w:rPr>
+          <w:lang w:val="en-GB"/>
+        </w:rPr>
+        <w:t>windbg -k net:port=50005,key=3q98fqaazvxgb.9af14h7lvxls.2cxecb7hhc3y1.1id4mb4hwgr6w</w:t>
       </w:r>
     </w:p>
     <w:p>
@@ -1537,13 +1667,7 @@
         <w:rPr>
           <w:lang w:val="en-GB"/>
         </w:rPr>
-        <w:t xml:space="preserve">cd </w:t>
-      </w:r>
-      <w:r>
-        <w:rPr>
-          <w:lang w:val="en-GB"/>
-        </w:rPr>
-        <w:t>C:\Program Files (x86)\Windows Kits\10\Debuggers\x64</w:t>
+        <w:t>Check advanced session</w:t>
       </w:r>
     </w:p>
     <w:p>
@@ -1561,7 +1685,7 @@
         <w:rPr>
           <w:lang w:val="en-GB"/>
         </w:rPr>
-        <w:t>windbg -k net:port=50005,key=3q98fqaazvxgb.9af14h7lvxls.2cxecb7hhc3y1.1id4mb4hwgr6w</w:t>
+        <w:t>Restart VM: shutdown -r -t 0</w:t>
       </w:r>
     </w:p>
     <w:p>
@@ -1614,10 +1738,18 @@
           <w:lang w:val="en-GB"/>
         </w:rPr>
         <w:drawing>
-          <wp:inline distT="0" distB="0" distL="0" distR="0" wp14:anchorId="578B86C9" wp14:editId="1EBEB326">
-            <wp:extent cx="6120130" cy="2510790"/>
-            <wp:effectExtent l="0" t="0" r="0" b="3810"/>
-            <wp:docPr id="200409593" name="Immagine 1" descr="Immagine che contiene testo, schermata, Carattere, bianco e nero&#10;&#10;Descrizione generata automaticamente"/>
+          <wp:anchor distT="0" distB="0" distL="114300" distR="114300" simplePos="0" relativeHeight="251659264" behindDoc="0" locked="0" layoutInCell="1" allowOverlap="1" wp14:anchorId="672E7F2E" wp14:editId="661E16D6">
+            <wp:simplePos x="0" y="0"/>
+            <wp:positionH relativeFrom="column">
+              <wp:posOffset>346</wp:posOffset>
+            </wp:positionH>
+            <wp:positionV relativeFrom="paragraph">
+              <wp:posOffset>-2020</wp:posOffset>
+            </wp:positionV>
+            <wp:extent cx="6120130" cy="4971415"/>
+            <wp:effectExtent l="0" t="0" r="0" b="635"/>
+            <wp:wrapTopAndBottom/>
+            <wp:docPr id="1723876430" name="Immagine 1" descr="Immagine che contiene testo, elettronica, schermata, software&#10;&#10;Descrizione generata automaticamente"/>
             <wp:cNvGraphicFramePr>
               <a:graphicFrameLocks xmlns:a="http://schemas.openxmlformats.org/drawingml/2006/main" noChangeAspect="1"/>
             </wp:cNvGraphicFramePr>
@@ -1625,11 +1757,17 @@
               <a:graphicData uri="http://schemas.openxmlformats.org/drawingml/2006/picture">
                 <pic:pic xmlns:pic="http://schemas.openxmlformats.org/drawingml/2006/picture">
                   <pic:nvPicPr>
-                    <pic:cNvPr id="200409593" name="Immagine 1" descr="Immagine che contiene testo, schermata, Carattere, bianco e nero&#10;&#10;Descrizione generata automaticamente"/>
+                    <pic:cNvPr id="1723876430" name="Immagine 1" descr="Immagine che contiene testo, elettronica, schermata, software&#10;&#10;Descrizione generata automaticamente"/>
                     <pic:cNvPicPr/>
                   </pic:nvPicPr>
                   <pic:blipFill>
-                    <a:blip r:embed="rId16"/>
+                    <a:blip r:embed="rId20">
+                      <a:extLst>
+                        <a:ext uri="{28A0092B-C50C-407E-A947-70E740481C1C}">
+                          <a14:useLocalDpi xmlns:a14="http://schemas.microsoft.com/office/drawing/2010/main" val="0"/>
+                        </a:ext>
+                      </a:extLst>
+                    </a:blip>
                     <a:stretch>
                       <a:fillRect/>
                     </a:stretch>
@@ -1637,7 +1775,7 @@
                   <pic:spPr>
                     <a:xfrm>
                       <a:off x="0" y="0"/>
-                      <a:ext cx="6120130" cy="2510790"/>
+                      <a:ext cx="6120130" cy="4971415"/>
                     </a:xfrm>
                     <a:prstGeom prst="rect">
                       <a:avLst/>
@@ -1646,7 +1784,13 @@
                 </pic:pic>
               </a:graphicData>
             </a:graphic>
-          </wp:inline>
+            <wp14:sizeRelH relativeFrom="page">
+              <wp14:pctWidth>0</wp14:pctWidth>
+            </wp14:sizeRelH>
+            <wp14:sizeRelV relativeFrom="page">
+              <wp14:pctHeight>0</wp14:pctHeight>
+            </wp14:sizeRelV>
+          </wp:anchor>
         </w:drawing>
       </w:r>
     </w:p>
@@ -1762,7 +1906,7 @@
           <w:lang w:val="en-GB"/>
         </w:rPr>
       </w:pPr>
-      <w:hyperlink r:id="rId17" w:history="1">
+      <w:hyperlink r:id="rId21" w:history="1">
         <w:r>
           <w:rPr>
             <w:rStyle w:val="Collegamentoipertestuale"/>
@@ -1800,6 +1944,7 @@
       </w:pPr>
       <w:r>
         <w:rPr>
+          <w:noProof/>
           <w:lang w:val="en-GB"/>
         </w:rPr>
         <w:drawing>
@@ -1818,7 +1963,7 @@
                     <pic:cNvPicPr/>
                   </pic:nvPicPr>
                   <pic:blipFill>
-                    <a:blip r:embed="rId18"/>
+                    <a:blip r:embed="rId22"/>
                     <a:stretch>
                       <a:fillRect/>
                     </a:stretch>
@@ -1871,7 +2016,7 @@
           <w:lang w:val="en-GB"/>
         </w:rPr>
       </w:pPr>
-      <w:hyperlink r:id="rId19" w:history="1">
+      <w:hyperlink r:id="rId23" w:history="1">
         <w:r>
           <w:rPr>
             <w:rStyle w:val="Collegamentoipertestuale"/>
@@ -1895,6 +2040,7 @@
       </w:pPr>
       <w:r>
         <w:rPr>
+          <w:noProof/>
           <w:lang w:val="en-GB"/>
         </w:rPr>
         <w:drawing>
@@ -1913,7 +2059,7 @@
                     <pic:cNvPicPr/>
                   </pic:nvPicPr>
                   <pic:blipFill>
-                    <a:blip r:embed="rId20"/>
+                    <a:blip r:embed="rId24"/>
                     <a:stretch>
                       <a:fillRect/>
                     </a:stretch>
@@ -1956,6 +2102,7 @@
       </w:pPr>
       <w:r>
         <w:rPr>
+          <w:noProof/>
           <w:lang w:val="en-GB"/>
         </w:rPr>
         <w:drawing>
@@ -1974,7 +2121,7 @@
                     <pic:cNvPicPr/>
                   </pic:nvPicPr>
                   <pic:blipFill>
-                    <a:blip r:embed="rId21"/>
+                    <a:blip r:embed="rId25"/>
                     <a:stretch>
                       <a:fillRect/>
                     </a:stretch>
@@ -2028,6 +2175,60 @@
         </w:rPr>
         <w:t>TODO: check maps</w:t>
       </w:r>
+    </w:p>
+    <w:p>
+      <w:pPr>
+        <w:rPr>
+          <w:lang w:val="en-GB"/>
+        </w:rPr>
+      </w:pPr>
+      <w:r>
+        <w:rPr>
+          <w:lang w:val="en-GB"/>
+        </w:rPr>
+        <w:drawing>
+          <wp:inline distT="0" distB="0" distL="0" distR="0" wp14:anchorId="4FCB18A0" wp14:editId="331FD64D">
+            <wp:extent cx="6120130" cy="1968500"/>
+            <wp:effectExtent l="0" t="0" r="0" b="0"/>
+            <wp:docPr id="90376969" name="Immagine 1" descr="Immagine che contiene testo, schermata, software, Software multimediale&#10;&#10;Descrizione generata automaticamente"/>
+            <wp:cNvGraphicFramePr>
+              <a:graphicFrameLocks xmlns:a="http://schemas.openxmlformats.org/drawingml/2006/main" noChangeAspect="1"/>
+            </wp:cNvGraphicFramePr>
+            <a:graphic xmlns:a="http://schemas.openxmlformats.org/drawingml/2006/main">
+              <a:graphicData uri="http://schemas.openxmlformats.org/drawingml/2006/picture">
+                <pic:pic xmlns:pic="http://schemas.openxmlformats.org/drawingml/2006/picture">
+                  <pic:nvPicPr>
+                    <pic:cNvPr id="90376969" name="Immagine 1" descr="Immagine che contiene testo, schermata, software, Software multimediale&#10;&#10;Descrizione generata automaticamente"/>
+                    <pic:cNvPicPr/>
+                  </pic:nvPicPr>
+                  <pic:blipFill>
+                    <a:blip r:embed="rId26"/>
+                    <a:stretch>
+                      <a:fillRect/>
+                    </a:stretch>
+                  </pic:blipFill>
+                  <pic:spPr>
+                    <a:xfrm>
+                      <a:off x="0" y="0"/>
+                      <a:ext cx="6120130" cy="1968500"/>
+                    </a:xfrm>
+                    <a:prstGeom prst="rect">
+                      <a:avLst/>
+                    </a:prstGeom>
+                  </pic:spPr>
+                </pic:pic>
+              </a:graphicData>
+            </a:graphic>
+          </wp:inline>
+        </w:drawing>
+      </w:r>
+    </w:p>
+    <w:p>
+      <w:pPr>
+        <w:rPr>
+          <w:lang w:val="en-GB"/>
+        </w:rPr>
+      </w:pPr>
     </w:p>
     <w:p>
       <w:pPr>

</xml_diff>

<commit_message>
windows first running programs
</commit_message>
<xml_diff>
--- a/bpf_windows/ebpf_process_windows.docx
+++ b/bpf_windows/ebpf_process_windows.docx
@@ -1726,15 +1726,22 @@
         </w:rPr>
         <w:t>After restarting the VM</w:t>
       </w:r>
-    </w:p>
-    <w:p>
-      <w:pPr>
-        <w:rPr>
-          <w:lang w:val="en-GB"/>
-        </w:rPr>
-      </w:pPr>
-      <w:r>
-        <w:rPr>
+      <w:r>
+        <w:rPr>
+          <w:lang w:val="en-GB"/>
+        </w:rPr>
+        <w:t xml:space="preserve">: if it says “debugger not connected”, restart VM twice to see “Debugger is running”. </w:t>
+      </w:r>
+    </w:p>
+    <w:p>
+      <w:pPr>
+        <w:rPr>
+          <w:lang w:val="en-GB"/>
+        </w:rPr>
+      </w:pPr>
+      <w:r>
+        <w:rPr>
+          <w:noProof/>
           <w:lang w:val="en-GB"/>
         </w:rPr>
         <w:drawing>
@@ -2175,15 +2182,22 @@
         </w:rPr>
         <w:t>TODO: check maps</w:t>
       </w:r>
-    </w:p>
-    <w:p>
-      <w:pPr>
-        <w:rPr>
-          <w:lang w:val="en-GB"/>
-        </w:rPr>
-      </w:pPr>
-      <w:r>
-        <w:rPr>
+      <w:r>
+        <w:rPr>
+          <w:lang w:val="en-GB"/>
+        </w:rPr>
+        <w:t xml:space="preserve"> -&gt; solved with explicit cast</w:t>
+      </w:r>
+    </w:p>
+    <w:p>
+      <w:pPr>
+        <w:rPr>
+          <w:lang w:val="en-GB"/>
+        </w:rPr>
+      </w:pPr>
+      <w:r>
+        <w:rPr>
+          <w:noProof/>
           <w:lang w:val="en-GB"/>
         </w:rPr>
         <w:drawing>
@@ -2229,10 +2243,816 @@
           <w:lang w:val="en-GB"/>
         </w:rPr>
       </w:pPr>
-    </w:p>
-    <w:p>
-      <w:pPr>
-        <w:rPr>
+      <w:r>
+        <w:rPr>
+          <w:lang w:val="en-GB"/>
+        </w:rPr>
+        <w:br w:type="page"/>
+      </w:r>
+    </w:p>
+    <w:p>
+      <w:pPr>
+        <w:rPr>
+          <w:lang w:val="en-GB"/>
+        </w:rPr>
+      </w:pPr>
+      <w:r>
+        <w:rPr>
+          <w:lang w:val="en-GB"/>
+        </w:rPr>
+        <w:t>TUTORIAL LIKE libbpf-bootstrap</w:t>
+      </w:r>
+    </w:p>
+    <w:p>
+      <w:pPr>
+        <w:rPr>
+          <w:lang w:val="en-GB"/>
+        </w:rPr>
+      </w:pPr>
+      <w:hyperlink r:id="rId27" w:history="1">
+        <w:r>
+          <w:rPr>
+            <w:rStyle w:val="Collegamentoipertestuale"/>
+            <w:lang w:val="en-GB"/>
+          </w:rPr>
+          <w:t>https://blog.subcom.tech/ebpf-programming-on-windows/</w:t>
+        </w:r>
+      </w:hyperlink>
+      <w:r>
+        <w:rPr>
+          <w:lang w:val="en-GB"/>
+        </w:rPr>
+        <w:t xml:space="preserve"> </w:t>
+      </w:r>
+    </w:p>
+    <w:p>
+      <w:pPr>
+        <w:rPr>
+          <w:lang w:val="en-GB"/>
+        </w:rPr>
+      </w:pPr>
+      <w:r>
+        <w:rPr>
+          <w:lang w:val="en-GB"/>
+        </w:rPr>
+        <w:t xml:space="preserve">Clone repo at: </w:t>
+      </w:r>
+      <w:hyperlink r:id="rId28" w:history="1">
+        <w:r>
+          <w:rPr>
+            <w:rStyle w:val="Collegamentoipertestuale"/>
+            <w:lang w:val="en-GB"/>
+          </w:rPr>
+          <w:t>https://github.com/SubconsciousCompute/windows-ebpf-starter</w:t>
+        </w:r>
+      </w:hyperlink>
+      <w:r>
+        <w:rPr>
+          <w:lang w:val="en-GB"/>
+        </w:rPr>
+        <w:t xml:space="preserve"> </w:t>
+      </w:r>
+    </w:p>
+    <w:p>
+      <w:pPr>
+        <w:pStyle w:val="Paragrafoelenco"/>
+        <w:numPr>
+          <w:ilvl w:val="0"/>
+          <w:numId w:val="3"/>
+        </w:numPr>
+        <w:rPr>
+          <w:lang w:val="en-GB"/>
+        </w:rPr>
+      </w:pPr>
+      <w:r>
+        <w:rPr>
+          <w:lang w:val="en-GB"/>
+        </w:rPr>
+        <w:t>Compile and load eBPF programs:</w:t>
+      </w:r>
+    </w:p>
+    <w:p>
+      <w:pPr>
+        <w:rPr>
+          <w:lang w:val="en-GB"/>
+        </w:rPr>
+      </w:pPr>
+      <w:r>
+        <w:rPr>
+          <w:noProof/>
+          <w:lang w:val="en-GB"/>
+        </w:rPr>
+        <w:drawing>
+          <wp:inline distT="0" distB="0" distL="0" distR="0" wp14:anchorId="44955CF6" wp14:editId="55AE0D99">
+            <wp:extent cx="6120130" cy="3636645"/>
+            <wp:effectExtent l="0" t="0" r="0" b="1905"/>
+            <wp:docPr id="1246569515" name="Immagine 1" descr="Immagine che contiene testo, schermata, software&#10;&#10;Descrizione generata automaticamente"/>
+            <wp:cNvGraphicFramePr>
+              <a:graphicFrameLocks xmlns:a="http://schemas.openxmlformats.org/drawingml/2006/main" noChangeAspect="1"/>
+            </wp:cNvGraphicFramePr>
+            <a:graphic xmlns:a="http://schemas.openxmlformats.org/drawingml/2006/main">
+              <a:graphicData uri="http://schemas.openxmlformats.org/drawingml/2006/picture">
+                <pic:pic xmlns:pic="http://schemas.openxmlformats.org/drawingml/2006/picture">
+                  <pic:nvPicPr>
+                    <pic:cNvPr id="1246569515" name="Immagine 1" descr="Immagine che contiene testo, schermata, software&#10;&#10;Descrizione generata automaticamente"/>
+                    <pic:cNvPicPr/>
+                  </pic:nvPicPr>
+                  <pic:blipFill>
+                    <a:blip r:embed="rId29"/>
+                    <a:stretch>
+                      <a:fillRect/>
+                    </a:stretch>
+                  </pic:blipFill>
+                  <pic:spPr>
+                    <a:xfrm>
+                      <a:off x="0" y="0"/>
+                      <a:ext cx="6120130" cy="3636645"/>
+                    </a:xfrm>
+                    <a:prstGeom prst="rect">
+                      <a:avLst/>
+                    </a:prstGeom>
+                  </pic:spPr>
+                </pic:pic>
+              </a:graphicData>
+            </a:graphic>
+          </wp:inline>
+        </w:drawing>
+      </w:r>
+    </w:p>
+    <w:p>
+      <w:pPr>
+        <w:pStyle w:val="Paragrafoelenco"/>
+        <w:numPr>
+          <w:ilvl w:val="0"/>
+          <w:numId w:val="3"/>
+        </w:numPr>
+        <w:rPr>
+          <w:lang w:val="en-GB"/>
+        </w:rPr>
+      </w:pPr>
+      <w:r>
+        <w:rPr>
+          <w:lang w:val="en-GB"/>
+        </w:rPr>
+        <w:t>Start tracing (printk or all prints)</w:t>
+      </w:r>
+    </w:p>
+    <w:p>
+      <w:pPr>
+        <w:rPr>
+          <w:lang w:val="en-GB"/>
+        </w:rPr>
+      </w:pPr>
+      <w:r>
+        <w:rPr>
+          <w:noProof/>
+          <w:lang w:val="en-GB"/>
+        </w:rPr>
+        <w:drawing>
+          <wp:inline distT="0" distB="0" distL="0" distR="0" wp14:anchorId="76E52CC0" wp14:editId="7A1ADE53">
+            <wp:extent cx="6120130" cy="3863340"/>
+            <wp:effectExtent l="0" t="0" r="0" b="3810"/>
+            <wp:docPr id="1145565727" name="Immagine 1" descr="Immagine che contiene testo, schermata, Carattere&#10;&#10;Descrizione generata automaticamente"/>
+            <wp:cNvGraphicFramePr>
+              <a:graphicFrameLocks xmlns:a="http://schemas.openxmlformats.org/drawingml/2006/main" noChangeAspect="1"/>
+            </wp:cNvGraphicFramePr>
+            <a:graphic xmlns:a="http://schemas.openxmlformats.org/drawingml/2006/main">
+              <a:graphicData uri="http://schemas.openxmlformats.org/drawingml/2006/picture">
+                <pic:pic xmlns:pic="http://schemas.openxmlformats.org/drawingml/2006/picture">
+                  <pic:nvPicPr>
+                    <pic:cNvPr id="1145565727" name="Immagine 1" descr="Immagine che contiene testo, schermata, Carattere&#10;&#10;Descrizione generata automaticamente"/>
+                    <pic:cNvPicPr/>
+                  </pic:nvPicPr>
+                  <pic:blipFill>
+                    <a:blip r:embed="rId30"/>
+                    <a:stretch>
+                      <a:fillRect/>
+                    </a:stretch>
+                  </pic:blipFill>
+                  <pic:spPr>
+                    <a:xfrm>
+                      <a:off x="0" y="0"/>
+                      <a:ext cx="6120130" cy="3863340"/>
+                    </a:xfrm>
+                    <a:prstGeom prst="rect">
+                      <a:avLst/>
+                    </a:prstGeom>
+                  </pic:spPr>
+                </pic:pic>
+              </a:graphicData>
+            </a:graphic>
+          </wp:inline>
+        </w:drawing>
+      </w:r>
+    </w:p>
+    <w:p>
+      <w:pPr>
+        <w:rPr>
+          <w:lang w:val="en-GB"/>
+        </w:rPr>
+      </w:pPr>
+    </w:p>
+    <w:p>
+      <w:pPr>
+        <w:shd w:val="clear" w:color="auto" w:fill="FFFFFF"/>
+        <w:rPr>
+          <w:rFonts w:ascii="Roboto" w:hAnsi="Roboto"/>
+          <w:sz w:val="18"/>
+          <w:szCs w:val="18"/>
+          <w:lang w:val="en-GB"/>
+        </w:rPr>
+      </w:pPr>
+      <w:r>
+        <w:rPr>
+          <w:rFonts w:ascii="Roboto" w:hAnsi="Roboto"/>
+          <w:sz w:val="18"/>
+          <w:szCs w:val="18"/>
+          <w:lang w:val="en-GB"/>
+        </w:rPr>
+        <w:t xml:space="preserve">TRACING: </w:t>
+      </w:r>
+      <w:hyperlink r:id="rId31" w:anchor="using-tracing" w:history="1">
+        <w:r>
+          <w:rPr>
+            <w:rStyle w:val="Collegamentoipertestuale"/>
+            <w:rFonts w:ascii="Roboto" w:hAnsi="Roboto"/>
+            <w:sz w:val="18"/>
+            <w:szCs w:val="18"/>
+            <w:lang w:val="en-GB"/>
+          </w:rPr>
+          <w:t>https://github.com/microsoft/ebpf-for-windows/blob/main/docs/GettingStarted.md#using-tracing</w:t>
+        </w:r>
+      </w:hyperlink>
+    </w:p>
+    <w:p>
+      <w:pPr>
+        <w:pStyle w:val="Paragrafoelenco"/>
+        <w:numPr>
+          <w:ilvl w:val="0"/>
+          <w:numId w:val="3"/>
+        </w:numPr>
+        <w:shd w:val="clear" w:color="auto" w:fill="FFFFFF"/>
+        <w:rPr>
+          <w:rFonts w:ascii="Roboto" w:hAnsi="Roboto"/>
+          <w:sz w:val="18"/>
+          <w:szCs w:val="18"/>
+          <w:lang w:val="en-GB"/>
+        </w:rPr>
+      </w:pPr>
+      <w:r>
+        <w:rPr>
+          <w:rFonts w:ascii="Roboto" w:hAnsi="Roboto"/>
+          <w:sz w:val="18"/>
+          <w:szCs w:val="18"/>
+          <w:lang w:val="en-GB"/>
+        </w:rPr>
+        <w:t>real time in prompt</w:t>
+      </w:r>
+    </w:p>
+    <w:p>
+      <w:pPr>
+        <w:pStyle w:val="Paragrafoelenco"/>
+        <w:numPr>
+          <w:ilvl w:val="1"/>
+          <w:numId w:val="3"/>
+        </w:numPr>
+        <w:shd w:val="clear" w:color="auto" w:fill="FFFFFF"/>
+        <w:rPr>
+          <w:rFonts w:ascii="Roboto" w:hAnsi="Roboto"/>
+          <w:sz w:val="18"/>
+          <w:szCs w:val="18"/>
+          <w:lang w:val="en-GB"/>
+        </w:rPr>
+      </w:pPr>
+      <w:r>
+        <w:rPr>
+          <w:rFonts w:ascii="Roboto" w:hAnsi="Roboto"/>
+          <w:sz w:val="18"/>
+          <w:szCs w:val="18"/>
+          <w:lang w:val="en-GB"/>
+        </w:rPr>
+        <w:t xml:space="preserve">tracelog -start MyTrace -guid "%ProgramFiles%\ebpf-for-windows\ebpf-printk.guid" -rt </w:t>
+      </w:r>
+    </w:p>
+    <w:p>
+      <w:pPr>
+        <w:pStyle w:val="Paragrafoelenco"/>
+        <w:numPr>
+          <w:ilvl w:val="1"/>
+          <w:numId w:val="3"/>
+        </w:numPr>
+        <w:shd w:val="clear" w:color="auto" w:fill="FFFFFF"/>
+        <w:rPr>
+          <w:rFonts w:ascii="Roboto" w:hAnsi="Roboto"/>
+          <w:sz w:val="18"/>
+          <w:szCs w:val="18"/>
+          <w:lang w:val="en-GB"/>
+        </w:rPr>
+      </w:pPr>
+      <w:r>
+        <w:rPr>
+          <w:rFonts w:ascii="Roboto" w:hAnsi="Roboto"/>
+          <w:sz w:val="18"/>
+          <w:szCs w:val="18"/>
+          <w:lang w:val="en-GB"/>
+        </w:rPr>
+        <w:t>tracefmt -rt MyTrace -displayonly -jsonMeta 0</w:t>
+      </w:r>
+    </w:p>
+    <w:p>
+      <w:pPr>
+        <w:pStyle w:val="Paragrafoelenco"/>
+        <w:numPr>
+          <w:ilvl w:val="1"/>
+          <w:numId w:val="3"/>
+        </w:numPr>
+        <w:shd w:val="clear" w:color="auto" w:fill="FFFFFF"/>
+        <w:rPr>
+          <w:rFonts w:ascii="Roboto" w:hAnsi="Roboto"/>
+          <w:sz w:val="18"/>
+          <w:szCs w:val="18"/>
+          <w:lang w:val="en-GB"/>
+        </w:rPr>
+      </w:pPr>
+      <w:r>
+        <w:rPr>
+          <w:rFonts w:ascii="Roboto" w:hAnsi="Roboto"/>
+          <w:sz w:val="18"/>
+          <w:szCs w:val="18"/>
+          <w:lang w:val="en-GB"/>
+        </w:rPr>
+        <w:t>tracelog -stop MyTrace</w:t>
+      </w:r>
+    </w:p>
+    <w:p>
+      <w:pPr>
+        <w:pStyle w:val="Paragrafoelenco"/>
+        <w:numPr>
+          <w:ilvl w:val="0"/>
+          <w:numId w:val="3"/>
+        </w:numPr>
+        <w:shd w:val="clear" w:color="auto" w:fill="FFFFFF"/>
+        <w:rPr>
+          <w:rFonts w:ascii="Roboto" w:hAnsi="Roboto"/>
+          <w:sz w:val="18"/>
+          <w:szCs w:val="18"/>
+          <w:lang w:val="en-GB"/>
+        </w:rPr>
+      </w:pPr>
+      <w:r>
+        <w:rPr>
+          <w:rFonts w:ascii="Roboto" w:hAnsi="Roboto"/>
+          <w:sz w:val="18"/>
+          <w:szCs w:val="18"/>
+          <w:lang w:val="en-GB"/>
+        </w:rPr>
+        <w:t>in kernel debugger: also have  a LogFile</w:t>
+      </w:r>
+      <w:r>
+        <w:rPr>
+          <w:rFonts w:ascii="Roboto" w:hAnsi="Roboto"/>
+          <w:sz w:val="18"/>
+          <w:szCs w:val="18"/>
+          <w:lang w:val="en-GB"/>
+        </w:rPr>
+        <w:t xml:space="preserve"> (.Etl)</w:t>
+      </w:r>
+    </w:p>
+    <w:p>
+      <w:pPr>
+        <w:pStyle w:val="Paragrafoelenco"/>
+        <w:numPr>
+          <w:ilvl w:val="1"/>
+          <w:numId w:val="3"/>
+        </w:numPr>
+        <w:shd w:val="clear" w:color="auto" w:fill="FFFFFF"/>
+        <w:rPr>
+          <w:rFonts w:ascii="Roboto" w:hAnsi="Roboto"/>
+          <w:sz w:val="18"/>
+          <w:szCs w:val="18"/>
+          <w:lang w:val="en-GB"/>
+        </w:rPr>
+      </w:pPr>
+      <w:r>
+        <w:rPr>
+          <w:rFonts w:ascii="Roboto" w:hAnsi="Roboto"/>
+          <w:sz w:val="18"/>
+          <w:szCs w:val="18"/>
+          <w:lang w:val="en-GB"/>
+        </w:rPr>
+        <w:t xml:space="preserve">tracelog -start MyTrace -guid "%ProgramFiles%\ebpf-for-windows\ebpf-printk.guid" -kd </w:t>
+      </w:r>
+    </w:p>
+    <w:p>
+      <w:pPr>
+        <w:pStyle w:val="Paragrafoelenco"/>
+        <w:numPr>
+          <w:ilvl w:val="1"/>
+          <w:numId w:val="3"/>
+        </w:numPr>
+        <w:shd w:val="clear" w:color="auto" w:fill="FFFFFF"/>
+        <w:rPr>
+          <w:rFonts w:ascii="Roboto" w:hAnsi="Roboto"/>
+          <w:sz w:val="18"/>
+          <w:szCs w:val="18"/>
+          <w:lang w:val="en-GB"/>
+        </w:rPr>
+      </w:pPr>
+      <w:r>
+        <w:rPr>
+          <w:rFonts w:ascii="Roboto" w:hAnsi="Roboto"/>
+          <w:sz w:val="18"/>
+          <w:szCs w:val="18"/>
+          <w:lang w:val="en-GB"/>
+        </w:rPr>
+        <w:t>tracelog -stop MyTrace</w:t>
+      </w:r>
+    </w:p>
+    <w:p>
+      <w:pPr>
+        <w:pStyle w:val="Paragrafoelenco"/>
+        <w:numPr>
+          <w:ilvl w:val="1"/>
+          <w:numId w:val="3"/>
+        </w:numPr>
+        <w:shd w:val="clear" w:color="auto" w:fill="FFFFFF"/>
+        <w:rPr>
+          <w:rFonts w:ascii="Roboto" w:hAnsi="Roboto"/>
+          <w:sz w:val="18"/>
+          <w:szCs w:val="18"/>
+          <w:lang w:val="en-GB"/>
+        </w:rPr>
+      </w:pPr>
+      <w:r>
+        <w:rPr>
+          <w:rFonts w:ascii="Roboto" w:hAnsi="Roboto"/>
+          <w:sz w:val="18"/>
+          <w:szCs w:val="18"/>
+          <w:lang w:val="en-GB"/>
+        </w:rPr>
+        <w:t>netsh trace convert LogFile.E</w:t>
+      </w:r>
+      <w:r>
+        <w:rPr>
+          <w:rFonts w:ascii="Roboto" w:hAnsi="Roboto"/>
+          <w:sz w:val="18"/>
+          <w:szCs w:val="18"/>
+          <w:lang w:val="en-GB"/>
+        </w:rPr>
+        <w:t>tl</w:t>
+      </w:r>
+      <w:r>
+        <w:rPr>
+          <w:rFonts w:ascii="Roboto" w:hAnsi="Roboto"/>
+          <w:sz w:val="18"/>
+          <w:szCs w:val="18"/>
+          <w:lang w:val="en-GB"/>
+        </w:rPr>
+        <w:t xml:space="preserve"> Out</w:t>
+      </w:r>
+      <w:r>
+        <w:rPr>
+          <w:rFonts w:ascii="Roboto" w:hAnsi="Roboto"/>
+          <w:sz w:val="18"/>
+          <w:szCs w:val="18"/>
+          <w:lang w:val="en-GB"/>
+        </w:rPr>
+        <w:t>put.csv csv</w:t>
+      </w:r>
+    </w:p>
+    <w:p>
+      <w:pPr>
+        <w:shd w:val="clear" w:color="auto" w:fill="FFFFFF"/>
+        <w:rPr>
+          <w:rFonts w:ascii="Roboto" w:hAnsi="Roboto"/>
+          <w:sz w:val="18"/>
+          <w:szCs w:val="18"/>
+          <w:lang w:val="en-GB"/>
+        </w:rPr>
+      </w:pPr>
+      <w:r>
+        <w:rPr>
+          <w:rFonts w:ascii="Roboto" w:hAnsi="Roboto"/>
+          <w:sz w:val="18"/>
+          <w:szCs w:val="18"/>
+          <w:lang w:val="en-GB"/>
+        </w:rPr>
+        <w:t>file generated in C:\Program Files (x86)\Windows Kits\10\bin\10.0.22621.0\x64</w:t>
+      </w:r>
+    </w:p>
+    <w:p>
+      <w:pPr>
+        <w:shd w:val="clear" w:color="auto" w:fill="FFFFFF"/>
+        <w:rPr>
+          <w:rFonts w:ascii="Roboto" w:hAnsi="Roboto"/>
+          <w:sz w:val="18"/>
+          <w:szCs w:val="18"/>
+          <w:lang w:val="en-GB"/>
+        </w:rPr>
+      </w:pPr>
+      <w:r>
+        <w:rPr>
+          <w:rFonts w:ascii="Roboto" w:hAnsi="Roboto"/>
+          <w:sz w:val="18"/>
+          <w:szCs w:val="18"/>
+          <w:lang w:val="en-GB"/>
+        </w:rPr>
+        <w:t>Often when tracing eBPF programs, it is useful to only view output generated by the bpf_printk helper. To do so, use ebpf-printk.guid instead of ebpf-all.guid when creating a trace session</w:t>
+      </w:r>
+      <w:r>
+        <w:rPr>
+          <w:rFonts w:ascii="Roboto" w:hAnsi="Roboto"/>
+          <w:sz w:val="18"/>
+          <w:szCs w:val="18"/>
+          <w:lang w:val="en-GB"/>
+        </w:rPr>
+        <w:t xml:space="preserve"> (first tracelog command)</w:t>
+      </w:r>
+      <w:r>
+        <w:rPr>
+          <w:rFonts w:ascii="Roboto" w:hAnsi="Roboto"/>
+          <w:sz w:val="18"/>
+          <w:szCs w:val="18"/>
+          <w:lang w:val="en-GB"/>
+        </w:rPr>
+        <w:t>.</w:t>
+      </w:r>
+    </w:p>
+    <w:p>
+      <w:pPr>
+        <w:shd w:val="clear" w:color="auto" w:fill="FFFFFF"/>
+        <w:rPr>
+          <w:rFonts w:ascii="Roboto" w:hAnsi="Roboto"/>
+          <w:sz w:val="18"/>
+          <w:szCs w:val="18"/>
+          <w:lang w:val="en-GB"/>
+        </w:rPr>
+      </w:pPr>
+    </w:p>
+    <w:p>
+      <w:pPr>
+        <w:shd w:val="clear" w:color="auto" w:fill="FFFFFF"/>
+        <w:rPr>
+          <w:rFonts w:ascii="Roboto" w:hAnsi="Roboto"/>
+          <w:sz w:val="18"/>
+          <w:szCs w:val="18"/>
+          <w:lang w:val="en-GB"/>
+        </w:rPr>
+      </w:pPr>
+      <w:r>
+        <w:rPr>
+          <w:rFonts w:ascii="Roboto" w:hAnsi="Roboto"/>
+          <w:sz w:val="18"/>
+          <w:szCs w:val="18"/>
+          <w:lang w:val="en-GB"/>
+        </w:rPr>
+        <w:t>Output on kernel debugger:</w:t>
+      </w:r>
+    </w:p>
+    <w:p>
+      <w:pPr>
+        <w:shd w:val="clear" w:color="auto" w:fill="FFFFFF"/>
+        <w:rPr>
+          <w:rFonts w:ascii="Roboto" w:hAnsi="Roboto"/>
+          <w:sz w:val="18"/>
+          <w:szCs w:val="18"/>
+          <w:lang w:val="en-GB"/>
+        </w:rPr>
+      </w:pPr>
+      <w:r>
+        <w:rPr>
+          <w:rFonts w:ascii="Roboto" w:hAnsi="Roboto"/>
+          <w:noProof/>
+          <w:sz w:val="18"/>
+          <w:szCs w:val="18"/>
+          <w:lang w:val="en-GB"/>
+        </w:rPr>
+        <w:drawing>
+          <wp:inline distT="0" distB="0" distL="0" distR="0" wp14:anchorId="158CBE5A" wp14:editId="0473D8B6">
+            <wp:extent cx="6120130" cy="3341370"/>
+            <wp:effectExtent l="0" t="0" r="0" b="0"/>
+            <wp:docPr id="531341634" name="Immagine 1" descr="Immagine che contiene testo, bianco e nero, modello, punto&#10;&#10;Descrizione generata automaticamente"/>
+            <wp:cNvGraphicFramePr>
+              <a:graphicFrameLocks xmlns:a="http://schemas.openxmlformats.org/drawingml/2006/main" noChangeAspect="1"/>
+            </wp:cNvGraphicFramePr>
+            <a:graphic xmlns:a="http://schemas.openxmlformats.org/drawingml/2006/main">
+              <a:graphicData uri="http://schemas.openxmlformats.org/drawingml/2006/picture">
+                <pic:pic xmlns:pic="http://schemas.openxmlformats.org/drawingml/2006/picture">
+                  <pic:nvPicPr>
+                    <pic:cNvPr id="531341634" name="Immagine 1" descr="Immagine che contiene testo, bianco e nero, modello, punto&#10;&#10;Descrizione generata automaticamente"/>
+                    <pic:cNvPicPr/>
+                  </pic:nvPicPr>
+                  <pic:blipFill>
+                    <a:blip r:embed="rId32"/>
+                    <a:stretch>
+                      <a:fillRect/>
+                    </a:stretch>
+                  </pic:blipFill>
+                  <pic:spPr>
+                    <a:xfrm>
+                      <a:off x="0" y="0"/>
+                      <a:ext cx="6120130" cy="3341370"/>
+                    </a:xfrm>
+                    <a:prstGeom prst="rect">
+                      <a:avLst/>
+                    </a:prstGeom>
+                  </pic:spPr>
+                </pic:pic>
+              </a:graphicData>
+            </a:graphic>
+          </wp:inline>
+        </w:drawing>
+      </w:r>
+    </w:p>
+    <w:p>
+      <w:pPr>
+        <w:shd w:val="clear" w:color="auto" w:fill="FFFFFF"/>
+        <w:rPr>
+          <w:rFonts w:ascii="Roboto" w:hAnsi="Roboto"/>
+          <w:sz w:val="18"/>
+          <w:szCs w:val="18"/>
+          <w:lang w:val="en-GB"/>
+        </w:rPr>
+      </w:pPr>
+    </w:p>
+    <w:p>
+      <w:pPr>
+        <w:shd w:val="clear" w:color="auto" w:fill="FFFFFF"/>
+        <w:rPr>
+          <w:rFonts w:ascii="Roboto" w:hAnsi="Roboto"/>
+          <w:sz w:val="18"/>
+          <w:szCs w:val="18"/>
+          <w:lang w:val="en-GB"/>
+        </w:rPr>
+      </w:pPr>
+      <w:r>
+        <w:rPr>
+          <w:rFonts w:ascii="Roboto" w:hAnsi="Roboto"/>
+          <w:sz w:val="18"/>
+          <w:szCs w:val="18"/>
+          <w:lang w:val="en-GB"/>
+        </w:rPr>
+        <w:t>Also an output on csv file.</w:t>
+      </w:r>
+    </w:p>
+    <w:p>
+      <w:pPr>
+        <w:shd w:val="clear" w:color="auto" w:fill="FFFFFF"/>
+        <w:rPr>
+          <w:rFonts w:ascii="Roboto" w:hAnsi="Roboto"/>
+          <w:sz w:val="18"/>
+          <w:szCs w:val="18"/>
+          <w:lang w:val="en-GB"/>
+        </w:rPr>
+      </w:pPr>
+    </w:p>
+    <w:p>
+      <w:pPr>
+        <w:shd w:val="clear" w:color="auto" w:fill="FFFFFF"/>
+        <w:rPr>
+          <w:rFonts w:ascii="Roboto" w:hAnsi="Roboto"/>
+          <w:sz w:val="18"/>
+          <w:szCs w:val="18"/>
+          <w:lang w:val="en-GB"/>
+        </w:rPr>
+      </w:pPr>
+    </w:p>
+    <w:p>
+      <w:pPr>
+        <w:shd w:val="clear" w:color="auto" w:fill="FFFFFF"/>
+        <w:rPr>
+          <w:rFonts w:ascii="Roboto" w:hAnsi="Roboto"/>
+          <w:sz w:val="18"/>
+          <w:szCs w:val="18"/>
+          <w:lang w:val="en-GB"/>
+        </w:rPr>
+      </w:pPr>
+      <w:r>
+        <w:rPr>
+          <w:rFonts w:ascii="Roboto" w:hAnsi="Roboto"/>
+          <w:sz w:val="18"/>
+          <w:szCs w:val="18"/>
+          <w:lang w:val="en-GB"/>
+        </w:rPr>
+        <w:t>Other commands</w:t>
+      </w:r>
+      <w:r>
+        <w:rPr>
+          <w:rFonts w:ascii="Roboto" w:hAnsi="Roboto"/>
+          <w:sz w:val="18"/>
+          <w:szCs w:val="18"/>
+          <w:lang w:val="en-GB"/>
+        </w:rPr>
+        <w:t xml:space="preserve"> (but conversion done using kernel debugger).</w:t>
+      </w:r>
+    </w:p>
+    <w:p>
+      <w:pPr>
+        <w:pStyle w:val="Paragrafoelenco"/>
+        <w:numPr>
+          <w:ilvl w:val="0"/>
+          <w:numId w:val="3"/>
+        </w:numPr>
+        <w:shd w:val="clear" w:color="auto" w:fill="FFFFFF"/>
+        <w:rPr>
+          <w:rFonts w:ascii="Roboto" w:hAnsi="Roboto"/>
+          <w:sz w:val="18"/>
+          <w:szCs w:val="18"/>
+          <w:lang w:val="en-GB"/>
+        </w:rPr>
+      </w:pPr>
+      <w:r>
+        <w:rPr>
+          <w:rFonts w:ascii="Roboto" w:hAnsi="Roboto"/>
+          <w:sz w:val="18"/>
+          <w:szCs w:val="18"/>
+          <w:lang w:val="en-GB"/>
+        </w:rPr>
+        <w:t>wpr.exe -start "%ProgramFiles%\ebpf-for-windows\ebpfforwindows.wprp" -filemode</w:t>
+      </w:r>
+    </w:p>
+    <w:p>
+      <w:pPr>
+        <w:pStyle w:val="Paragrafoelenco"/>
+        <w:numPr>
+          <w:ilvl w:val="0"/>
+          <w:numId w:val="3"/>
+        </w:numPr>
+        <w:shd w:val="clear" w:color="auto" w:fill="FFFFFF"/>
+        <w:rPr>
+          <w:rFonts w:ascii="Roboto" w:hAnsi="Roboto"/>
+          <w:sz w:val="18"/>
+          <w:szCs w:val="18"/>
+          <w:lang w:val="en-GB"/>
+        </w:rPr>
+      </w:pPr>
+      <w:r>
+        <w:rPr>
+          <w:rFonts w:ascii="Roboto" w:hAnsi="Roboto"/>
+          <w:sz w:val="18"/>
+          <w:szCs w:val="18"/>
+          <w:lang w:val="en-GB"/>
+        </w:rPr>
+        <w:t>netsh trace convert ebpfforwindows.etl overwrite=yes</w:t>
+      </w:r>
+    </w:p>
+    <w:p>
+      <w:pPr>
+        <w:pStyle w:val="Paragrafoelenco"/>
+        <w:numPr>
+          <w:ilvl w:val="0"/>
+          <w:numId w:val="3"/>
+        </w:numPr>
+        <w:shd w:val="clear" w:color="auto" w:fill="FFFFFF"/>
+        <w:rPr>
+          <w:rFonts w:ascii="Roboto" w:hAnsi="Roboto"/>
+          <w:sz w:val="18"/>
+          <w:szCs w:val="18"/>
+          <w:lang w:val="en-GB"/>
+        </w:rPr>
+      </w:pPr>
+      <w:r>
+        <w:rPr>
+          <w:rFonts w:ascii="Roboto" w:hAnsi="Roboto"/>
+          <w:sz w:val="18"/>
+          <w:szCs w:val="18"/>
+          <w:lang w:val="en-GB"/>
+        </w:rPr>
+        <w:t>netsh trace convert ebpfforwindows.etl ebpfforwindows.csv csv</w:t>
+      </w:r>
+    </w:p>
+    <w:p>
+      <w:pPr>
+        <w:pStyle w:val="Paragrafoelenco"/>
+        <w:numPr>
+          <w:ilvl w:val="0"/>
+          <w:numId w:val="3"/>
+        </w:numPr>
+        <w:shd w:val="clear" w:color="auto" w:fill="FFFFFF"/>
+        <w:rPr>
+          <w:rFonts w:ascii="Roboto" w:hAnsi="Roboto"/>
+          <w:sz w:val="18"/>
+          <w:szCs w:val="18"/>
+          <w:lang w:val="en-GB"/>
+        </w:rPr>
+      </w:pPr>
+      <w:r>
+        <w:rPr>
+          <w:rFonts w:ascii="Roboto" w:hAnsi="Roboto"/>
+          <w:sz w:val="18"/>
+          <w:szCs w:val="18"/>
+          <w:lang w:val="en-GB"/>
+        </w:rPr>
+        <w:t>wpr.exe -stop ebpfforwindows.etl</w:t>
+      </w:r>
+    </w:p>
+    <w:p>
+      <w:pPr>
+        <w:shd w:val="clear" w:color="auto" w:fill="FFFFFF"/>
+        <w:rPr>
+          <w:rFonts w:ascii="Roboto" w:hAnsi="Roboto"/>
+          <w:sz w:val="18"/>
+          <w:szCs w:val="18"/>
           <w:lang w:val="en-GB"/>
         </w:rPr>
       </w:pPr>

</xml_diff>

<commit_message>
First examples Kernel and User space windows
</commit_message>
<xml_diff>
--- a/bpf_windows/ebpf_process_windows.docx
+++ b/bpf_windows/ebpf_process_windows.docx
@@ -3057,6 +3057,107 @@
         </w:rPr>
       </w:pPr>
     </w:p>
+    <w:p>
+      <w:pPr>
+        <w:shd w:val="clear" w:color="auto" w:fill="FFFFFF"/>
+        <w:rPr>
+          <w:rFonts w:ascii="Roboto" w:hAnsi="Roboto"/>
+          <w:sz w:val="18"/>
+          <w:szCs w:val="18"/>
+          <w:lang w:val="en-GB"/>
+        </w:rPr>
+      </w:pPr>
+    </w:p>
+    <w:p>
+      <w:pPr>
+        <w:pStyle w:val="Paragrafoelenco"/>
+        <w:numPr>
+          <w:ilvl w:val="0"/>
+          <w:numId w:val="3"/>
+        </w:numPr>
+        <w:shd w:val="clear" w:color="auto" w:fill="FFFFFF"/>
+        <w:rPr>
+          <w:rFonts w:ascii="Roboto" w:hAnsi="Roboto"/>
+          <w:sz w:val="18"/>
+          <w:szCs w:val="18"/>
+          <w:lang w:val="en-GB"/>
+        </w:rPr>
+      </w:pPr>
+      <w:r>
+        <w:rPr>
+          <w:rFonts w:ascii="Roboto" w:hAnsi="Roboto"/>
+          <w:sz w:val="18"/>
+          <w:szCs w:val="18"/>
+          <w:lang w:val="en-GB"/>
+        </w:rPr>
+        <w:t>User space:</w:t>
+      </w:r>
+    </w:p>
+    <w:p>
+      <w:pPr>
+        <w:shd w:val="clear" w:color="auto" w:fill="FFFFFF"/>
+        <w:rPr>
+          <w:rFonts w:ascii="Roboto" w:hAnsi="Roboto"/>
+          <w:sz w:val="18"/>
+          <w:szCs w:val="18"/>
+          <w:lang w:val="en-GB"/>
+        </w:rPr>
+      </w:pPr>
+      <w:r>
+        <w:rPr>
+          <w:rFonts w:ascii="Roboto" w:hAnsi="Roboto"/>
+          <w:sz w:val="18"/>
+          <w:szCs w:val="18"/>
+          <w:lang w:val="en-GB"/>
+        </w:rPr>
+        <w:t xml:space="preserve">Add nmake to environment variables: </w:t>
+      </w:r>
+    </w:p>
+    <w:p>
+      <w:pPr>
+        <w:shd w:val="clear" w:color="auto" w:fill="FFFFFF"/>
+        <w:rPr>
+          <w:rFonts w:ascii="Roboto" w:hAnsi="Roboto"/>
+          <w:sz w:val="18"/>
+          <w:szCs w:val="18"/>
+          <w:lang w:val="en-GB"/>
+        </w:rPr>
+      </w:pPr>
+      <w:r>
+        <w:rPr>
+          <w:rFonts w:ascii="Roboto" w:hAnsi="Roboto"/>
+          <w:sz w:val="18"/>
+          <w:szCs w:val="18"/>
+          <w:lang w:val="en-GB"/>
+        </w:rPr>
+        <w:t>Open a Developer Command Prompt for VS 2022 -&gt; bat files only run there</w:t>
+      </w:r>
+    </w:p>
+    <w:p>
+      <w:pPr>
+        <w:pStyle w:val="Paragrafoelenco"/>
+        <w:numPr>
+          <w:ilvl w:val="0"/>
+          <w:numId w:val="7"/>
+        </w:numPr>
+        <w:shd w:val="clear" w:color="auto" w:fill="FFFFFF"/>
+        <w:rPr>
+          <w:rFonts w:ascii="Roboto" w:hAnsi="Roboto"/>
+          <w:sz w:val="18"/>
+          <w:szCs w:val="18"/>
+          <w:lang w:val="en-GB"/>
+        </w:rPr>
+      </w:pPr>
+      <w:r>
+        <w:rPr>
+          <w:rFonts w:ascii="Roboto" w:hAnsi="Roboto"/>
+          <w:sz w:val="18"/>
+          <w:szCs w:val="18"/>
+          <w:lang w:val="en-GB"/>
+        </w:rPr>
+        <w:t>Do the tutorial for user space programs</w:t>
+      </w:r>
+    </w:p>
     <w:sectPr>
       <w:pgSz w:w="11906" w:h="16838"/>
       <w:pgMar w:top="1417" w:right="1134" w:bottom="1134" w:left="1134" w:header="708" w:footer="708" w:gutter="0"/>
@@ -3697,6 +3798,118 @@
       </w:rPr>
     </w:lvl>
   </w:abstractNum>
+  <w:abstractNum w:abstractNumId="6" w15:restartNumberingAfterBreak="0">
+    <w:nsid w:val="58673B60"/>
+    <w:multiLevelType w:val="hybridMultilevel"/>
+    <w:tmpl w:val="DF24EE7A"/>
+    <w:lvl w:ilvl="0" w:tplc="CD8AE4B0">
+      <w:numFmt w:val="bullet"/>
+      <w:lvlText w:val=""/>
+      <w:lvlJc w:val="left"/>
+      <w:pPr>
+        <w:ind w:left="720" w:hanging="360"/>
+      </w:pPr>
+      <w:rPr>
+        <w:rFonts w:ascii="Wingdings" w:eastAsiaTheme="minorHAnsi" w:hAnsi="Wingdings" w:cstheme="minorBidi" w:hint="default"/>
+      </w:rPr>
+    </w:lvl>
+    <w:lvl w:ilvl="1" w:tplc="04100003" w:tentative="1">
+      <w:start w:val="1"/>
+      <w:numFmt w:val="bullet"/>
+      <w:lvlText w:val="o"/>
+      <w:lvlJc w:val="left"/>
+      <w:pPr>
+        <w:ind w:left="1440" w:hanging="360"/>
+      </w:pPr>
+      <w:rPr>
+        <w:rFonts w:ascii="Courier New" w:hAnsi="Courier New" w:cs="Courier New" w:hint="default"/>
+      </w:rPr>
+    </w:lvl>
+    <w:lvl w:ilvl="2" w:tplc="04100005" w:tentative="1">
+      <w:start w:val="1"/>
+      <w:numFmt w:val="bullet"/>
+      <w:lvlText w:val=""/>
+      <w:lvlJc w:val="left"/>
+      <w:pPr>
+        <w:ind w:left="2160" w:hanging="360"/>
+      </w:pPr>
+      <w:rPr>
+        <w:rFonts w:ascii="Wingdings" w:hAnsi="Wingdings" w:hint="default"/>
+      </w:rPr>
+    </w:lvl>
+    <w:lvl w:ilvl="3" w:tplc="04100001" w:tentative="1">
+      <w:start w:val="1"/>
+      <w:numFmt w:val="bullet"/>
+      <w:lvlText w:val=""/>
+      <w:lvlJc w:val="left"/>
+      <w:pPr>
+        <w:ind w:left="2880" w:hanging="360"/>
+      </w:pPr>
+      <w:rPr>
+        <w:rFonts w:ascii="Symbol" w:hAnsi="Symbol" w:hint="default"/>
+      </w:rPr>
+    </w:lvl>
+    <w:lvl w:ilvl="4" w:tplc="04100003" w:tentative="1">
+      <w:start w:val="1"/>
+      <w:numFmt w:val="bullet"/>
+      <w:lvlText w:val="o"/>
+      <w:lvlJc w:val="left"/>
+      <w:pPr>
+        <w:ind w:left="3600" w:hanging="360"/>
+      </w:pPr>
+      <w:rPr>
+        <w:rFonts w:ascii="Courier New" w:hAnsi="Courier New" w:cs="Courier New" w:hint="default"/>
+      </w:rPr>
+    </w:lvl>
+    <w:lvl w:ilvl="5" w:tplc="04100005" w:tentative="1">
+      <w:start w:val="1"/>
+      <w:numFmt w:val="bullet"/>
+      <w:lvlText w:val=""/>
+      <w:lvlJc w:val="left"/>
+      <w:pPr>
+        <w:ind w:left="4320" w:hanging="360"/>
+      </w:pPr>
+      <w:rPr>
+        <w:rFonts w:ascii="Wingdings" w:hAnsi="Wingdings" w:hint="default"/>
+      </w:rPr>
+    </w:lvl>
+    <w:lvl w:ilvl="6" w:tplc="04100001" w:tentative="1">
+      <w:start w:val="1"/>
+      <w:numFmt w:val="bullet"/>
+      <w:lvlText w:val=""/>
+      <w:lvlJc w:val="left"/>
+      <w:pPr>
+        <w:ind w:left="5040" w:hanging="360"/>
+      </w:pPr>
+      <w:rPr>
+        <w:rFonts w:ascii="Symbol" w:hAnsi="Symbol" w:hint="default"/>
+      </w:rPr>
+    </w:lvl>
+    <w:lvl w:ilvl="7" w:tplc="04100003" w:tentative="1">
+      <w:start w:val="1"/>
+      <w:numFmt w:val="bullet"/>
+      <w:lvlText w:val="o"/>
+      <w:lvlJc w:val="left"/>
+      <w:pPr>
+        <w:ind w:left="5760" w:hanging="360"/>
+      </w:pPr>
+      <w:rPr>
+        <w:rFonts w:ascii="Courier New" w:hAnsi="Courier New" w:cs="Courier New" w:hint="default"/>
+      </w:rPr>
+    </w:lvl>
+    <w:lvl w:ilvl="8" w:tplc="04100005" w:tentative="1">
+      <w:start w:val="1"/>
+      <w:numFmt w:val="bullet"/>
+      <w:lvlText w:val=""/>
+      <w:lvlJc w:val="left"/>
+      <w:pPr>
+        <w:ind w:left="6480" w:hanging="360"/>
+      </w:pPr>
+      <w:rPr>
+        <w:rFonts w:ascii="Wingdings" w:hAnsi="Wingdings" w:hint="default"/>
+      </w:rPr>
+    </w:lvl>
+  </w:abstractNum>
   <w:num w:numId="1" w16cid:durableId="74787960">
     <w:abstractNumId w:val="1"/>
   </w:num>
@@ -3714,6 +3927,9 @@
   </w:num>
   <w:num w:numId="6" w16cid:durableId="1320302281">
     <w:abstractNumId w:val="3"/>
+  </w:num>
+  <w:num w:numId="7" w16cid:durableId="1169056146">
+    <w:abstractNumId w:val="6"/>
   </w:num>
 </w:numbering>
 </file>

</xml_diff>

<commit_message>
ebpf Windows example with rinbuf
</commit_message>
<xml_diff>
--- a/bpf_windows/ebpf_process_windows.docx
+++ b/bpf_windows/ebpf_process_windows.docx
@@ -2456,6 +2456,7 @@
       <w:pPr>
         <w:shd w:val="clear" w:color="auto" w:fill="FFFFFF"/>
         <w:rPr>
+          <w:rStyle w:val="Collegamentoipertestuale"/>
           <w:rFonts w:ascii="Roboto" w:hAnsi="Roboto"/>
           <w:sz w:val="18"/>
           <w:szCs w:val="18"/>
@@ -2483,6 +2484,28 @@
           <w:t>https://github.com/microsoft/ebpf-for-windows/blob/main/docs/GettingStarted.md#using-tracing</w:t>
         </w:r>
       </w:hyperlink>
+    </w:p>
+    <w:p>
+      <w:pPr>
+        <w:shd w:val="clear" w:color="auto" w:fill="FFFFFF"/>
+        <w:rPr>
+          <w:rFonts w:ascii="Roboto" w:hAnsi="Roboto"/>
+          <w:color w:val="0563C1" w:themeColor="hyperlink"/>
+          <w:sz w:val="18"/>
+          <w:szCs w:val="18"/>
+          <w:u w:val="single"/>
+          <w:lang w:val="en-GB"/>
+        </w:rPr>
+      </w:pPr>
+      <w:r>
+        <w:rPr>
+          <w:rFonts w:ascii="Roboto" w:hAnsi="Roboto"/>
+          <w:sz w:val="18"/>
+          <w:szCs w:val="18"/>
+          <w:lang w:val="en-GB"/>
+        </w:rPr>
+        <w:t>REMEMBER TO ADD THE PROGRAM AND DELETE IT AT THE END OF THE TRACING</w:t>
+      </w:r>
     </w:p>
     <w:p>
       <w:pPr>
@@ -2897,6 +2920,11 @@
     </w:p>
     <w:p>
       <w:pPr>
+        <w:pStyle w:val="Paragrafoelenco"/>
+        <w:numPr>
+          <w:ilvl w:val="0"/>
+          <w:numId w:val="8"/>
+        </w:numPr>
         <w:shd w:val="clear" w:color="auto" w:fill="FFFFFF"/>
         <w:rPr>
           <w:rFonts w:ascii="Roboto" w:hAnsi="Roboto"/>
@@ -2905,6 +2933,15 @@
           <w:lang w:val="en-GB"/>
         </w:rPr>
       </w:pPr>
+      <w:r>
+        <w:rPr>
+          <w:rFonts w:ascii="Roboto" w:hAnsi="Roboto"/>
+          <w:sz w:val="18"/>
+          <w:szCs w:val="18"/>
+          <w:lang w:val="en-GB"/>
+        </w:rPr>
+        <w:t>For all the kernelsrc programs do the same procedure and get the output in a csv file</w:t>
+      </w:r>
     </w:p>
     <w:p>
       <w:pPr>
@@ -3130,7 +3167,25 @@
           <w:szCs w:val="18"/>
           <w:lang w:val="en-GB"/>
         </w:rPr>
-        <w:t>Open a Developer Command Prompt for VS 2022 -&gt; bat files only run there</w:t>
+        <w:t>Open a Developer Command Prompt for VS 2022 -&gt; bat files run</w:t>
+      </w:r>
+      <w:r>
+        <w:rPr>
+          <w:rFonts w:ascii="Roboto" w:hAnsi="Roboto"/>
+          <w:sz w:val="18"/>
+          <w:szCs w:val="18"/>
+          <w:lang w:val="en-GB"/>
+        </w:rPr>
+        <w:t xml:space="preserve"> only</w:t>
+      </w:r>
+      <w:r>
+        <w:rPr>
+          <w:rFonts w:ascii="Roboto" w:hAnsi="Roboto"/>
+          <w:sz w:val="18"/>
+          <w:szCs w:val="18"/>
+          <w:lang w:val="en-GB"/>
+        </w:rPr>
+        <w:t xml:space="preserve"> there</w:t>
       </w:r>
     </w:p>
     <w:p>
@@ -3803,6 +3858,118 @@
     <w:multiLevelType w:val="hybridMultilevel"/>
     <w:tmpl w:val="DF24EE7A"/>
     <w:lvl w:ilvl="0" w:tplc="CD8AE4B0">
+      <w:numFmt w:val="bullet"/>
+      <w:lvlText w:val=""/>
+      <w:lvlJc w:val="left"/>
+      <w:pPr>
+        <w:ind w:left="720" w:hanging="360"/>
+      </w:pPr>
+      <w:rPr>
+        <w:rFonts w:ascii="Wingdings" w:eastAsiaTheme="minorHAnsi" w:hAnsi="Wingdings" w:cstheme="minorBidi" w:hint="default"/>
+      </w:rPr>
+    </w:lvl>
+    <w:lvl w:ilvl="1" w:tplc="04100003" w:tentative="1">
+      <w:start w:val="1"/>
+      <w:numFmt w:val="bullet"/>
+      <w:lvlText w:val="o"/>
+      <w:lvlJc w:val="left"/>
+      <w:pPr>
+        <w:ind w:left="1440" w:hanging="360"/>
+      </w:pPr>
+      <w:rPr>
+        <w:rFonts w:ascii="Courier New" w:hAnsi="Courier New" w:cs="Courier New" w:hint="default"/>
+      </w:rPr>
+    </w:lvl>
+    <w:lvl w:ilvl="2" w:tplc="04100005" w:tentative="1">
+      <w:start w:val="1"/>
+      <w:numFmt w:val="bullet"/>
+      <w:lvlText w:val=""/>
+      <w:lvlJc w:val="left"/>
+      <w:pPr>
+        <w:ind w:left="2160" w:hanging="360"/>
+      </w:pPr>
+      <w:rPr>
+        <w:rFonts w:ascii="Wingdings" w:hAnsi="Wingdings" w:hint="default"/>
+      </w:rPr>
+    </w:lvl>
+    <w:lvl w:ilvl="3" w:tplc="04100001" w:tentative="1">
+      <w:start w:val="1"/>
+      <w:numFmt w:val="bullet"/>
+      <w:lvlText w:val=""/>
+      <w:lvlJc w:val="left"/>
+      <w:pPr>
+        <w:ind w:left="2880" w:hanging="360"/>
+      </w:pPr>
+      <w:rPr>
+        <w:rFonts w:ascii="Symbol" w:hAnsi="Symbol" w:hint="default"/>
+      </w:rPr>
+    </w:lvl>
+    <w:lvl w:ilvl="4" w:tplc="04100003" w:tentative="1">
+      <w:start w:val="1"/>
+      <w:numFmt w:val="bullet"/>
+      <w:lvlText w:val="o"/>
+      <w:lvlJc w:val="left"/>
+      <w:pPr>
+        <w:ind w:left="3600" w:hanging="360"/>
+      </w:pPr>
+      <w:rPr>
+        <w:rFonts w:ascii="Courier New" w:hAnsi="Courier New" w:cs="Courier New" w:hint="default"/>
+      </w:rPr>
+    </w:lvl>
+    <w:lvl w:ilvl="5" w:tplc="04100005" w:tentative="1">
+      <w:start w:val="1"/>
+      <w:numFmt w:val="bullet"/>
+      <w:lvlText w:val=""/>
+      <w:lvlJc w:val="left"/>
+      <w:pPr>
+        <w:ind w:left="4320" w:hanging="360"/>
+      </w:pPr>
+      <w:rPr>
+        <w:rFonts w:ascii="Wingdings" w:hAnsi="Wingdings" w:hint="default"/>
+      </w:rPr>
+    </w:lvl>
+    <w:lvl w:ilvl="6" w:tplc="04100001" w:tentative="1">
+      <w:start w:val="1"/>
+      <w:numFmt w:val="bullet"/>
+      <w:lvlText w:val=""/>
+      <w:lvlJc w:val="left"/>
+      <w:pPr>
+        <w:ind w:left="5040" w:hanging="360"/>
+      </w:pPr>
+      <w:rPr>
+        <w:rFonts w:ascii="Symbol" w:hAnsi="Symbol" w:hint="default"/>
+      </w:rPr>
+    </w:lvl>
+    <w:lvl w:ilvl="7" w:tplc="04100003" w:tentative="1">
+      <w:start w:val="1"/>
+      <w:numFmt w:val="bullet"/>
+      <w:lvlText w:val="o"/>
+      <w:lvlJc w:val="left"/>
+      <w:pPr>
+        <w:ind w:left="5760" w:hanging="360"/>
+      </w:pPr>
+      <w:rPr>
+        <w:rFonts w:ascii="Courier New" w:hAnsi="Courier New" w:cs="Courier New" w:hint="default"/>
+      </w:rPr>
+    </w:lvl>
+    <w:lvl w:ilvl="8" w:tplc="04100005" w:tentative="1">
+      <w:start w:val="1"/>
+      <w:numFmt w:val="bullet"/>
+      <w:lvlText w:val=""/>
+      <w:lvlJc w:val="left"/>
+      <w:pPr>
+        <w:ind w:left="6480" w:hanging="360"/>
+      </w:pPr>
+      <w:rPr>
+        <w:rFonts w:ascii="Wingdings" w:hAnsi="Wingdings" w:hint="default"/>
+      </w:rPr>
+    </w:lvl>
+  </w:abstractNum>
+  <w:abstractNum w:abstractNumId="7" w15:restartNumberingAfterBreak="0">
+    <w:nsid w:val="7D2F52C9"/>
+    <w:multiLevelType w:val="hybridMultilevel"/>
+    <w:tmpl w:val="1B56039A"/>
+    <w:lvl w:ilvl="0" w:tplc="EDE85B5A">
       <w:numFmt w:val="bullet"/>
       <w:lvlText w:val=""/>
       <w:lvlJc w:val="left"/>
@@ -3930,6 +4097,9 @@
   </w:num>
   <w:num w:numId="7" w16cid:durableId="1169056146">
     <w:abstractNumId w:val="6"/>
+  </w:num>
+  <w:num w:numId="8" w16cid:durableId="267007392">
+    <w:abstractNumId w:val="7"/>
   </w:num>
 </w:numbering>
 </file>

</xml_diff>

<commit_message>
Simple example in Windows from Linux
</commit_message>
<xml_diff>
--- a/bpf_windows/ebpf_process_windows.docx
+++ b/bpf_windows/ebpf_process_windows.docx
@@ -257,7 +257,21 @@
         <w:rPr>
           <w:lang w:val="en-GB"/>
         </w:rPr>
-        <w:t>Building bpf for windows</w:t>
+        <w:t xml:space="preserve">Building </w:t>
+      </w:r>
+      <w:proofErr w:type="spellStart"/>
+      <w:r>
+        <w:rPr>
+          <w:lang w:val="en-GB"/>
+        </w:rPr>
+        <w:t>bpf</w:t>
+      </w:r>
+      <w:proofErr w:type="spellEnd"/>
+      <w:r>
+        <w:rPr>
+          <w:lang w:val="en-GB"/>
+        </w:rPr>
+        <w:t xml:space="preserve"> for windows</w:t>
       </w:r>
     </w:p>
     <w:p>
@@ -394,8 +408,16 @@
         <w:rPr>
           <w:lang w:val="en-GB"/>
         </w:rPr>
-        <w:t>-&gt; CMake</w:t>
-      </w:r>
+        <w:t xml:space="preserve">-&gt; </w:t>
+      </w:r>
+      <w:proofErr w:type="spellStart"/>
+      <w:r>
+        <w:rPr>
+          <w:lang w:val="en-GB"/>
+        </w:rPr>
+        <w:t>CMake</w:t>
+      </w:r>
+      <w:proofErr w:type="spellEnd"/>
     </w:p>
     <w:p>
       <w:pPr>
@@ -554,11 +576,19 @@
           <w:lang w:val="en-GB"/>
         </w:rPr>
       </w:pPr>
-      <w:r>
-        <w:rPr>
-          <w:lang w:val="en-GB"/>
-        </w:rPr>
-        <w:t>Signtool needs to be added to the environment variables in Path</w:t>
+      <w:proofErr w:type="spellStart"/>
+      <w:r>
+        <w:rPr>
+          <w:lang w:val="en-GB"/>
+        </w:rPr>
+        <w:t>Signtool</w:t>
+      </w:r>
+      <w:proofErr w:type="spellEnd"/>
+      <w:r>
+        <w:rPr>
+          <w:lang w:val="en-GB"/>
+        </w:rPr>
+        <w:t xml:space="preserve"> needs to be added to the environment variables in Path</w:t>
       </w:r>
     </w:p>
     <w:p>
@@ -629,7 +659,21 @@
         <w:rPr>
           <w:lang w:val="en-GB"/>
         </w:rPr>
-        <w:t xml:space="preserve">Installing eBPF </w:t>
+        <w:t xml:space="preserve">Installing </w:t>
+      </w:r>
+      <w:proofErr w:type="spellStart"/>
+      <w:r>
+        <w:rPr>
+          <w:lang w:val="en-GB"/>
+        </w:rPr>
+        <w:t>eBPF</w:t>
+      </w:r>
+      <w:proofErr w:type="spellEnd"/>
+      <w:r>
+        <w:rPr>
+          <w:lang w:val="en-GB"/>
+        </w:rPr>
+        <w:t xml:space="preserve"> </w:t>
       </w:r>
       <w:r>
         <w:rPr>
@@ -697,11 +741,19 @@
           <w:lang w:val="en-GB"/>
         </w:rPr>
       </w:pPr>
-      <w:r>
-        <w:rPr>
-          <w:lang w:val="en-GB"/>
-        </w:rPr>
-        <w:t>eBPF tutorial</w:t>
+      <w:proofErr w:type="spellStart"/>
+      <w:r>
+        <w:rPr>
+          <w:lang w:val="en-GB"/>
+        </w:rPr>
+        <w:t>eBPF</w:t>
+      </w:r>
+      <w:proofErr w:type="spellEnd"/>
+      <w:r>
+        <w:rPr>
+          <w:lang w:val="en-GB"/>
+        </w:rPr>
+        <w:t xml:space="preserve"> tutorial</w:t>
       </w:r>
     </w:p>
     <w:p>
@@ -767,7 +819,21 @@
         <w:rPr>
           <w:lang w:val="en-GB"/>
         </w:rPr>
-        <w:t>Work in environment similar to libbpf-bootstrap</w:t>
+        <w:t xml:space="preserve">Work in environment similar to </w:t>
+      </w:r>
+      <w:proofErr w:type="spellStart"/>
+      <w:r>
+        <w:rPr>
+          <w:lang w:val="en-GB"/>
+        </w:rPr>
+        <w:t>libbpf</w:t>
+      </w:r>
+      <w:proofErr w:type="spellEnd"/>
+      <w:r>
+        <w:rPr>
+          <w:lang w:val="en-GB"/>
+        </w:rPr>
+        <w:t>-bootstrap</w:t>
       </w:r>
     </w:p>
     <w:p>
@@ -1227,17 +1293,33 @@
           <w:lang w:val="en-GB"/>
         </w:rPr>
       </w:pPr>
-      <w:r>
-        <w:rPr>
-          <w:lang w:val="en-GB"/>
-        </w:rPr>
-        <w:t xml:space="preserve">Comando -&gt; </w:t>
-      </w:r>
-      <w:r>
-        <w:rPr>
-          <w:lang w:val="en-GB"/>
-        </w:rPr>
-        <w:t xml:space="preserve">kdnet </w:t>
+      <w:proofErr w:type="spellStart"/>
+      <w:r>
+        <w:rPr>
+          <w:lang w:val="en-GB"/>
+        </w:rPr>
+        <w:t>Comando</w:t>
+      </w:r>
+      <w:proofErr w:type="spellEnd"/>
+      <w:r>
+        <w:rPr>
+          <w:lang w:val="en-GB"/>
+        </w:rPr>
+        <w:t xml:space="preserve"> -&gt; </w:t>
+      </w:r>
+      <w:proofErr w:type="spellStart"/>
+      <w:r>
+        <w:rPr>
+          <w:lang w:val="en-GB"/>
+        </w:rPr>
+        <w:t>kdnet</w:t>
+      </w:r>
+      <w:proofErr w:type="spellEnd"/>
+      <w:r>
+        <w:rPr>
+          <w:lang w:val="en-GB"/>
+        </w:rPr>
+        <w:t xml:space="preserve"> </w:t>
       </w:r>
       <w:r>
         <w:rPr>
@@ -1300,20 +1382,42 @@
         <w:rPr>
           <w:lang w:val="en-GB"/>
         </w:rPr>
-        <w:t>To debug this vm, run the following command on your debugger host machine.</w:t>
-      </w:r>
-    </w:p>
-    <w:p>
-      <w:pPr>
-        <w:rPr>
-          <w:lang w:val="en-GB"/>
-        </w:rPr>
-      </w:pPr>
-      <w:r>
-        <w:rPr>
-          <w:lang w:val="en-GB"/>
-        </w:rPr>
-        <w:t>windbg -k net:port=50005,key=3q98fqaazvxgb.9af14h7lvxls.2cxecb7hhc3y1.1id4mb4hwgr6w</w:t>
+        <w:t xml:space="preserve">To debug this </w:t>
+      </w:r>
+      <w:proofErr w:type="spellStart"/>
+      <w:r>
+        <w:rPr>
+          <w:lang w:val="en-GB"/>
+        </w:rPr>
+        <w:t>vm</w:t>
+      </w:r>
+      <w:proofErr w:type="spellEnd"/>
+      <w:r>
+        <w:rPr>
+          <w:lang w:val="en-GB"/>
+        </w:rPr>
+        <w:t>, run the following command on your debugger host machine.</w:t>
+      </w:r>
+    </w:p>
+    <w:p>
+      <w:pPr>
+        <w:rPr>
+          <w:lang w:val="en-GB"/>
+        </w:rPr>
+      </w:pPr>
+      <w:proofErr w:type="spellStart"/>
+      <w:r>
+        <w:rPr>
+          <w:lang w:val="en-GB"/>
+        </w:rPr>
+        <w:t>windbg</w:t>
+      </w:r>
+      <w:proofErr w:type="spellEnd"/>
+      <w:r>
+        <w:rPr>
+          <w:lang w:val="en-GB"/>
+        </w:rPr>
+        <w:t xml:space="preserve"> -k net:port=50005,key=3q98fqaazvxgb.9af14h7lvxls.2cxecb7hhc3y1.1id4mb4hwgr6w</w:t>
       </w:r>
     </w:p>
     <w:p>
@@ -1357,8 +1461,16 @@
         <w:rPr>
           <w:lang w:val="en-GB"/>
         </w:rPr>
-        <w:t>Install WinDbg</w:t>
-      </w:r>
+        <w:t xml:space="preserve">Install </w:t>
+      </w:r>
+      <w:proofErr w:type="spellStart"/>
+      <w:r>
+        <w:rPr>
+          <w:lang w:val="en-GB"/>
+        </w:rPr>
+        <w:t>WinDbg</w:t>
+      </w:r>
+      <w:proofErr w:type="spellEnd"/>
     </w:p>
     <w:p>
       <w:pPr>
@@ -1527,7 +1639,21 @@
         <w:rPr>
           <w:lang w:val="en-GB"/>
         </w:rPr>
-        <w:t>Enable driver verifier on eBPF drivers</w:t>
+        <w:t xml:space="preserve">Enable driver verifier on </w:t>
+      </w:r>
+      <w:proofErr w:type="spellStart"/>
+      <w:r>
+        <w:rPr>
+          <w:lang w:val="en-GB"/>
+        </w:rPr>
+        <w:t>eBPF</w:t>
+      </w:r>
+      <w:proofErr w:type="spellEnd"/>
+      <w:r>
+        <w:rPr>
+          <w:lang w:val="en-GB"/>
+        </w:rPr>
+        <w:t xml:space="preserve"> drivers</w:t>
       </w:r>
       <w:r>
         <w:rPr>
@@ -1595,7 +1721,21 @@
         <w:rPr>
           <w:lang w:val="en-GB"/>
         </w:rPr>
-        <w:t>Ipconfig -&gt; then kdnet in VM</w:t>
+        <w:t xml:space="preserve">Ipconfig -&gt; then </w:t>
+      </w:r>
+      <w:proofErr w:type="spellStart"/>
+      <w:r>
+        <w:rPr>
+          <w:lang w:val="en-GB"/>
+        </w:rPr>
+        <w:t>kdnet</w:t>
+      </w:r>
+      <w:proofErr w:type="spellEnd"/>
+      <w:r>
+        <w:rPr>
+          <w:lang w:val="en-GB"/>
+        </w:rPr>
+        <w:t xml:space="preserve"> in VM</w:t>
       </w:r>
     </w:p>
     <w:p>
@@ -1645,11 +1785,19 @@
           <w:lang w:val="en-GB"/>
         </w:rPr>
       </w:pPr>
-      <w:r>
-        <w:rPr>
-          <w:lang w:val="en-GB"/>
-        </w:rPr>
-        <w:t>windbg -k net:port=50005,key=3q98fqaazvxgb.9af14h7lvxls.2cxecb7hhc3y1.1id4mb4hwgr6w</w:t>
+      <w:proofErr w:type="spellStart"/>
+      <w:r>
+        <w:rPr>
+          <w:lang w:val="en-GB"/>
+        </w:rPr>
+        <w:t>windbg</w:t>
+      </w:r>
+      <w:proofErr w:type="spellEnd"/>
+      <w:r>
+        <w:rPr>
+          <w:lang w:val="en-GB"/>
+        </w:rPr>
+        <w:t xml:space="preserve"> -k net:port=50005,key=3q98fqaazvxgb.9af14h7lvxls.2cxecb7hhc3y1.1id4mb4hwgr6w</w:t>
       </w:r>
     </w:p>
     <w:p>
@@ -1897,7 +2045,21 @@
         <w:rPr>
           <w:lang w:val="en-GB"/>
         </w:rPr>
-        <w:t xml:space="preserve">Installing eBPF for windows </w:t>
+        <w:t xml:space="preserve">Installing </w:t>
+      </w:r>
+      <w:proofErr w:type="spellStart"/>
+      <w:r>
+        <w:rPr>
+          <w:lang w:val="en-GB"/>
+        </w:rPr>
+        <w:t>eBPF</w:t>
+      </w:r>
+      <w:proofErr w:type="spellEnd"/>
+      <w:r>
+        <w:rPr>
+          <w:lang w:val="en-GB"/>
+        </w:rPr>
+        <w:t xml:space="preserve"> for windows </w:t>
       </w:r>
       <w:r>
         <w:rPr>
@@ -2260,7 +2422,21 @@
         <w:rPr>
           <w:lang w:val="en-GB"/>
         </w:rPr>
-        <w:t>TUTORIAL LIKE libbpf-bootstrap</w:t>
+        <w:t xml:space="preserve">TUTORIAL LIKE </w:t>
+      </w:r>
+      <w:proofErr w:type="spellStart"/>
+      <w:r>
+        <w:rPr>
+          <w:lang w:val="en-GB"/>
+        </w:rPr>
+        <w:t>libbpf</w:t>
+      </w:r>
+      <w:proofErr w:type="spellEnd"/>
+      <w:r>
+        <w:rPr>
+          <w:lang w:val="en-GB"/>
+        </w:rPr>
+        <w:t>-bootstrap</w:t>
       </w:r>
     </w:p>
     <w:p>
@@ -2328,7 +2504,21 @@
         <w:rPr>
           <w:lang w:val="en-GB"/>
         </w:rPr>
-        <w:t>Compile and load eBPF programs:</w:t>
+        <w:t xml:space="preserve">Compile and load </w:t>
+      </w:r>
+      <w:proofErr w:type="spellStart"/>
+      <w:r>
+        <w:rPr>
+          <w:lang w:val="en-GB"/>
+        </w:rPr>
+        <w:t>eBPF</w:t>
+      </w:r>
+      <w:proofErr w:type="spellEnd"/>
+      <w:r>
+        <w:rPr>
+          <w:lang w:val="en-GB"/>
+        </w:rPr>
+        <w:t xml:space="preserve"> programs:</w:t>
       </w:r>
     </w:p>
     <w:p>
@@ -2394,7 +2584,21 @@
         <w:rPr>
           <w:lang w:val="en-GB"/>
         </w:rPr>
-        <w:t>Start tracing (printk or all prints)</w:t>
+        <w:t>Start tracing (</w:t>
+      </w:r>
+      <w:proofErr w:type="spellStart"/>
+      <w:r>
+        <w:rPr>
+          <w:lang w:val="en-GB"/>
+        </w:rPr>
+        <w:t>printk</w:t>
+      </w:r>
+      <w:proofErr w:type="spellEnd"/>
+      <w:r>
+        <w:rPr>
+          <w:lang w:val="en-GB"/>
+        </w:rPr>
+        <w:t xml:space="preserve"> or all prints)</w:t>
       </w:r>
     </w:p>
     <w:p>
@@ -2547,14 +2751,105 @@
           <w:lang w:val="en-GB"/>
         </w:rPr>
       </w:pPr>
-      <w:r>
-        <w:rPr>
-          <w:rFonts w:ascii="Roboto" w:hAnsi="Roboto"/>
-          <w:sz w:val="18"/>
-          <w:szCs w:val="18"/>
-          <w:lang w:val="en-GB"/>
-        </w:rPr>
-        <w:t xml:space="preserve">tracelog -start MyTrace -guid "%ProgramFiles%\ebpf-for-windows\ebpf-printk.guid" -rt </w:t>
+      <w:proofErr w:type="spellStart"/>
+      <w:r>
+        <w:rPr>
+          <w:rFonts w:ascii="Roboto" w:hAnsi="Roboto"/>
+          <w:sz w:val="18"/>
+          <w:szCs w:val="18"/>
+          <w:lang w:val="en-GB"/>
+        </w:rPr>
+        <w:t>tracelog</w:t>
+      </w:r>
+      <w:proofErr w:type="spellEnd"/>
+      <w:r>
+        <w:rPr>
+          <w:rFonts w:ascii="Roboto" w:hAnsi="Roboto"/>
+          <w:sz w:val="18"/>
+          <w:szCs w:val="18"/>
+          <w:lang w:val="en-GB"/>
+        </w:rPr>
+        <w:t xml:space="preserve"> -start </w:t>
+      </w:r>
+      <w:proofErr w:type="spellStart"/>
+      <w:r>
+        <w:rPr>
+          <w:rFonts w:ascii="Roboto" w:hAnsi="Roboto"/>
+          <w:sz w:val="18"/>
+          <w:szCs w:val="18"/>
+          <w:lang w:val="en-GB"/>
+        </w:rPr>
+        <w:t>MyTrace</w:t>
+      </w:r>
+      <w:proofErr w:type="spellEnd"/>
+      <w:r>
+        <w:rPr>
+          <w:rFonts w:ascii="Roboto" w:hAnsi="Roboto"/>
+          <w:sz w:val="18"/>
+          <w:szCs w:val="18"/>
+          <w:lang w:val="en-GB"/>
+        </w:rPr>
+        <w:t xml:space="preserve"> -guid "%</w:t>
+      </w:r>
+      <w:proofErr w:type="spellStart"/>
+      <w:r>
+        <w:rPr>
+          <w:rFonts w:ascii="Roboto" w:hAnsi="Roboto"/>
+          <w:sz w:val="18"/>
+          <w:szCs w:val="18"/>
+          <w:lang w:val="en-GB"/>
+        </w:rPr>
+        <w:t>ProgramFiles</w:t>
+      </w:r>
+      <w:proofErr w:type="spellEnd"/>
+      <w:r>
+        <w:rPr>
+          <w:rFonts w:ascii="Roboto" w:hAnsi="Roboto"/>
+          <w:sz w:val="18"/>
+          <w:szCs w:val="18"/>
+          <w:lang w:val="en-GB"/>
+        </w:rPr>
+        <w:t>%\</w:t>
+      </w:r>
+      <w:proofErr w:type="spellStart"/>
+      <w:r>
+        <w:rPr>
+          <w:rFonts w:ascii="Roboto" w:hAnsi="Roboto"/>
+          <w:sz w:val="18"/>
+          <w:szCs w:val="18"/>
+          <w:lang w:val="en-GB"/>
+        </w:rPr>
+        <w:t>ebpf</w:t>
+      </w:r>
+      <w:proofErr w:type="spellEnd"/>
+      <w:r>
+        <w:rPr>
+          <w:rFonts w:ascii="Roboto" w:hAnsi="Roboto"/>
+          <w:sz w:val="18"/>
+          <w:szCs w:val="18"/>
+          <w:lang w:val="en-GB"/>
+        </w:rPr>
+        <w:t>-for-windows\</w:t>
+      </w:r>
+      <w:proofErr w:type="spellStart"/>
+      <w:r>
+        <w:rPr>
+          <w:rFonts w:ascii="Roboto" w:hAnsi="Roboto"/>
+          <w:sz w:val="18"/>
+          <w:szCs w:val="18"/>
+          <w:lang w:val="en-GB"/>
+        </w:rPr>
+        <w:t>ebpf-printk.guid</w:t>
+      </w:r>
+      <w:proofErr w:type="spellEnd"/>
+      <w:r>
+        <w:rPr>
+          <w:rFonts w:ascii="Roboto" w:hAnsi="Roboto"/>
+          <w:sz w:val="18"/>
+          <w:szCs w:val="18"/>
+          <w:lang w:val="en-GB"/>
+        </w:rPr>
+        <w:t xml:space="preserve">" -rt </w:t>
       </w:r>
     </w:p>
     <w:p>
@@ -2572,14 +2867,85 @@
           <w:lang w:val="en-GB"/>
         </w:rPr>
       </w:pPr>
-      <w:r>
-        <w:rPr>
-          <w:rFonts w:ascii="Roboto" w:hAnsi="Roboto"/>
-          <w:sz w:val="18"/>
-          <w:szCs w:val="18"/>
-          <w:lang w:val="en-GB"/>
-        </w:rPr>
-        <w:t>tracefmt -rt MyTrace -displayonly -jsonMeta 0</w:t>
+      <w:proofErr w:type="spellStart"/>
+      <w:r>
+        <w:rPr>
+          <w:rFonts w:ascii="Roboto" w:hAnsi="Roboto"/>
+          <w:sz w:val="18"/>
+          <w:szCs w:val="18"/>
+          <w:lang w:val="en-GB"/>
+        </w:rPr>
+        <w:t>tracefmt</w:t>
+      </w:r>
+      <w:proofErr w:type="spellEnd"/>
+      <w:r>
+        <w:rPr>
+          <w:rFonts w:ascii="Roboto" w:hAnsi="Roboto"/>
+          <w:sz w:val="18"/>
+          <w:szCs w:val="18"/>
+          <w:lang w:val="en-GB"/>
+        </w:rPr>
+        <w:t xml:space="preserve"> -rt </w:t>
+      </w:r>
+      <w:proofErr w:type="spellStart"/>
+      <w:r>
+        <w:rPr>
+          <w:rFonts w:ascii="Roboto" w:hAnsi="Roboto"/>
+          <w:sz w:val="18"/>
+          <w:szCs w:val="18"/>
+          <w:lang w:val="en-GB"/>
+        </w:rPr>
+        <w:t>MyTrace</w:t>
+      </w:r>
+      <w:proofErr w:type="spellEnd"/>
+      <w:r>
+        <w:rPr>
+          <w:rFonts w:ascii="Roboto" w:hAnsi="Roboto"/>
+          <w:sz w:val="18"/>
+          <w:szCs w:val="18"/>
+          <w:lang w:val="en-GB"/>
+        </w:rPr>
+        <w:t xml:space="preserve"> -</w:t>
+      </w:r>
+      <w:proofErr w:type="spellStart"/>
+      <w:r>
+        <w:rPr>
+          <w:rFonts w:ascii="Roboto" w:hAnsi="Roboto"/>
+          <w:sz w:val="18"/>
+          <w:szCs w:val="18"/>
+          <w:lang w:val="en-GB"/>
+        </w:rPr>
+        <w:t>displayonly</w:t>
+      </w:r>
+      <w:proofErr w:type="spellEnd"/>
+      <w:r>
+        <w:rPr>
+          <w:rFonts w:ascii="Roboto" w:hAnsi="Roboto"/>
+          <w:sz w:val="18"/>
+          <w:szCs w:val="18"/>
+          <w:lang w:val="en-GB"/>
+        </w:rPr>
+        <w:t xml:space="preserve"> -</w:t>
+      </w:r>
+      <w:proofErr w:type="spellStart"/>
+      <w:r>
+        <w:rPr>
+          <w:rFonts w:ascii="Roboto" w:hAnsi="Roboto"/>
+          <w:sz w:val="18"/>
+          <w:szCs w:val="18"/>
+          <w:lang w:val="en-GB"/>
+        </w:rPr>
+        <w:t>jsonMeta</w:t>
+      </w:r>
+      <w:proofErr w:type="spellEnd"/>
+      <w:r>
+        <w:rPr>
+          <w:rFonts w:ascii="Roboto" w:hAnsi="Roboto"/>
+          <w:sz w:val="18"/>
+          <w:szCs w:val="18"/>
+          <w:lang w:val="en-GB"/>
+        </w:rPr>
+        <w:t xml:space="preserve"> 0</w:t>
       </w:r>
     </w:p>
     <w:p>
@@ -2597,15 +2963,37 @@
           <w:lang w:val="en-GB"/>
         </w:rPr>
       </w:pPr>
-      <w:r>
-        <w:rPr>
-          <w:rFonts w:ascii="Roboto" w:hAnsi="Roboto"/>
-          <w:sz w:val="18"/>
-          <w:szCs w:val="18"/>
-          <w:lang w:val="en-GB"/>
-        </w:rPr>
-        <w:t>tracelog -stop MyTrace</w:t>
-      </w:r>
+      <w:proofErr w:type="spellStart"/>
+      <w:r>
+        <w:rPr>
+          <w:rFonts w:ascii="Roboto" w:hAnsi="Roboto"/>
+          <w:sz w:val="18"/>
+          <w:szCs w:val="18"/>
+          <w:lang w:val="en-GB"/>
+        </w:rPr>
+        <w:t>tracelog</w:t>
+      </w:r>
+      <w:proofErr w:type="spellEnd"/>
+      <w:r>
+        <w:rPr>
+          <w:rFonts w:ascii="Roboto" w:hAnsi="Roboto"/>
+          <w:sz w:val="18"/>
+          <w:szCs w:val="18"/>
+          <w:lang w:val="en-GB"/>
+        </w:rPr>
+        <w:t xml:space="preserve"> -stop </w:t>
+      </w:r>
+      <w:proofErr w:type="spellStart"/>
+      <w:r>
+        <w:rPr>
+          <w:rFonts w:ascii="Roboto" w:hAnsi="Roboto"/>
+          <w:sz w:val="18"/>
+          <w:szCs w:val="18"/>
+          <w:lang w:val="en-GB"/>
+        </w:rPr>
+        <w:t>MyTrace</w:t>
+      </w:r>
+      <w:proofErr w:type="spellEnd"/>
     </w:p>
     <w:p>
       <w:pPr>
@@ -2629,16 +3017,47 @@
           <w:szCs w:val="18"/>
           <w:lang w:val="en-GB"/>
         </w:rPr>
-        <w:t>in kernel debugger: also have  a LogFile</w:t>
-      </w:r>
-      <w:r>
-        <w:rPr>
-          <w:rFonts w:ascii="Roboto" w:hAnsi="Roboto"/>
-          <w:sz w:val="18"/>
-          <w:szCs w:val="18"/>
-          <w:lang w:val="en-GB"/>
-        </w:rPr>
-        <w:t xml:space="preserve"> (.Etl)</w:t>
+        <w:t xml:space="preserve">in kernel debugger: also have  a </w:t>
+      </w:r>
+      <w:proofErr w:type="spellStart"/>
+      <w:r>
+        <w:rPr>
+          <w:rFonts w:ascii="Roboto" w:hAnsi="Roboto"/>
+          <w:sz w:val="18"/>
+          <w:szCs w:val="18"/>
+          <w:lang w:val="en-GB"/>
+        </w:rPr>
+        <w:t>LogFile</w:t>
+      </w:r>
+      <w:proofErr w:type="spellEnd"/>
+      <w:r>
+        <w:rPr>
+          <w:rFonts w:ascii="Roboto" w:hAnsi="Roboto"/>
+          <w:sz w:val="18"/>
+          <w:szCs w:val="18"/>
+          <w:lang w:val="en-GB"/>
+        </w:rPr>
+        <w:t xml:space="preserve"> (.</w:t>
+      </w:r>
+      <w:proofErr w:type="spellStart"/>
+      <w:r>
+        <w:rPr>
+          <w:rFonts w:ascii="Roboto" w:hAnsi="Roboto"/>
+          <w:sz w:val="18"/>
+          <w:szCs w:val="18"/>
+          <w:lang w:val="en-GB"/>
+        </w:rPr>
+        <w:t>Etl</w:t>
+      </w:r>
+      <w:proofErr w:type="spellEnd"/>
+      <w:r>
+        <w:rPr>
+          <w:rFonts w:ascii="Roboto" w:hAnsi="Roboto"/>
+          <w:sz w:val="18"/>
+          <w:szCs w:val="18"/>
+          <w:lang w:val="en-GB"/>
+        </w:rPr>
+        <w:t>)</w:t>
       </w:r>
     </w:p>
     <w:p>
@@ -2656,14 +3075,125 @@
           <w:lang w:val="en-GB"/>
         </w:rPr>
       </w:pPr>
-      <w:r>
-        <w:rPr>
-          <w:rFonts w:ascii="Roboto" w:hAnsi="Roboto"/>
-          <w:sz w:val="18"/>
-          <w:szCs w:val="18"/>
-          <w:lang w:val="en-GB"/>
-        </w:rPr>
-        <w:t xml:space="preserve">tracelog -start MyTrace -guid "%ProgramFiles%\ebpf-for-windows\ebpf-printk.guid" -kd </w:t>
+      <w:proofErr w:type="spellStart"/>
+      <w:r>
+        <w:rPr>
+          <w:rFonts w:ascii="Roboto" w:hAnsi="Roboto"/>
+          <w:sz w:val="18"/>
+          <w:szCs w:val="18"/>
+          <w:lang w:val="en-GB"/>
+        </w:rPr>
+        <w:t>tracelog</w:t>
+      </w:r>
+      <w:proofErr w:type="spellEnd"/>
+      <w:r>
+        <w:rPr>
+          <w:rFonts w:ascii="Roboto" w:hAnsi="Roboto"/>
+          <w:sz w:val="18"/>
+          <w:szCs w:val="18"/>
+          <w:lang w:val="en-GB"/>
+        </w:rPr>
+        <w:t xml:space="preserve"> -start </w:t>
+      </w:r>
+      <w:proofErr w:type="spellStart"/>
+      <w:r>
+        <w:rPr>
+          <w:rFonts w:ascii="Roboto" w:hAnsi="Roboto"/>
+          <w:sz w:val="18"/>
+          <w:szCs w:val="18"/>
+          <w:lang w:val="en-GB"/>
+        </w:rPr>
+        <w:t>MyTrace</w:t>
+      </w:r>
+      <w:proofErr w:type="spellEnd"/>
+      <w:r>
+        <w:rPr>
+          <w:rFonts w:ascii="Roboto" w:hAnsi="Roboto"/>
+          <w:sz w:val="18"/>
+          <w:szCs w:val="18"/>
+          <w:lang w:val="en-GB"/>
+        </w:rPr>
+        <w:t xml:space="preserve"> -guid "%</w:t>
+      </w:r>
+      <w:proofErr w:type="spellStart"/>
+      <w:r>
+        <w:rPr>
+          <w:rFonts w:ascii="Roboto" w:hAnsi="Roboto"/>
+          <w:sz w:val="18"/>
+          <w:szCs w:val="18"/>
+          <w:lang w:val="en-GB"/>
+        </w:rPr>
+        <w:t>ProgramFiles</w:t>
+      </w:r>
+      <w:proofErr w:type="spellEnd"/>
+      <w:r>
+        <w:rPr>
+          <w:rFonts w:ascii="Roboto" w:hAnsi="Roboto"/>
+          <w:sz w:val="18"/>
+          <w:szCs w:val="18"/>
+          <w:lang w:val="en-GB"/>
+        </w:rPr>
+        <w:t>%\</w:t>
+      </w:r>
+      <w:proofErr w:type="spellStart"/>
+      <w:r>
+        <w:rPr>
+          <w:rFonts w:ascii="Roboto" w:hAnsi="Roboto"/>
+          <w:sz w:val="18"/>
+          <w:szCs w:val="18"/>
+          <w:lang w:val="en-GB"/>
+        </w:rPr>
+        <w:t>ebpf</w:t>
+      </w:r>
+      <w:proofErr w:type="spellEnd"/>
+      <w:r>
+        <w:rPr>
+          <w:rFonts w:ascii="Roboto" w:hAnsi="Roboto"/>
+          <w:sz w:val="18"/>
+          <w:szCs w:val="18"/>
+          <w:lang w:val="en-GB"/>
+        </w:rPr>
+        <w:t>-for-windows\</w:t>
+      </w:r>
+      <w:proofErr w:type="spellStart"/>
+      <w:r>
+        <w:rPr>
+          <w:rFonts w:ascii="Roboto" w:hAnsi="Roboto"/>
+          <w:sz w:val="18"/>
+          <w:szCs w:val="18"/>
+          <w:lang w:val="en-GB"/>
+        </w:rPr>
+        <w:t>ebpf-printk.guid</w:t>
+      </w:r>
+      <w:proofErr w:type="spellEnd"/>
+      <w:r>
+        <w:rPr>
+          <w:rFonts w:ascii="Roboto" w:hAnsi="Roboto"/>
+          <w:sz w:val="18"/>
+          <w:szCs w:val="18"/>
+          <w:lang w:val="en-GB"/>
+        </w:rPr>
+        <w:t>" -</w:t>
+      </w:r>
+      <w:proofErr w:type="spellStart"/>
+      <w:r>
+        <w:rPr>
+          <w:rFonts w:ascii="Roboto" w:hAnsi="Roboto"/>
+          <w:sz w:val="18"/>
+          <w:szCs w:val="18"/>
+          <w:lang w:val="en-GB"/>
+        </w:rPr>
+        <w:t>kd</w:t>
+      </w:r>
+      <w:proofErr w:type="spellEnd"/>
+      <w:r>
+        <w:rPr>
+          <w:rFonts w:ascii="Roboto" w:hAnsi="Roboto"/>
+          <w:sz w:val="18"/>
+          <w:szCs w:val="18"/>
+          <w:lang w:val="en-GB"/>
+        </w:rPr>
+        <w:t xml:space="preserve"> </w:t>
       </w:r>
     </w:p>
     <w:p>
@@ -2681,15 +3211,37 @@
           <w:lang w:val="en-GB"/>
         </w:rPr>
       </w:pPr>
-      <w:r>
-        <w:rPr>
-          <w:rFonts w:ascii="Roboto" w:hAnsi="Roboto"/>
-          <w:sz w:val="18"/>
-          <w:szCs w:val="18"/>
-          <w:lang w:val="en-GB"/>
-        </w:rPr>
-        <w:t>tracelog -stop MyTrace</w:t>
-      </w:r>
+      <w:proofErr w:type="spellStart"/>
+      <w:r>
+        <w:rPr>
+          <w:rFonts w:ascii="Roboto" w:hAnsi="Roboto"/>
+          <w:sz w:val="18"/>
+          <w:szCs w:val="18"/>
+          <w:lang w:val="en-GB"/>
+        </w:rPr>
+        <w:t>tracelog</w:t>
+      </w:r>
+      <w:proofErr w:type="spellEnd"/>
+      <w:r>
+        <w:rPr>
+          <w:rFonts w:ascii="Roboto" w:hAnsi="Roboto"/>
+          <w:sz w:val="18"/>
+          <w:szCs w:val="18"/>
+          <w:lang w:val="en-GB"/>
+        </w:rPr>
+        <w:t xml:space="preserve"> -stop </w:t>
+      </w:r>
+      <w:proofErr w:type="spellStart"/>
+      <w:r>
+        <w:rPr>
+          <w:rFonts w:ascii="Roboto" w:hAnsi="Roboto"/>
+          <w:sz w:val="18"/>
+          <w:szCs w:val="18"/>
+          <w:lang w:val="en-GB"/>
+        </w:rPr>
+        <w:t>MyTrace</w:t>
+      </w:r>
+      <w:proofErr w:type="spellEnd"/>
     </w:p>
     <w:p>
       <w:pPr>
@@ -2706,14 +3258,35 @@
           <w:lang w:val="en-GB"/>
         </w:rPr>
       </w:pPr>
-      <w:r>
-        <w:rPr>
-          <w:rFonts w:ascii="Roboto" w:hAnsi="Roboto"/>
-          <w:sz w:val="18"/>
-          <w:szCs w:val="18"/>
-          <w:lang w:val="en-GB"/>
-        </w:rPr>
-        <w:t>netsh trace convert LogFile.E</w:t>
+      <w:proofErr w:type="spellStart"/>
+      <w:r>
+        <w:rPr>
+          <w:rFonts w:ascii="Roboto" w:hAnsi="Roboto"/>
+          <w:sz w:val="18"/>
+          <w:szCs w:val="18"/>
+          <w:lang w:val="en-GB"/>
+        </w:rPr>
+        <w:t>netsh</w:t>
+      </w:r>
+      <w:proofErr w:type="spellEnd"/>
+      <w:r>
+        <w:rPr>
+          <w:rFonts w:ascii="Roboto" w:hAnsi="Roboto"/>
+          <w:sz w:val="18"/>
+          <w:szCs w:val="18"/>
+          <w:lang w:val="en-GB"/>
+        </w:rPr>
+        <w:t xml:space="preserve"> trace convert </w:t>
+      </w:r>
+      <w:proofErr w:type="spellStart"/>
+      <w:r>
+        <w:rPr>
+          <w:rFonts w:ascii="Roboto" w:hAnsi="Roboto"/>
+          <w:sz w:val="18"/>
+          <w:szCs w:val="18"/>
+          <w:lang w:val="en-GB"/>
+        </w:rPr>
+        <w:t>LogFile.E</w:t>
       </w:r>
       <w:r>
         <w:rPr>
@@ -2724,6 +3297,7 @@
         </w:rPr>
         <w:t>tl</w:t>
       </w:r>
+      <w:proofErr w:type="spellEnd"/>
       <w:r>
         <w:rPr>
           <w:rFonts w:ascii="Roboto" w:hAnsi="Roboto"/>
@@ -2780,16 +3354,116 @@
           <w:szCs w:val="18"/>
           <w:lang w:val="en-GB"/>
         </w:rPr>
-        <w:t>Often when tracing eBPF programs, it is useful to only view output generated by the bpf_printk helper. To do so, use ebpf-printk.guid instead of ebpf-all.guid when creating a trace session</w:t>
-      </w:r>
-      <w:r>
-        <w:rPr>
-          <w:rFonts w:ascii="Roboto" w:hAnsi="Roboto"/>
-          <w:sz w:val="18"/>
-          <w:szCs w:val="18"/>
-          <w:lang w:val="en-GB"/>
-        </w:rPr>
-        <w:t xml:space="preserve"> (first tracelog command)</w:t>
+        <w:t xml:space="preserve">Often when tracing </w:t>
+      </w:r>
+      <w:proofErr w:type="spellStart"/>
+      <w:r>
+        <w:rPr>
+          <w:rFonts w:ascii="Roboto" w:hAnsi="Roboto"/>
+          <w:sz w:val="18"/>
+          <w:szCs w:val="18"/>
+          <w:lang w:val="en-GB"/>
+        </w:rPr>
+        <w:t>eBPF</w:t>
+      </w:r>
+      <w:proofErr w:type="spellEnd"/>
+      <w:r>
+        <w:rPr>
+          <w:rFonts w:ascii="Roboto" w:hAnsi="Roboto"/>
+          <w:sz w:val="18"/>
+          <w:szCs w:val="18"/>
+          <w:lang w:val="en-GB"/>
+        </w:rPr>
+        <w:t xml:space="preserve"> programs, it is useful to only view output generated by the </w:t>
+      </w:r>
+      <w:proofErr w:type="spellStart"/>
+      <w:r>
+        <w:rPr>
+          <w:rFonts w:ascii="Roboto" w:hAnsi="Roboto"/>
+          <w:sz w:val="18"/>
+          <w:szCs w:val="18"/>
+          <w:lang w:val="en-GB"/>
+        </w:rPr>
+        <w:t>bpf_printk</w:t>
+      </w:r>
+      <w:proofErr w:type="spellEnd"/>
+      <w:r>
+        <w:rPr>
+          <w:rFonts w:ascii="Roboto" w:hAnsi="Roboto"/>
+          <w:sz w:val="18"/>
+          <w:szCs w:val="18"/>
+          <w:lang w:val="en-GB"/>
+        </w:rPr>
+        <w:t xml:space="preserve"> helper. To do so, use </w:t>
+      </w:r>
+      <w:proofErr w:type="spellStart"/>
+      <w:r>
+        <w:rPr>
+          <w:rFonts w:ascii="Roboto" w:hAnsi="Roboto"/>
+          <w:sz w:val="18"/>
+          <w:szCs w:val="18"/>
+          <w:lang w:val="en-GB"/>
+        </w:rPr>
+        <w:t>ebpf-printk.guid</w:t>
+      </w:r>
+      <w:proofErr w:type="spellEnd"/>
+      <w:r>
+        <w:rPr>
+          <w:rFonts w:ascii="Roboto" w:hAnsi="Roboto"/>
+          <w:sz w:val="18"/>
+          <w:szCs w:val="18"/>
+          <w:lang w:val="en-GB"/>
+        </w:rPr>
+        <w:t xml:space="preserve"> instead of </w:t>
+      </w:r>
+      <w:proofErr w:type="spellStart"/>
+      <w:r>
+        <w:rPr>
+          <w:rFonts w:ascii="Roboto" w:hAnsi="Roboto"/>
+          <w:sz w:val="18"/>
+          <w:szCs w:val="18"/>
+          <w:lang w:val="en-GB"/>
+        </w:rPr>
+        <w:t>ebpf-all.guid</w:t>
+      </w:r>
+      <w:proofErr w:type="spellEnd"/>
+      <w:r>
+        <w:rPr>
+          <w:rFonts w:ascii="Roboto" w:hAnsi="Roboto"/>
+          <w:sz w:val="18"/>
+          <w:szCs w:val="18"/>
+          <w:lang w:val="en-GB"/>
+        </w:rPr>
+        <w:t xml:space="preserve"> when creating a trace session</w:t>
+      </w:r>
+      <w:r>
+        <w:rPr>
+          <w:rFonts w:ascii="Roboto" w:hAnsi="Roboto"/>
+          <w:sz w:val="18"/>
+          <w:szCs w:val="18"/>
+          <w:lang w:val="en-GB"/>
+        </w:rPr>
+        <w:t xml:space="preserve"> (first </w:t>
+      </w:r>
+      <w:proofErr w:type="spellStart"/>
+      <w:r>
+        <w:rPr>
+          <w:rFonts w:ascii="Roboto" w:hAnsi="Roboto"/>
+          <w:sz w:val="18"/>
+          <w:szCs w:val="18"/>
+          <w:lang w:val="en-GB"/>
+        </w:rPr>
+        <w:t>tracelog</w:t>
+      </w:r>
+      <w:proofErr w:type="spellEnd"/>
+      <w:r>
+        <w:rPr>
+          <w:rFonts w:ascii="Roboto" w:hAnsi="Roboto"/>
+          <w:sz w:val="18"/>
+          <w:szCs w:val="18"/>
+          <w:lang w:val="en-GB"/>
+        </w:rPr>
+        <w:t xml:space="preserve"> command)</w:t>
       </w:r>
       <w:r>
         <w:rPr>
@@ -2940,7 +3614,27 @@
           <w:szCs w:val="18"/>
           <w:lang w:val="en-GB"/>
         </w:rPr>
-        <w:t>For all the kernelsrc programs do the same procedure and get the output in a csv file</w:t>
+        <w:t xml:space="preserve">For all the </w:t>
+      </w:r>
+      <w:proofErr w:type="spellStart"/>
+      <w:r>
+        <w:rPr>
+          <w:rFonts w:ascii="Roboto" w:hAnsi="Roboto"/>
+          <w:sz w:val="18"/>
+          <w:szCs w:val="18"/>
+          <w:lang w:val="en-GB"/>
+        </w:rPr>
+        <w:t>kernelsrc</w:t>
+      </w:r>
+      <w:proofErr w:type="spellEnd"/>
+      <w:r>
+        <w:rPr>
+          <w:rFonts w:ascii="Roboto" w:hAnsi="Roboto"/>
+          <w:sz w:val="18"/>
+          <w:szCs w:val="18"/>
+          <w:lang w:val="en-GB"/>
+        </w:rPr>
+        <w:t xml:space="preserve"> programs do the same procedure and get the output in a csv file</w:t>
       </w:r>
     </w:p>
     <w:p>
@@ -3005,8 +3699,79 @@
           <w:szCs w:val="18"/>
           <w:lang w:val="en-GB"/>
         </w:rPr>
-        <w:t>wpr.exe -start "%ProgramFiles%\ebpf-for-windows\ebpfforwindows.wprp" -filemode</w:t>
-      </w:r>
+        <w:t>wpr.exe -start "%</w:t>
+      </w:r>
+      <w:proofErr w:type="spellStart"/>
+      <w:r>
+        <w:rPr>
+          <w:rFonts w:ascii="Roboto" w:hAnsi="Roboto"/>
+          <w:sz w:val="18"/>
+          <w:szCs w:val="18"/>
+          <w:lang w:val="en-GB"/>
+        </w:rPr>
+        <w:t>ProgramFiles</w:t>
+      </w:r>
+      <w:proofErr w:type="spellEnd"/>
+      <w:r>
+        <w:rPr>
+          <w:rFonts w:ascii="Roboto" w:hAnsi="Roboto"/>
+          <w:sz w:val="18"/>
+          <w:szCs w:val="18"/>
+          <w:lang w:val="en-GB"/>
+        </w:rPr>
+        <w:t>%\</w:t>
+      </w:r>
+      <w:proofErr w:type="spellStart"/>
+      <w:r>
+        <w:rPr>
+          <w:rFonts w:ascii="Roboto" w:hAnsi="Roboto"/>
+          <w:sz w:val="18"/>
+          <w:szCs w:val="18"/>
+          <w:lang w:val="en-GB"/>
+        </w:rPr>
+        <w:t>ebpf</w:t>
+      </w:r>
+      <w:proofErr w:type="spellEnd"/>
+      <w:r>
+        <w:rPr>
+          <w:rFonts w:ascii="Roboto" w:hAnsi="Roboto"/>
+          <w:sz w:val="18"/>
+          <w:szCs w:val="18"/>
+          <w:lang w:val="en-GB"/>
+        </w:rPr>
+        <w:t>-for-windows\</w:t>
+      </w:r>
+      <w:proofErr w:type="spellStart"/>
+      <w:r>
+        <w:rPr>
+          <w:rFonts w:ascii="Roboto" w:hAnsi="Roboto"/>
+          <w:sz w:val="18"/>
+          <w:szCs w:val="18"/>
+          <w:lang w:val="en-GB"/>
+        </w:rPr>
+        <w:t>ebpfforwindows.wprp</w:t>
+      </w:r>
+      <w:proofErr w:type="spellEnd"/>
+      <w:r>
+        <w:rPr>
+          <w:rFonts w:ascii="Roboto" w:hAnsi="Roboto"/>
+          <w:sz w:val="18"/>
+          <w:szCs w:val="18"/>
+          <w:lang w:val="en-GB"/>
+        </w:rPr>
+        <w:t>" -</w:t>
+      </w:r>
+      <w:proofErr w:type="spellStart"/>
+      <w:r>
+        <w:rPr>
+          <w:rFonts w:ascii="Roboto" w:hAnsi="Roboto"/>
+          <w:sz w:val="18"/>
+          <w:szCs w:val="18"/>
+          <w:lang w:val="en-GB"/>
+        </w:rPr>
+        <w:t>filemode</w:t>
+      </w:r>
+      <w:proofErr w:type="spellEnd"/>
     </w:p>
     <w:p>
       <w:pPr>
@@ -3023,14 +3788,45 @@
           <w:lang w:val="en-GB"/>
         </w:rPr>
       </w:pPr>
-      <w:r>
-        <w:rPr>
-          <w:rFonts w:ascii="Roboto" w:hAnsi="Roboto"/>
-          <w:sz w:val="18"/>
-          <w:szCs w:val="18"/>
-          <w:lang w:val="en-GB"/>
-        </w:rPr>
-        <w:t>netsh trace convert ebpfforwindows.etl overwrite=yes</w:t>
+      <w:proofErr w:type="spellStart"/>
+      <w:r>
+        <w:rPr>
+          <w:rFonts w:ascii="Roboto" w:hAnsi="Roboto"/>
+          <w:sz w:val="18"/>
+          <w:szCs w:val="18"/>
+          <w:lang w:val="en-GB"/>
+        </w:rPr>
+        <w:t>netsh</w:t>
+      </w:r>
+      <w:proofErr w:type="spellEnd"/>
+      <w:r>
+        <w:rPr>
+          <w:rFonts w:ascii="Roboto" w:hAnsi="Roboto"/>
+          <w:sz w:val="18"/>
+          <w:szCs w:val="18"/>
+          <w:lang w:val="en-GB"/>
+        </w:rPr>
+        <w:t xml:space="preserve"> trace convert </w:t>
+      </w:r>
+      <w:proofErr w:type="spellStart"/>
+      <w:r>
+        <w:rPr>
+          <w:rFonts w:ascii="Roboto" w:hAnsi="Roboto"/>
+          <w:sz w:val="18"/>
+          <w:szCs w:val="18"/>
+          <w:lang w:val="en-GB"/>
+        </w:rPr>
+        <w:t>ebpfforwindows.etl</w:t>
+      </w:r>
+      <w:proofErr w:type="spellEnd"/>
+      <w:r>
+        <w:rPr>
+          <w:rFonts w:ascii="Roboto" w:hAnsi="Roboto"/>
+          <w:sz w:val="18"/>
+          <w:szCs w:val="18"/>
+          <w:lang w:val="en-GB"/>
+        </w:rPr>
+        <w:t xml:space="preserve"> overwrite=yes</w:t>
       </w:r>
     </w:p>
     <w:p>
@@ -3048,14 +3844,45 @@
           <w:lang w:val="en-GB"/>
         </w:rPr>
       </w:pPr>
-      <w:r>
-        <w:rPr>
-          <w:rFonts w:ascii="Roboto" w:hAnsi="Roboto"/>
-          <w:sz w:val="18"/>
-          <w:szCs w:val="18"/>
-          <w:lang w:val="en-GB"/>
-        </w:rPr>
-        <w:t>netsh trace convert ebpfforwindows.etl ebpfforwindows.csv csv</w:t>
+      <w:proofErr w:type="spellStart"/>
+      <w:r>
+        <w:rPr>
+          <w:rFonts w:ascii="Roboto" w:hAnsi="Roboto"/>
+          <w:sz w:val="18"/>
+          <w:szCs w:val="18"/>
+          <w:lang w:val="en-GB"/>
+        </w:rPr>
+        <w:t>netsh</w:t>
+      </w:r>
+      <w:proofErr w:type="spellEnd"/>
+      <w:r>
+        <w:rPr>
+          <w:rFonts w:ascii="Roboto" w:hAnsi="Roboto"/>
+          <w:sz w:val="18"/>
+          <w:szCs w:val="18"/>
+          <w:lang w:val="en-GB"/>
+        </w:rPr>
+        <w:t xml:space="preserve"> trace convert </w:t>
+      </w:r>
+      <w:proofErr w:type="spellStart"/>
+      <w:r>
+        <w:rPr>
+          <w:rFonts w:ascii="Roboto" w:hAnsi="Roboto"/>
+          <w:sz w:val="18"/>
+          <w:szCs w:val="18"/>
+          <w:lang w:val="en-GB"/>
+        </w:rPr>
+        <w:t>ebpfforwindows.etl</w:t>
+      </w:r>
+      <w:proofErr w:type="spellEnd"/>
+      <w:r>
+        <w:rPr>
+          <w:rFonts w:ascii="Roboto" w:hAnsi="Roboto"/>
+          <w:sz w:val="18"/>
+          <w:szCs w:val="18"/>
+          <w:lang w:val="en-GB"/>
+        </w:rPr>
+        <w:t xml:space="preserve"> ebpfforwindows.csv csv</w:t>
       </w:r>
     </w:p>
     <w:p>
@@ -3080,8 +3907,19 @@
           <w:szCs w:val="18"/>
           <w:lang w:val="en-GB"/>
         </w:rPr>
-        <w:t>wpr.exe -stop ebpfforwindows.etl</w:t>
-      </w:r>
+        <w:t xml:space="preserve">wpr.exe -stop </w:t>
+      </w:r>
+      <w:proofErr w:type="spellStart"/>
+      <w:r>
+        <w:rPr>
+          <w:rFonts w:ascii="Roboto" w:hAnsi="Roboto"/>
+          <w:sz w:val="18"/>
+          <w:szCs w:val="18"/>
+          <w:lang w:val="en-GB"/>
+        </w:rPr>
+        <w:t>ebpfforwindows.etl</w:t>
+      </w:r>
+      <w:proofErr w:type="spellEnd"/>
     </w:p>
     <w:p>
       <w:pPr>
@@ -3147,7 +3985,27 @@
           <w:szCs w:val="18"/>
           <w:lang w:val="en-GB"/>
         </w:rPr>
-        <w:t xml:space="preserve">Add nmake to environment variables: </w:t>
+        <w:t xml:space="preserve">Add </w:t>
+      </w:r>
+      <w:proofErr w:type="spellStart"/>
+      <w:r>
+        <w:rPr>
+          <w:rFonts w:ascii="Roboto" w:hAnsi="Roboto"/>
+          <w:sz w:val="18"/>
+          <w:szCs w:val="18"/>
+          <w:lang w:val="en-GB"/>
+        </w:rPr>
+        <w:t>nmake</w:t>
+      </w:r>
+      <w:proofErr w:type="spellEnd"/>
+      <w:r>
+        <w:rPr>
+          <w:rFonts w:ascii="Roboto" w:hAnsi="Roboto"/>
+          <w:sz w:val="18"/>
+          <w:szCs w:val="18"/>
+          <w:lang w:val="en-GB"/>
+        </w:rPr>
+        <w:t xml:space="preserve"> to environment variables: </w:t>
       </w:r>
     </w:p>
     <w:p>
@@ -3211,6 +4069,204 @@
           <w:lang w:val="en-GB"/>
         </w:rPr>
         <w:t>Do the tutorial for user space programs</w:t>
+      </w:r>
+    </w:p>
+    <w:p>
+      <w:pPr>
+        <w:pStyle w:val="Paragrafoelenco"/>
+        <w:numPr>
+          <w:ilvl w:val="0"/>
+          <w:numId w:val="3"/>
+        </w:numPr>
+        <w:shd w:val="clear" w:color="auto" w:fill="FFFFFF"/>
+        <w:rPr>
+          <w:rFonts w:ascii="Roboto" w:hAnsi="Roboto"/>
+          <w:sz w:val="18"/>
+          <w:szCs w:val="18"/>
+          <w:lang w:val="en-GB"/>
+        </w:rPr>
+      </w:pPr>
+      <w:r>
+        <w:rPr>
+          <w:rFonts w:ascii="Roboto" w:hAnsi="Roboto"/>
+          <w:sz w:val="18"/>
+          <w:szCs w:val="18"/>
+          <w:lang w:val="en-GB"/>
+        </w:rPr>
+        <w:t>DOES NOT WORK: LOOK FOR THE CORRECT INCLUDES AND DIRECTORIES OF THE .h FILES</w:t>
+      </w:r>
+    </w:p>
+    <w:p>
+      <w:pPr>
+        <w:shd w:val="clear" w:color="auto" w:fill="FFFFFF"/>
+        <w:rPr>
+          <w:rFonts w:ascii="Roboto" w:hAnsi="Roboto"/>
+          <w:sz w:val="18"/>
+          <w:szCs w:val="18"/>
+          <w:lang w:val="en-GB"/>
+        </w:rPr>
+      </w:pPr>
+    </w:p>
+    <w:p>
+      <w:pPr>
+        <w:shd w:val="clear" w:color="auto" w:fill="FFFFFF"/>
+        <w:rPr>
+          <w:rFonts w:ascii="Roboto" w:hAnsi="Roboto"/>
+          <w:sz w:val="18"/>
+          <w:szCs w:val="18"/>
+          <w:lang w:val="en-GB"/>
+        </w:rPr>
+      </w:pPr>
+    </w:p>
+    <w:p>
+      <w:pPr>
+        <w:pStyle w:val="Paragrafoelenco"/>
+        <w:numPr>
+          <w:ilvl w:val="0"/>
+          <w:numId w:val="3"/>
+        </w:numPr>
+        <w:shd w:val="clear" w:color="auto" w:fill="FFFFFF"/>
+        <w:rPr>
+          <w:rFonts w:ascii="Roboto" w:hAnsi="Roboto"/>
+          <w:sz w:val="18"/>
+          <w:szCs w:val="18"/>
+          <w:lang w:val="en-GB"/>
+        </w:rPr>
+      </w:pPr>
+      <w:r>
+        <w:rPr>
+          <w:rFonts w:ascii="Roboto" w:hAnsi="Roboto"/>
+          <w:sz w:val="18"/>
+          <w:szCs w:val="18"/>
+          <w:lang w:val="en-GB"/>
+        </w:rPr>
+        <w:t>Develop program from Linux examples</w:t>
+      </w:r>
+    </w:p>
+    <w:p>
+      <w:pPr>
+        <w:shd w:val="clear" w:color="auto" w:fill="FFFFFF"/>
+        <w:rPr>
+          <w:rFonts w:ascii="Roboto" w:hAnsi="Roboto"/>
+          <w:sz w:val="18"/>
+          <w:szCs w:val="18"/>
+          <w:lang w:val="en-GB"/>
+        </w:rPr>
+      </w:pPr>
+      <w:r>
+        <w:rPr>
+          <w:rFonts w:ascii="Roboto" w:hAnsi="Roboto"/>
+          <w:sz w:val="18"/>
+          <w:szCs w:val="18"/>
+          <w:lang w:val="en-GB"/>
+        </w:rPr>
+        <w:t>FOR THE KERNEL PROGRAMS</w:t>
+      </w:r>
+    </w:p>
+    <w:p>
+      <w:pPr>
+        <w:pStyle w:val="Paragrafoelenco"/>
+        <w:numPr>
+          <w:ilvl w:val="0"/>
+          <w:numId w:val="3"/>
+        </w:numPr>
+        <w:shd w:val="clear" w:color="auto" w:fill="FFFFFF"/>
+        <w:rPr>
+          <w:rFonts w:ascii="Roboto" w:hAnsi="Roboto"/>
+          <w:sz w:val="18"/>
+          <w:szCs w:val="18"/>
+          <w:lang w:val="en-GB"/>
+        </w:rPr>
+      </w:pPr>
+      <w:r>
+        <w:rPr>
+          <w:rFonts w:ascii="Roboto" w:hAnsi="Roboto"/>
+          <w:sz w:val="18"/>
+          <w:szCs w:val="18"/>
+          <w:lang w:val="en-GB"/>
+        </w:rPr>
+        <w:t>Look for the helpers name and for the include</w:t>
+      </w:r>
+    </w:p>
+    <w:p>
+      <w:pPr>
+        <w:pStyle w:val="Paragrafoelenco"/>
+        <w:numPr>
+          <w:ilvl w:val="0"/>
+          <w:numId w:val="3"/>
+        </w:numPr>
+        <w:shd w:val="clear" w:color="auto" w:fill="FFFFFF"/>
+        <w:rPr>
+          <w:rFonts w:ascii="Roboto" w:hAnsi="Roboto"/>
+          <w:sz w:val="18"/>
+          <w:szCs w:val="18"/>
+          <w:lang w:val="en-GB"/>
+        </w:rPr>
+      </w:pPr>
+      <w:r>
+        <w:rPr>
+          <w:rFonts w:ascii="Roboto" w:hAnsi="Roboto"/>
+          <w:sz w:val="18"/>
+          <w:szCs w:val="18"/>
+          <w:lang w:val="en-GB"/>
+        </w:rPr>
+        <w:t>DON’T KNOW: SEC STRINGS</w:t>
+      </w:r>
+    </w:p>
+    <w:p>
+      <w:pPr>
+        <w:shd w:val="clear" w:color="auto" w:fill="FFFFFF"/>
+        <w:rPr>
+          <w:rFonts w:ascii="Roboto" w:hAnsi="Roboto"/>
+          <w:sz w:val="18"/>
+          <w:szCs w:val="18"/>
+          <w:lang w:val="en-GB"/>
+        </w:rPr>
+      </w:pPr>
+    </w:p>
+    <w:p>
+      <w:pPr>
+        <w:shd w:val="clear" w:color="auto" w:fill="FFFFFF"/>
+        <w:rPr>
+          <w:rFonts w:ascii="Roboto" w:hAnsi="Roboto"/>
+          <w:sz w:val="18"/>
+          <w:szCs w:val="18"/>
+          <w:lang w:val="en-GB"/>
+        </w:rPr>
+      </w:pPr>
+      <w:r>
+        <w:rPr>
+          <w:rFonts w:ascii="Roboto" w:hAnsi="Roboto"/>
+          <w:sz w:val="18"/>
+          <w:szCs w:val="18"/>
+          <w:lang w:val="en-GB"/>
+        </w:rPr>
+        <w:t>FOR THE USER PROGRAMS</w:t>
+      </w:r>
+    </w:p>
+    <w:p>
+      <w:pPr>
+        <w:pStyle w:val="Paragrafoelenco"/>
+        <w:numPr>
+          <w:ilvl w:val="0"/>
+          <w:numId w:val="3"/>
+        </w:numPr>
+        <w:shd w:val="clear" w:color="auto" w:fill="FFFFFF"/>
+        <w:rPr>
+          <w:rFonts w:ascii="Roboto" w:hAnsi="Roboto"/>
+          <w:sz w:val="18"/>
+          <w:szCs w:val="18"/>
+          <w:lang w:val="en-GB"/>
+        </w:rPr>
+      </w:pPr>
+      <w:r>
+        <w:rPr>
+          <w:rFonts w:ascii="Roboto" w:hAnsi="Roboto"/>
+          <w:sz w:val="18"/>
+          <w:szCs w:val="18"/>
+          <w:lang w:val="en-GB"/>
+        </w:rPr>
+        <w:t>All the same as in the tutorial</w:t>
       </w:r>
     </w:p>
     <w:sectPr>

</xml_diff>

<commit_message>
Update examples after repeating the Linux ones on Windows
</commit_message>
<xml_diff>
--- a/bpf_windows/ebpf_process_windows.docx
+++ b/bpf_windows/ebpf_process_windows.docx
@@ -257,21 +257,7 @@
         <w:rPr>
           <w:lang w:val="en-GB"/>
         </w:rPr>
-        <w:t xml:space="preserve">Building </w:t>
-      </w:r>
-      <w:proofErr w:type="spellStart"/>
-      <w:r>
-        <w:rPr>
-          <w:lang w:val="en-GB"/>
-        </w:rPr>
-        <w:t>bpf</w:t>
-      </w:r>
-      <w:proofErr w:type="spellEnd"/>
-      <w:r>
-        <w:rPr>
-          <w:lang w:val="en-GB"/>
-        </w:rPr>
-        <w:t xml:space="preserve"> for windows</w:t>
+        <w:t>Building bpf for windows</w:t>
       </w:r>
     </w:p>
     <w:p>
@@ -408,16 +394,8 @@
         <w:rPr>
           <w:lang w:val="en-GB"/>
         </w:rPr>
-        <w:t xml:space="preserve">-&gt; </w:t>
-      </w:r>
-      <w:proofErr w:type="spellStart"/>
-      <w:r>
-        <w:rPr>
-          <w:lang w:val="en-GB"/>
-        </w:rPr>
-        <w:t>CMake</w:t>
-      </w:r>
-      <w:proofErr w:type="spellEnd"/>
+        <w:t>-&gt; CMake</w:t>
+      </w:r>
     </w:p>
     <w:p>
       <w:pPr>
@@ -576,19 +554,11 @@
           <w:lang w:val="en-GB"/>
         </w:rPr>
       </w:pPr>
-      <w:proofErr w:type="spellStart"/>
-      <w:r>
-        <w:rPr>
-          <w:lang w:val="en-GB"/>
-        </w:rPr>
-        <w:t>Signtool</w:t>
-      </w:r>
-      <w:proofErr w:type="spellEnd"/>
-      <w:r>
-        <w:rPr>
-          <w:lang w:val="en-GB"/>
-        </w:rPr>
-        <w:t xml:space="preserve"> needs to be added to the environment variables in Path</w:t>
+      <w:r>
+        <w:rPr>
+          <w:lang w:val="en-GB"/>
+        </w:rPr>
+        <w:t>Signtool needs to be added to the environment variables in Path</w:t>
       </w:r>
     </w:p>
     <w:p>
@@ -659,21 +629,7 @@
         <w:rPr>
           <w:lang w:val="en-GB"/>
         </w:rPr>
-        <w:t xml:space="preserve">Installing </w:t>
-      </w:r>
-      <w:proofErr w:type="spellStart"/>
-      <w:r>
-        <w:rPr>
-          <w:lang w:val="en-GB"/>
-        </w:rPr>
-        <w:t>eBPF</w:t>
-      </w:r>
-      <w:proofErr w:type="spellEnd"/>
-      <w:r>
-        <w:rPr>
-          <w:lang w:val="en-GB"/>
-        </w:rPr>
-        <w:t xml:space="preserve"> </w:t>
+        <w:t xml:space="preserve">Installing eBPF </w:t>
       </w:r>
       <w:r>
         <w:rPr>
@@ -741,19 +697,11 @@
           <w:lang w:val="en-GB"/>
         </w:rPr>
       </w:pPr>
-      <w:proofErr w:type="spellStart"/>
-      <w:r>
-        <w:rPr>
-          <w:lang w:val="en-GB"/>
-        </w:rPr>
-        <w:t>eBPF</w:t>
-      </w:r>
-      <w:proofErr w:type="spellEnd"/>
-      <w:r>
-        <w:rPr>
-          <w:lang w:val="en-GB"/>
-        </w:rPr>
-        <w:t xml:space="preserve"> tutorial</w:t>
+      <w:r>
+        <w:rPr>
+          <w:lang w:val="en-GB"/>
+        </w:rPr>
+        <w:t>eBPF tutorial</w:t>
       </w:r>
     </w:p>
     <w:p>
@@ -819,21 +767,7 @@
         <w:rPr>
           <w:lang w:val="en-GB"/>
         </w:rPr>
-        <w:t xml:space="preserve">Work in environment similar to </w:t>
-      </w:r>
-      <w:proofErr w:type="spellStart"/>
-      <w:r>
-        <w:rPr>
-          <w:lang w:val="en-GB"/>
-        </w:rPr>
-        <w:t>libbpf</w:t>
-      </w:r>
-      <w:proofErr w:type="spellEnd"/>
-      <w:r>
-        <w:rPr>
-          <w:lang w:val="en-GB"/>
-        </w:rPr>
-        <w:t>-bootstrap</w:t>
+        <w:t>Work in environment similar to libbpf-bootstrap</w:t>
       </w:r>
     </w:p>
     <w:p>
@@ -1293,28 +1227,30 @@
           <w:lang w:val="en-GB"/>
         </w:rPr>
       </w:pPr>
-      <w:proofErr w:type="spellStart"/>
-      <w:r>
-        <w:rPr>
-          <w:lang w:val="en-GB"/>
-        </w:rPr>
-        <w:t>Comando</w:t>
-      </w:r>
-      <w:proofErr w:type="spellEnd"/>
-      <w:r>
-        <w:rPr>
-          <w:lang w:val="en-GB"/>
-        </w:rPr>
-        <w:t xml:space="preserve"> -&gt; </w:t>
-      </w:r>
-      <w:proofErr w:type="spellStart"/>
-      <w:r>
-        <w:rPr>
-          <w:lang w:val="en-GB"/>
-        </w:rPr>
-        <w:t>kdnet</w:t>
-      </w:r>
-      <w:proofErr w:type="spellEnd"/>
+      <w:r>
+        <w:rPr>
+          <w:lang w:val="en-GB"/>
+        </w:rPr>
+        <w:t xml:space="preserve">Comando -&gt; </w:t>
+      </w:r>
+      <w:r>
+        <w:rPr>
+          <w:lang w:val="en-GB"/>
+        </w:rPr>
+        <w:t xml:space="preserve">kdnet </w:t>
+      </w:r>
+      <w:r>
+        <w:rPr>
+          <w:lang w:val="en-GB"/>
+        </w:rPr>
+        <w:t>192.168.1.</w:t>
+      </w:r>
+      <w:r>
+        <w:rPr>
+          <w:lang w:val="en-GB"/>
+        </w:rPr>
+        <w:t>7</w:t>
+      </w:r>
       <w:r>
         <w:rPr>
           <w:lang w:val="en-GB"/>
@@ -1325,24 +1261,6 @@
         <w:rPr>
           <w:lang w:val="en-GB"/>
         </w:rPr>
-        <w:t>192.168.1.</w:t>
-      </w:r>
-      <w:r>
-        <w:rPr>
-          <w:lang w:val="en-GB"/>
-        </w:rPr>
-        <w:t>7</w:t>
-      </w:r>
-      <w:r>
-        <w:rPr>
-          <w:lang w:val="en-GB"/>
-        </w:rPr>
-        <w:t xml:space="preserve"> </w:t>
-      </w:r>
-      <w:r>
-        <w:rPr>
-          <w:lang w:val="en-GB"/>
-        </w:rPr>
         <w:t>50005</w:t>
       </w:r>
     </w:p>
@@ -1382,42 +1300,20 @@
         <w:rPr>
           <w:lang w:val="en-GB"/>
         </w:rPr>
-        <w:t xml:space="preserve">To debug this </w:t>
-      </w:r>
-      <w:proofErr w:type="spellStart"/>
-      <w:r>
-        <w:rPr>
-          <w:lang w:val="en-GB"/>
-        </w:rPr>
-        <w:t>vm</w:t>
-      </w:r>
-      <w:proofErr w:type="spellEnd"/>
-      <w:r>
-        <w:rPr>
-          <w:lang w:val="en-GB"/>
-        </w:rPr>
-        <w:t>, run the following command on your debugger host machine.</w:t>
-      </w:r>
-    </w:p>
-    <w:p>
-      <w:pPr>
-        <w:rPr>
-          <w:lang w:val="en-GB"/>
-        </w:rPr>
-      </w:pPr>
-      <w:proofErr w:type="spellStart"/>
-      <w:r>
-        <w:rPr>
-          <w:lang w:val="en-GB"/>
-        </w:rPr>
-        <w:t>windbg</w:t>
-      </w:r>
-      <w:proofErr w:type="spellEnd"/>
-      <w:r>
-        <w:rPr>
-          <w:lang w:val="en-GB"/>
-        </w:rPr>
-        <w:t xml:space="preserve"> -k net:port=50005,key=3q98fqaazvxgb.9af14h7lvxls.2cxecb7hhc3y1.1id4mb4hwgr6w</w:t>
+        <w:t>To debug this vm, run the following command on your debugger host machine.</w:t>
+      </w:r>
+    </w:p>
+    <w:p>
+      <w:pPr>
+        <w:rPr>
+          <w:lang w:val="en-GB"/>
+        </w:rPr>
+      </w:pPr>
+      <w:r>
+        <w:rPr>
+          <w:lang w:val="en-GB"/>
+        </w:rPr>
+        <w:t>windbg -k net:port=50005,key=3q98fqaazvxgb.9af14h7lvxls.2cxecb7hhc3y1.1id4mb4hwgr6w</w:t>
       </w:r>
     </w:p>
     <w:p>
@@ -1461,16 +1357,8 @@
         <w:rPr>
           <w:lang w:val="en-GB"/>
         </w:rPr>
-        <w:t xml:space="preserve">Install </w:t>
-      </w:r>
-      <w:proofErr w:type="spellStart"/>
-      <w:r>
-        <w:rPr>
-          <w:lang w:val="en-GB"/>
-        </w:rPr>
-        <w:t>WinDbg</w:t>
-      </w:r>
-      <w:proofErr w:type="spellEnd"/>
+        <w:t>Install WinDbg</w:t>
+      </w:r>
     </w:p>
     <w:p>
       <w:pPr>
@@ -1639,21 +1527,7 @@
         <w:rPr>
           <w:lang w:val="en-GB"/>
         </w:rPr>
-        <w:t xml:space="preserve">Enable driver verifier on </w:t>
-      </w:r>
-      <w:proofErr w:type="spellStart"/>
-      <w:r>
-        <w:rPr>
-          <w:lang w:val="en-GB"/>
-        </w:rPr>
-        <w:t>eBPF</w:t>
-      </w:r>
-      <w:proofErr w:type="spellEnd"/>
-      <w:r>
-        <w:rPr>
-          <w:lang w:val="en-GB"/>
-        </w:rPr>
-        <w:t xml:space="preserve"> drivers</w:t>
+        <w:t>Enable driver verifier on eBPF drivers</w:t>
       </w:r>
       <w:r>
         <w:rPr>
@@ -1721,21 +1595,7 @@
         <w:rPr>
           <w:lang w:val="en-GB"/>
         </w:rPr>
-        <w:t xml:space="preserve">Ipconfig -&gt; then </w:t>
-      </w:r>
-      <w:proofErr w:type="spellStart"/>
-      <w:r>
-        <w:rPr>
-          <w:lang w:val="en-GB"/>
-        </w:rPr>
-        <w:t>kdnet</w:t>
-      </w:r>
-      <w:proofErr w:type="spellEnd"/>
-      <w:r>
-        <w:rPr>
-          <w:lang w:val="en-GB"/>
-        </w:rPr>
-        <w:t xml:space="preserve"> in VM</w:t>
+        <w:t>Ipconfig -&gt; then kdnet in VM</w:t>
       </w:r>
     </w:p>
     <w:p>
@@ -1785,19 +1645,11 @@
           <w:lang w:val="en-GB"/>
         </w:rPr>
       </w:pPr>
-      <w:proofErr w:type="spellStart"/>
-      <w:r>
-        <w:rPr>
-          <w:lang w:val="en-GB"/>
-        </w:rPr>
-        <w:t>windbg</w:t>
-      </w:r>
-      <w:proofErr w:type="spellEnd"/>
-      <w:r>
-        <w:rPr>
-          <w:lang w:val="en-GB"/>
-        </w:rPr>
-        <w:t xml:space="preserve"> -k net:port=50005,key=3q98fqaazvxgb.9af14h7lvxls.2cxecb7hhc3y1.1id4mb4hwgr6w</w:t>
+      <w:r>
+        <w:rPr>
+          <w:lang w:val="en-GB"/>
+        </w:rPr>
+        <w:t>windbg -k net:port=50005,key=3q98fqaazvxgb.9af14h7lvxls.2cxecb7hhc3y1.1id4mb4hwgr6w</w:t>
       </w:r>
     </w:p>
     <w:p>
@@ -2045,21 +1897,7 @@
         <w:rPr>
           <w:lang w:val="en-GB"/>
         </w:rPr>
-        <w:t xml:space="preserve">Installing </w:t>
-      </w:r>
-      <w:proofErr w:type="spellStart"/>
-      <w:r>
-        <w:rPr>
-          <w:lang w:val="en-GB"/>
-        </w:rPr>
-        <w:t>eBPF</w:t>
-      </w:r>
-      <w:proofErr w:type="spellEnd"/>
-      <w:r>
-        <w:rPr>
-          <w:lang w:val="en-GB"/>
-        </w:rPr>
-        <w:t xml:space="preserve"> for windows </w:t>
+        <w:t xml:space="preserve">Installing eBPF for windows </w:t>
       </w:r>
       <w:r>
         <w:rPr>
@@ -2422,21 +2260,7 @@
         <w:rPr>
           <w:lang w:val="en-GB"/>
         </w:rPr>
-        <w:t xml:space="preserve">TUTORIAL LIKE </w:t>
-      </w:r>
-      <w:proofErr w:type="spellStart"/>
-      <w:r>
-        <w:rPr>
-          <w:lang w:val="en-GB"/>
-        </w:rPr>
-        <w:t>libbpf</w:t>
-      </w:r>
-      <w:proofErr w:type="spellEnd"/>
-      <w:r>
-        <w:rPr>
-          <w:lang w:val="en-GB"/>
-        </w:rPr>
-        <w:t>-bootstrap</w:t>
+        <w:t>TUTORIAL LIKE libbpf-bootstrap</w:t>
       </w:r>
     </w:p>
     <w:p>
@@ -2504,21 +2328,7 @@
         <w:rPr>
           <w:lang w:val="en-GB"/>
         </w:rPr>
-        <w:t xml:space="preserve">Compile and load </w:t>
-      </w:r>
-      <w:proofErr w:type="spellStart"/>
-      <w:r>
-        <w:rPr>
-          <w:lang w:val="en-GB"/>
-        </w:rPr>
-        <w:t>eBPF</w:t>
-      </w:r>
-      <w:proofErr w:type="spellEnd"/>
-      <w:r>
-        <w:rPr>
-          <w:lang w:val="en-GB"/>
-        </w:rPr>
-        <w:t xml:space="preserve"> programs:</w:t>
+        <w:t>Compile and load eBPF programs:</w:t>
       </w:r>
     </w:p>
     <w:p>
@@ -2584,21 +2394,7 @@
         <w:rPr>
           <w:lang w:val="en-GB"/>
         </w:rPr>
-        <w:t>Start tracing (</w:t>
-      </w:r>
-      <w:proofErr w:type="spellStart"/>
-      <w:r>
-        <w:rPr>
-          <w:lang w:val="en-GB"/>
-        </w:rPr>
-        <w:t>printk</w:t>
-      </w:r>
-      <w:proofErr w:type="spellEnd"/>
-      <w:r>
-        <w:rPr>
-          <w:lang w:val="en-GB"/>
-        </w:rPr>
-        <w:t xml:space="preserve"> or all prints)</w:t>
+        <w:t>Start tracing (printk or all prints)</w:t>
       </w:r>
     </w:p>
     <w:p>
@@ -2751,105 +2547,14 @@
           <w:lang w:val="en-GB"/>
         </w:rPr>
       </w:pPr>
-      <w:proofErr w:type="spellStart"/>
-      <w:r>
-        <w:rPr>
-          <w:rFonts w:ascii="Roboto" w:hAnsi="Roboto"/>
-          <w:sz w:val="18"/>
-          <w:szCs w:val="18"/>
-          <w:lang w:val="en-GB"/>
-        </w:rPr>
-        <w:t>tracelog</w:t>
-      </w:r>
-      <w:proofErr w:type="spellEnd"/>
-      <w:r>
-        <w:rPr>
-          <w:rFonts w:ascii="Roboto" w:hAnsi="Roboto"/>
-          <w:sz w:val="18"/>
-          <w:szCs w:val="18"/>
-          <w:lang w:val="en-GB"/>
-        </w:rPr>
-        <w:t xml:space="preserve"> -start </w:t>
-      </w:r>
-      <w:proofErr w:type="spellStart"/>
-      <w:r>
-        <w:rPr>
-          <w:rFonts w:ascii="Roboto" w:hAnsi="Roboto"/>
-          <w:sz w:val="18"/>
-          <w:szCs w:val="18"/>
-          <w:lang w:val="en-GB"/>
-        </w:rPr>
-        <w:t>MyTrace</w:t>
-      </w:r>
-      <w:proofErr w:type="spellEnd"/>
-      <w:r>
-        <w:rPr>
-          <w:rFonts w:ascii="Roboto" w:hAnsi="Roboto"/>
-          <w:sz w:val="18"/>
-          <w:szCs w:val="18"/>
-          <w:lang w:val="en-GB"/>
-        </w:rPr>
-        <w:t xml:space="preserve"> -guid "%</w:t>
-      </w:r>
-      <w:proofErr w:type="spellStart"/>
-      <w:r>
-        <w:rPr>
-          <w:rFonts w:ascii="Roboto" w:hAnsi="Roboto"/>
-          <w:sz w:val="18"/>
-          <w:szCs w:val="18"/>
-          <w:lang w:val="en-GB"/>
-        </w:rPr>
-        <w:t>ProgramFiles</w:t>
-      </w:r>
-      <w:proofErr w:type="spellEnd"/>
-      <w:r>
-        <w:rPr>
-          <w:rFonts w:ascii="Roboto" w:hAnsi="Roboto"/>
-          <w:sz w:val="18"/>
-          <w:szCs w:val="18"/>
-          <w:lang w:val="en-GB"/>
-        </w:rPr>
-        <w:t>%\</w:t>
-      </w:r>
-      <w:proofErr w:type="spellStart"/>
-      <w:r>
-        <w:rPr>
-          <w:rFonts w:ascii="Roboto" w:hAnsi="Roboto"/>
-          <w:sz w:val="18"/>
-          <w:szCs w:val="18"/>
-          <w:lang w:val="en-GB"/>
-        </w:rPr>
-        <w:t>ebpf</w:t>
-      </w:r>
-      <w:proofErr w:type="spellEnd"/>
-      <w:r>
-        <w:rPr>
-          <w:rFonts w:ascii="Roboto" w:hAnsi="Roboto"/>
-          <w:sz w:val="18"/>
-          <w:szCs w:val="18"/>
-          <w:lang w:val="en-GB"/>
-        </w:rPr>
-        <w:t>-for-windows\</w:t>
-      </w:r>
-      <w:proofErr w:type="spellStart"/>
-      <w:r>
-        <w:rPr>
-          <w:rFonts w:ascii="Roboto" w:hAnsi="Roboto"/>
-          <w:sz w:val="18"/>
-          <w:szCs w:val="18"/>
-          <w:lang w:val="en-GB"/>
-        </w:rPr>
-        <w:t>ebpf-printk.guid</w:t>
-      </w:r>
-      <w:proofErr w:type="spellEnd"/>
-      <w:r>
-        <w:rPr>
-          <w:rFonts w:ascii="Roboto" w:hAnsi="Roboto"/>
-          <w:sz w:val="18"/>
-          <w:szCs w:val="18"/>
-          <w:lang w:val="en-GB"/>
-        </w:rPr>
-        <w:t xml:space="preserve">" -rt </w:t>
+      <w:r>
+        <w:rPr>
+          <w:rFonts w:ascii="Roboto" w:hAnsi="Roboto"/>
+          <w:sz w:val="18"/>
+          <w:szCs w:val="18"/>
+          <w:lang w:val="en-GB"/>
+        </w:rPr>
+        <w:t xml:space="preserve">tracelog -start MyTrace -guid "%ProgramFiles%\ebpf-for-windows\ebpf-printk.guid" -rt </w:t>
       </w:r>
     </w:p>
     <w:p>
@@ -2867,85 +2572,14 @@
           <w:lang w:val="en-GB"/>
         </w:rPr>
       </w:pPr>
-      <w:proofErr w:type="spellStart"/>
-      <w:r>
-        <w:rPr>
-          <w:rFonts w:ascii="Roboto" w:hAnsi="Roboto"/>
-          <w:sz w:val="18"/>
-          <w:szCs w:val="18"/>
-          <w:lang w:val="en-GB"/>
-        </w:rPr>
-        <w:t>tracefmt</w:t>
-      </w:r>
-      <w:proofErr w:type="spellEnd"/>
-      <w:r>
-        <w:rPr>
-          <w:rFonts w:ascii="Roboto" w:hAnsi="Roboto"/>
-          <w:sz w:val="18"/>
-          <w:szCs w:val="18"/>
-          <w:lang w:val="en-GB"/>
-        </w:rPr>
-        <w:t xml:space="preserve"> -rt </w:t>
-      </w:r>
-      <w:proofErr w:type="spellStart"/>
-      <w:r>
-        <w:rPr>
-          <w:rFonts w:ascii="Roboto" w:hAnsi="Roboto"/>
-          <w:sz w:val="18"/>
-          <w:szCs w:val="18"/>
-          <w:lang w:val="en-GB"/>
-        </w:rPr>
-        <w:t>MyTrace</w:t>
-      </w:r>
-      <w:proofErr w:type="spellEnd"/>
-      <w:r>
-        <w:rPr>
-          <w:rFonts w:ascii="Roboto" w:hAnsi="Roboto"/>
-          <w:sz w:val="18"/>
-          <w:szCs w:val="18"/>
-          <w:lang w:val="en-GB"/>
-        </w:rPr>
-        <w:t xml:space="preserve"> -</w:t>
-      </w:r>
-      <w:proofErr w:type="spellStart"/>
-      <w:r>
-        <w:rPr>
-          <w:rFonts w:ascii="Roboto" w:hAnsi="Roboto"/>
-          <w:sz w:val="18"/>
-          <w:szCs w:val="18"/>
-          <w:lang w:val="en-GB"/>
-        </w:rPr>
-        <w:t>displayonly</w:t>
-      </w:r>
-      <w:proofErr w:type="spellEnd"/>
-      <w:r>
-        <w:rPr>
-          <w:rFonts w:ascii="Roboto" w:hAnsi="Roboto"/>
-          <w:sz w:val="18"/>
-          <w:szCs w:val="18"/>
-          <w:lang w:val="en-GB"/>
-        </w:rPr>
-        <w:t xml:space="preserve"> -</w:t>
-      </w:r>
-      <w:proofErr w:type="spellStart"/>
-      <w:r>
-        <w:rPr>
-          <w:rFonts w:ascii="Roboto" w:hAnsi="Roboto"/>
-          <w:sz w:val="18"/>
-          <w:szCs w:val="18"/>
-          <w:lang w:val="en-GB"/>
-        </w:rPr>
-        <w:t>jsonMeta</w:t>
-      </w:r>
-      <w:proofErr w:type="spellEnd"/>
-      <w:r>
-        <w:rPr>
-          <w:rFonts w:ascii="Roboto" w:hAnsi="Roboto"/>
-          <w:sz w:val="18"/>
-          <w:szCs w:val="18"/>
-          <w:lang w:val="en-GB"/>
-        </w:rPr>
-        <w:t xml:space="preserve"> 0</w:t>
+      <w:r>
+        <w:rPr>
+          <w:rFonts w:ascii="Roboto" w:hAnsi="Roboto"/>
+          <w:sz w:val="18"/>
+          <w:szCs w:val="18"/>
+          <w:lang w:val="en-GB"/>
+        </w:rPr>
+        <w:t>tracefmt -rt MyTrace -displayonly -jsonMeta 0</w:t>
       </w:r>
     </w:p>
     <w:p>
@@ -2963,37 +2597,15 @@
           <w:lang w:val="en-GB"/>
         </w:rPr>
       </w:pPr>
-      <w:proofErr w:type="spellStart"/>
-      <w:r>
-        <w:rPr>
-          <w:rFonts w:ascii="Roboto" w:hAnsi="Roboto"/>
-          <w:sz w:val="18"/>
-          <w:szCs w:val="18"/>
-          <w:lang w:val="en-GB"/>
-        </w:rPr>
-        <w:t>tracelog</w:t>
-      </w:r>
-      <w:proofErr w:type="spellEnd"/>
-      <w:r>
-        <w:rPr>
-          <w:rFonts w:ascii="Roboto" w:hAnsi="Roboto"/>
-          <w:sz w:val="18"/>
-          <w:szCs w:val="18"/>
-          <w:lang w:val="en-GB"/>
-        </w:rPr>
-        <w:t xml:space="preserve"> -stop </w:t>
-      </w:r>
-      <w:proofErr w:type="spellStart"/>
-      <w:r>
-        <w:rPr>
-          <w:rFonts w:ascii="Roboto" w:hAnsi="Roboto"/>
-          <w:sz w:val="18"/>
-          <w:szCs w:val="18"/>
-          <w:lang w:val="en-GB"/>
-        </w:rPr>
-        <w:t>MyTrace</w:t>
-      </w:r>
-      <w:proofErr w:type="spellEnd"/>
+      <w:r>
+        <w:rPr>
+          <w:rFonts w:ascii="Roboto" w:hAnsi="Roboto"/>
+          <w:sz w:val="18"/>
+          <w:szCs w:val="18"/>
+          <w:lang w:val="en-GB"/>
+        </w:rPr>
+        <w:t>tracelog -stop MyTrace</w:t>
+      </w:r>
     </w:p>
     <w:p>
       <w:pPr>
@@ -3017,47 +2629,16 @@
           <w:szCs w:val="18"/>
           <w:lang w:val="en-GB"/>
         </w:rPr>
-        <w:t xml:space="preserve">in kernel debugger: also have  a </w:t>
-      </w:r>
-      <w:proofErr w:type="spellStart"/>
-      <w:r>
-        <w:rPr>
-          <w:rFonts w:ascii="Roboto" w:hAnsi="Roboto"/>
-          <w:sz w:val="18"/>
-          <w:szCs w:val="18"/>
-          <w:lang w:val="en-GB"/>
-        </w:rPr>
-        <w:t>LogFile</w:t>
-      </w:r>
-      <w:proofErr w:type="spellEnd"/>
-      <w:r>
-        <w:rPr>
-          <w:rFonts w:ascii="Roboto" w:hAnsi="Roboto"/>
-          <w:sz w:val="18"/>
-          <w:szCs w:val="18"/>
-          <w:lang w:val="en-GB"/>
-        </w:rPr>
-        <w:t xml:space="preserve"> (.</w:t>
-      </w:r>
-      <w:proofErr w:type="spellStart"/>
-      <w:r>
-        <w:rPr>
-          <w:rFonts w:ascii="Roboto" w:hAnsi="Roboto"/>
-          <w:sz w:val="18"/>
-          <w:szCs w:val="18"/>
-          <w:lang w:val="en-GB"/>
-        </w:rPr>
-        <w:t>Etl</w:t>
-      </w:r>
-      <w:proofErr w:type="spellEnd"/>
-      <w:r>
-        <w:rPr>
-          <w:rFonts w:ascii="Roboto" w:hAnsi="Roboto"/>
-          <w:sz w:val="18"/>
-          <w:szCs w:val="18"/>
-          <w:lang w:val="en-GB"/>
-        </w:rPr>
-        <w:t>)</w:t>
+        <w:t>in kernel debugger: also have  a LogFile</w:t>
+      </w:r>
+      <w:r>
+        <w:rPr>
+          <w:rFonts w:ascii="Roboto" w:hAnsi="Roboto"/>
+          <w:sz w:val="18"/>
+          <w:szCs w:val="18"/>
+          <w:lang w:val="en-GB"/>
+        </w:rPr>
+        <w:t xml:space="preserve"> (.Etl)</w:t>
       </w:r>
     </w:p>
     <w:p>
@@ -3075,125 +2656,14 @@
           <w:lang w:val="en-GB"/>
         </w:rPr>
       </w:pPr>
-      <w:proofErr w:type="spellStart"/>
-      <w:r>
-        <w:rPr>
-          <w:rFonts w:ascii="Roboto" w:hAnsi="Roboto"/>
-          <w:sz w:val="18"/>
-          <w:szCs w:val="18"/>
-          <w:lang w:val="en-GB"/>
-        </w:rPr>
-        <w:t>tracelog</w:t>
-      </w:r>
-      <w:proofErr w:type="spellEnd"/>
-      <w:r>
-        <w:rPr>
-          <w:rFonts w:ascii="Roboto" w:hAnsi="Roboto"/>
-          <w:sz w:val="18"/>
-          <w:szCs w:val="18"/>
-          <w:lang w:val="en-GB"/>
-        </w:rPr>
-        <w:t xml:space="preserve"> -start </w:t>
-      </w:r>
-      <w:proofErr w:type="spellStart"/>
-      <w:r>
-        <w:rPr>
-          <w:rFonts w:ascii="Roboto" w:hAnsi="Roboto"/>
-          <w:sz w:val="18"/>
-          <w:szCs w:val="18"/>
-          <w:lang w:val="en-GB"/>
-        </w:rPr>
-        <w:t>MyTrace</w:t>
-      </w:r>
-      <w:proofErr w:type="spellEnd"/>
-      <w:r>
-        <w:rPr>
-          <w:rFonts w:ascii="Roboto" w:hAnsi="Roboto"/>
-          <w:sz w:val="18"/>
-          <w:szCs w:val="18"/>
-          <w:lang w:val="en-GB"/>
-        </w:rPr>
-        <w:t xml:space="preserve"> -guid "%</w:t>
-      </w:r>
-      <w:proofErr w:type="spellStart"/>
-      <w:r>
-        <w:rPr>
-          <w:rFonts w:ascii="Roboto" w:hAnsi="Roboto"/>
-          <w:sz w:val="18"/>
-          <w:szCs w:val="18"/>
-          <w:lang w:val="en-GB"/>
-        </w:rPr>
-        <w:t>ProgramFiles</w:t>
-      </w:r>
-      <w:proofErr w:type="spellEnd"/>
-      <w:r>
-        <w:rPr>
-          <w:rFonts w:ascii="Roboto" w:hAnsi="Roboto"/>
-          <w:sz w:val="18"/>
-          <w:szCs w:val="18"/>
-          <w:lang w:val="en-GB"/>
-        </w:rPr>
-        <w:t>%\</w:t>
-      </w:r>
-      <w:proofErr w:type="spellStart"/>
-      <w:r>
-        <w:rPr>
-          <w:rFonts w:ascii="Roboto" w:hAnsi="Roboto"/>
-          <w:sz w:val="18"/>
-          <w:szCs w:val="18"/>
-          <w:lang w:val="en-GB"/>
-        </w:rPr>
-        <w:t>ebpf</w:t>
-      </w:r>
-      <w:proofErr w:type="spellEnd"/>
-      <w:r>
-        <w:rPr>
-          <w:rFonts w:ascii="Roboto" w:hAnsi="Roboto"/>
-          <w:sz w:val="18"/>
-          <w:szCs w:val="18"/>
-          <w:lang w:val="en-GB"/>
-        </w:rPr>
-        <w:t>-for-windows\</w:t>
-      </w:r>
-      <w:proofErr w:type="spellStart"/>
-      <w:r>
-        <w:rPr>
-          <w:rFonts w:ascii="Roboto" w:hAnsi="Roboto"/>
-          <w:sz w:val="18"/>
-          <w:szCs w:val="18"/>
-          <w:lang w:val="en-GB"/>
-        </w:rPr>
-        <w:t>ebpf-printk.guid</w:t>
-      </w:r>
-      <w:proofErr w:type="spellEnd"/>
-      <w:r>
-        <w:rPr>
-          <w:rFonts w:ascii="Roboto" w:hAnsi="Roboto"/>
-          <w:sz w:val="18"/>
-          <w:szCs w:val="18"/>
-          <w:lang w:val="en-GB"/>
-        </w:rPr>
-        <w:t>" -</w:t>
-      </w:r>
-      <w:proofErr w:type="spellStart"/>
-      <w:r>
-        <w:rPr>
-          <w:rFonts w:ascii="Roboto" w:hAnsi="Roboto"/>
-          <w:sz w:val="18"/>
-          <w:szCs w:val="18"/>
-          <w:lang w:val="en-GB"/>
-        </w:rPr>
-        <w:t>kd</w:t>
-      </w:r>
-      <w:proofErr w:type="spellEnd"/>
-      <w:r>
-        <w:rPr>
-          <w:rFonts w:ascii="Roboto" w:hAnsi="Roboto"/>
-          <w:sz w:val="18"/>
-          <w:szCs w:val="18"/>
-          <w:lang w:val="en-GB"/>
-        </w:rPr>
-        <w:t xml:space="preserve"> </w:t>
+      <w:r>
+        <w:rPr>
+          <w:rFonts w:ascii="Roboto" w:hAnsi="Roboto"/>
+          <w:sz w:val="18"/>
+          <w:szCs w:val="18"/>
+          <w:lang w:val="en-GB"/>
+        </w:rPr>
+        <w:t xml:space="preserve">tracelog -start MyTrace -guid "%ProgramFiles%\ebpf-for-windows\ebpf-printk.guid" -kd </w:t>
       </w:r>
     </w:p>
     <w:p>
@@ -3211,37 +2681,15 @@
           <w:lang w:val="en-GB"/>
         </w:rPr>
       </w:pPr>
-      <w:proofErr w:type="spellStart"/>
-      <w:r>
-        <w:rPr>
-          <w:rFonts w:ascii="Roboto" w:hAnsi="Roboto"/>
-          <w:sz w:val="18"/>
-          <w:szCs w:val="18"/>
-          <w:lang w:val="en-GB"/>
-        </w:rPr>
-        <w:t>tracelog</w:t>
-      </w:r>
-      <w:proofErr w:type="spellEnd"/>
-      <w:r>
-        <w:rPr>
-          <w:rFonts w:ascii="Roboto" w:hAnsi="Roboto"/>
-          <w:sz w:val="18"/>
-          <w:szCs w:val="18"/>
-          <w:lang w:val="en-GB"/>
-        </w:rPr>
-        <w:t xml:space="preserve"> -stop </w:t>
-      </w:r>
-      <w:proofErr w:type="spellStart"/>
-      <w:r>
-        <w:rPr>
-          <w:rFonts w:ascii="Roboto" w:hAnsi="Roboto"/>
-          <w:sz w:val="18"/>
-          <w:szCs w:val="18"/>
-          <w:lang w:val="en-GB"/>
-        </w:rPr>
-        <w:t>MyTrace</w:t>
-      </w:r>
-      <w:proofErr w:type="spellEnd"/>
+      <w:r>
+        <w:rPr>
+          <w:rFonts w:ascii="Roboto" w:hAnsi="Roboto"/>
+          <w:sz w:val="18"/>
+          <w:szCs w:val="18"/>
+          <w:lang w:val="en-GB"/>
+        </w:rPr>
+        <w:t>tracelog -stop MyTrace</w:t>
+      </w:r>
     </w:p>
     <w:p>
       <w:pPr>
@@ -3258,35 +2706,14 @@
           <w:lang w:val="en-GB"/>
         </w:rPr>
       </w:pPr>
-      <w:proofErr w:type="spellStart"/>
-      <w:r>
-        <w:rPr>
-          <w:rFonts w:ascii="Roboto" w:hAnsi="Roboto"/>
-          <w:sz w:val="18"/>
-          <w:szCs w:val="18"/>
-          <w:lang w:val="en-GB"/>
-        </w:rPr>
-        <w:t>netsh</w:t>
-      </w:r>
-      <w:proofErr w:type="spellEnd"/>
-      <w:r>
-        <w:rPr>
-          <w:rFonts w:ascii="Roboto" w:hAnsi="Roboto"/>
-          <w:sz w:val="18"/>
-          <w:szCs w:val="18"/>
-          <w:lang w:val="en-GB"/>
-        </w:rPr>
-        <w:t xml:space="preserve"> trace convert </w:t>
-      </w:r>
-      <w:proofErr w:type="spellStart"/>
-      <w:r>
-        <w:rPr>
-          <w:rFonts w:ascii="Roboto" w:hAnsi="Roboto"/>
-          <w:sz w:val="18"/>
-          <w:szCs w:val="18"/>
-          <w:lang w:val="en-GB"/>
-        </w:rPr>
-        <w:t>LogFile.E</w:t>
+      <w:r>
+        <w:rPr>
+          <w:rFonts w:ascii="Roboto" w:hAnsi="Roboto"/>
+          <w:sz w:val="18"/>
+          <w:szCs w:val="18"/>
+          <w:lang w:val="en-GB"/>
+        </w:rPr>
+        <w:t>netsh trace convert LogFile.E</w:t>
       </w:r>
       <w:r>
         <w:rPr>
@@ -3297,7 +2724,6 @@
         </w:rPr>
         <w:t>tl</w:t>
       </w:r>
-      <w:proofErr w:type="spellEnd"/>
       <w:r>
         <w:rPr>
           <w:rFonts w:ascii="Roboto" w:hAnsi="Roboto"/>
@@ -3354,116 +2780,16 @@
           <w:szCs w:val="18"/>
           <w:lang w:val="en-GB"/>
         </w:rPr>
-        <w:t xml:space="preserve">Often when tracing </w:t>
-      </w:r>
-      <w:proofErr w:type="spellStart"/>
-      <w:r>
-        <w:rPr>
-          <w:rFonts w:ascii="Roboto" w:hAnsi="Roboto"/>
-          <w:sz w:val="18"/>
-          <w:szCs w:val="18"/>
-          <w:lang w:val="en-GB"/>
-        </w:rPr>
-        <w:t>eBPF</w:t>
-      </w:r>
-      <w:proofErr w:type="spellEnd"/>
-      <w:r>
-        <w:rPr>
-          <w:rFonts w:ascii="Roboto" w:hAnsi="Roboto"/>
-          <w:sz w:val="18"/>
-          <w:szCs w:val="18"/>
-          <w:lang w:val="en-GB"/>
-        </w:rPr>
-        <w:t xml:space="preserve"> programs, it is useful to only view output generated by the </w:t>
-      </w:r>
-      <w:proofErr w:type="spellStart"/>
-      <w:r>
-        <w:rPr>
-          <w:rFonts w:ascii="Roboto" w:hAnsi="Roboto"/>
-          <w:sz w:val="18"/>
-          <w:szCs w:val="18"/>
-          <w:lang w:val="en-GB"/>
-        </w:rPr>
-        <w:t>bpf_printk</w:t>
-      </w:r>
-      <w:proofErr w:type="spellEnd"/>
-      <w:r>
-        <w:rPr>
-          <w:rFonts w:ascii="Roboto" w:hAnsi="Roboto"/>
-          <w:sz w:val="18"/>
-          <w:szCs w:val="18"/>
-          <w:lang w:val="en-GB"/>
-        </w:rPr>
-        <w:t xml:space="preserve"> helper. To do so, use </w:t>
-      </w:r>
-      <w:proofErr w:type="spellStart"/>
-      <w:r>
-        <w:rPr>
-          <w:rFonts w:ascii="Roboto" w:hAnsi="Roboto"/>
-          <w:sz w:val="18"/>
-          <w:szCs w:val="18"/>
-          <w:lang w:val="en-GB"/>
-        </w:rPr>
-        <w:t>ebpf-printk.guid</w:t>
-      </w:r>
-      <w:proofErr w:type="spellEnd"/>
-      <w:r>
-        <w:rPr>
-          <w:rFonts w:ascii="Roboto" w:hAnsi="Roboto"/>
-          <w:sz w:val="18"/>
-          <w:szCs w:val="18"/>
-          <w:lang w:val="en-GB"/>
-        </w:rPr>
-        <w:t xml:space="preserve"> instead of </w:t>
-      </w:r>
-      <w:proofErr w:type="spellStart"/>
-      <w:r>
-        <w:rPr>
-          <w:rFonts w:ascii="Roboto" w:hAnsi="Roboto"/>
-          <w:sz w:val="18"/>
-          <w:szCs w:val="18"/>
-          <w:lang w:val="en-GB"/>
-        </w:rPr>
-        <w:t>ebpf-all.guid</w:t>
-      </w:r>
-      <w:proofErr w:type="spellEnd"/>
-      <w:r>
-        <w:rPr>
-          <w:rFonts w:ascii="Roboto" w:hAnsi="Roboto"/>
-          <w:sz w:val="18"/>
-          <w:szCs w:val="18"/>
-          <w:lang w:val="en-GB"/>
-        </w:rPr>
-        <w:t xml:space="preserve"> when creating a trace session</w:t>
-      </w:r>
-      <w:r>
-        <w:rPr>
-          <w:rFonts w:ascii="Roboto" w:hAnsi="Roboto"/>
-          <w:sz w:val="18"/>
-          <w:szCs w:val="18"/>
-          <w:lang w:val="en-GB"/>
-        </w:rPr>
-        <w:t xml:space="preserve"> (first </w:t>
-      </w:r>
-      <w:proofErr w:type="spellStart"/>
-      <w:r>
-        <w:rPr>
-          <w:rFonts w:ascii="Roboto" w:hAnsi="Roboto"/>
-          <w:sz w:val="18"/>
-          <w:szCs w:val="18"/>
-          <w:lang w:val="en-GB"/>
-        </w:rPr>
-        <w:t>tracelog</w:t>
-      </w:r>
-      <w:proofErr w:type="spellEnd"/>
-      <w:r>
-        <w:rPr>
-          <w:rFonts w:ascii="Roboto" w:hAnsi="Roboto"/>
-          <w:sz w:val="18"/>
-          <w:szCs w:val="18"/>
-          <w:lang w:val="en-GB"/>
-        </w:rPr>
-        <w:t xml:space="preserve"> command)</w:t>
+        <w:t>Often when tracing eBPF programs, it is useful to only view output generated by the bpf_printk helper. To do so, use ebpf-printk.guid instead of ebpf-all.guid when creating a trace session</w:t>
+      </w:r>
+      <w:r>
+        <w:rPr>
+          <w:rFonts w:ascii="Roboto" w:hAnsi="Roboto"/>
+          <w:sz w:val="18"/>
+          <w:szCs w:val="18"/>
+          <w:lang w:val="en-GB"/>
+        </w:rPr>
+        <w:t xml:space="preserve"> (first tracelog command)</w:t>
       </w:r>
       <w:r>
         <w:rPr>
@@ -3614,27 +2940,7 @@
           <w:szCs w:val="18"/>
           <w:lang w:val="en-GB"/>
         </w:rPr>
-        <w:t xml:space="preserve">For all the </w:t>
-      </w:r>
-      <w:proofErr w:type="spellStart"/>
-      <w:r>
-        <w:rPr>
-          <w:rFonts w:ascii="Roboto" w:hAnsi="Roboto"/>
-          <w:sz w:val="18"/>
-          <w:szCs w:val="18"/>
-          <w:lang w:val="en-GB"/>
-        </w:rPr>
-        <w:t>kernelsrc</w:t>
-      </w:r>
-      <w:proofErr w:type="spellEnd"/>
-      <w:r>
-        <w:rPr>
-          <w:rFonts w:ascii="Roboto" w:hAnsi="Roboto"/>
-          <w:sz w:val="18"/>
-          <w:szCs w:val="18"/>
-          <w:lang w:val="en-GB"/>
-        </w:rPr>
-        <w:t xml:space="preserve"> programs do the same procedure and get the output in a csv file</w:t>
+        <w:t>For all the kernelsrc programs do the same procedure and get the output in a csv file</w:t>
       </w:r>
     </w:p>
     <w:p>
@@ -3699,79 +3005,8 @@
           <w:szCs w:val="18"/>
           <w:lang w:val="en-GB"/>
         </w:rPr>
-        <w:t>wpr.exe -start "%</w:t>
-      </w:r>
-      <w:proofErr w:type="spellStart"/>
-      <w:r>
-        <w:rPr>
-          <w:rFonts w:ascii="Roboto" w:hAnsi="Roboto"/>
-          <w:sz w:val="18"/>
-          <w:szCs w:val="18"/>
-          <w:lang w:val="en-GB"/>
-        </w:rPr>
-        <w:t>ProgramFiles</w:t>
-      </w:r>
-      <w:proofErr w:type="spellEnd"/>
-      <w:r>
-        <w:rPr>
-          <w:rFonts w:ascii="Roboto" w:hAnsi="Roboto"/>
-          <w:sz w:val="18"/>
-          <w:szCs w:val="18"/>
-          <w:lang w:val="en-GB"/>
-        </w:rPr>
-        <w:t>%\</w:t>
-      </w:r>
-      <w:proofErr w:type="spellStart"/>
-      <w:r>
-        <w:rPr>
-          <w:rFonts w:ascii="Roboto" w:hAnsi="Roboto"/>
-          <w:sz w:val="18"/>
-          <w:szCs w:val="18"/>
-          <w:lang w:val="en-GB"/>
-        </w:rPr>
-        <w:t>ebpf</w:t>
-      </w:r>
-      <w:proofErr w:type="spellEnd"/>
-      <w:r>
-        <w:rPr>
-          <w:rFonts w:ascii="Roboto" w:hAnsi="Roboto"/>
-          <w:sz w:val="18"/>
-          <w:szCs w:val="18"/>
-          <w:lang w:val="en-GB"/>
-        </w:rPr>
-        <w:t>-for-windows\</w:t>
-      </w:r>
-      <w:proofErr w:type="spellStart"/>
-      <w:r>
-        <w:rPr>
-          <w:rFonts w:ascii="Roboto" w:hAnsi="Roboto"/>
-          <w:sz w:val="18"/>
-          <w:szCs w:val="18"/>
-          <w:lang w:val="en-GB"/>
-        </w:rPr>
-        <w:t>ebpfforwindows.wprp</w:t>
-      </w:r>
-      <w:proofErr w:type="spellEnd"/>
-      <w:r>
-        <w:rPr>
-          <w:rFonts w:ascii="Roboto" w:hAnsi="Roboto"/>
-          <w:sz w:val="18"/>
-          <w:szCs w:val="18"/>
-          <w:lang w:val="en-GB"/>
-        </w:rPr>
-        <w:t>" -</w:t>
-      </w:r>
-      <w:proofErr w:type="spellStart"/>
-      <w:r>
-        <w:rPr>
-          <w:rFonts w:ascii="Roboto" w:hAnsi="Roboto"/>
-          <w:sz w:val="18"/>
-          <w:szCs w:val="18"/>
-          <w:lang w:val="en-GB"/>
-        </w:rPr>
-        <w:t>filemode</w:t>
-      </w:r>
-      <w:proofErr w:type="spellEnd"/>
+        <w:t>wpr.exe -start "%ProgramFiles%\ebpf-for-windows\ebpfforwindows.wprp" -filemode</w:t>
+      </w:r>
     </w:p>
     <w:p>
       <w:pPr>
@@ -3788,45 +3023,14 @@
           <w:lang w:val="en-GB"/>
         </w:rPr>
       </w:pPr>
-      <w:proofErr w:type="spellStart"/>
-      <w:r>
-        <w:rPr>
-          <w:rFonts w:ascii="Roboto" w:hAnsi="Roboto"/>
-          <w:sz w:val="18"/>
-          <w:szCs w:val="18"/>
-          <w:lang w:val="en-GB"/>
-        </w:rPr>
-        <w:t>netsh</w:t>
-      </w:r>
-      <w:proofErr w:type="spellEnd"/>
-      <w:r>
-        <w:rPr>
-          <w:rFonts w:ascii="Roboto" w:hAnsi="Roboto"/>
-          <w:sz w:val="18"/>
-          <w:szCs w:val="18"/>
-          <w:lang w:val="en-GB"/>
-        </w:rPr>
-        <w:t xml:space="preserve"> trace convert </w:t>
-      </w:r>
-      <w:proofErr w:type="spellStart"/>
-      <w:r>
-        <w:rPr>
-          <w:rFonts w:ascii="Roboto" w:hAnsi="Roboto"/>
-          <w:sz w:val="18"/>
-          <w:szCs w:val="18"/>
-          <w:lang w:val="en-GB"/>
-        </w:rPr>
-        <w:t>ebpfforwindows.etl</w:t>
-      </w:r>
-      <w:proofErr w:type="spellEnd"/>
-      <w:r>
-        <w:rPr>
-          <w:rFonts w:ascii="Roboto" w:hAnsi="Roboto"/>
-          <w:sz w:val="18"/>
-          <w:szCs w:val="18"/>
-          <w:lang w:val="en-GB"/>
-        </w:rPr>
-        <w:t xml:space="preserve"> overwrite=yes</w:t>
+      <w:r>
+        <w:rPr>
+          <w:rFonts w:ascii="Roboto" w:hAnsi="Roboto"/>
+          <w:sz w:val="18"/>
+          <w:szCs w:val="18"/>
+          <w:lang w:val="en-GB"/>
+        </w:rPr>
+        <w:t>netsh trace convert ebpfforwindows.etl overwrite=yes</w:t>
       </w:r>
     </w:p>
     <w:p>
@@ -3844,45 +3048,14 @@
           <w:lang w:val="en-GB"/>
         </w:rPr>
       </w:pPr>
-      <w:proofErr w:type="spellStart"/>
-      <w:r>
-        <w:rPr>
-          <w:rFonts w:ascii="Roboto" w:hAnsi="Roboto"/>
-          <w:sz w:val="18"/>
-          <w:szCs w:val="18"/>
-          <w:lang w:val="en-GB"/>
-        </w:rPr>
-        <w:t>netsh</w:t>
-      </w:r>
-      <w:proofErr w:type="spellEnd"/>
-      <w:r>
-        <w:rPr>
-          <w:rFonts w:ascii="Roboto" w:hAnsi="Roboto"/>
-          <w:sz w:val="18"/>
-          <w:szCs w:val="18"/>
-          <w:lang w:val="en-GB"/>
-        </w:rPr>
-        <w:t xml:space="preserve"> trace convert </w:t>
-      </w:r>
-      <w:proofErr w:type="spellStart"/>
-      <w:r>
-        <w:rPr>
-          <w:rFonts w:ascii="Roboto" w:hAnsi="Roboto"/>
-          <w:sz w:val="18"/>
-          <w:szCs w:val="18"/>
-          <w:lang w:val="en-GB"/>
-        </w:rPr>
-        <w:t>ebpfforwindows.etl</w:t>
-      </w:r>
-      <w:proofErr w:type="spellEnd"/>
-      <w:r>
-        <w:rPr>
-          <w:rFonts w:ascii="Roboto" w:hAnsi="Roboto"/>
-          <w:sz w:val="18"/>
-          <w:szCs w:val="18"/>
-          <w:lang w:val="en-GB"/>
-        </w:rPr>
-        <w:t xml:space="preserve"> ebpfforwindows.csv csv</w:t>
+      <w:r>
+        <w:rPr>
+          <w:rFonts w:ascii="Roboto" w:hAnsi="Roboto"/>
+          <w:sz w:val="18"/>
+          <w:szCs w:val="18"/>
+          <w:lang w:val="en-GB"/>
+        </w:rPr>
+        <w:t>netsh trace convert ebpfforwindows.etl ebpfforwindows.csv csv</w:t>
       </w:r>
     </w:p>
     <w:p>
@@ -3907,19 +3080,8 @@
           <w:szCs w:val="18"/>
           <w:lang w:val="en-GB"/>
         </w:rPr>
-        <w:t xml:space="preserve">wpr.exe -stop </w:t>
-      </w:r>
-      <w:proofErr w:type="spellStart"/>
-      <w:r>
-        <w:rPr>
-          <w:rFonts w:ascii="Roboto" w:hAnsi="Roboto"/>
-          <w:sz w:val="18"/>
-          <w:szCs w:val="18"/>
-          <w:lang w:val="en-GB"/>
-        </w:rPr>
-        <w:t>ebpfforwindows.etl</w:t>
-      </w:r>
-      <w:proofErr w:type="spellEnd"/>
+        <w:t>wpr.exe -stop ebpfforwindows.etl</w:t>
+      </w:r>
     </w:p>
     <w:p>
       <w:pPr>
@@ -3985,27 +3147,7 @@
           <w:szCs w:val="18"/>
           <w:lang w:val="en-GB"/>
         </w:rPr>
-        <w:t xml:space="preserve">Add </w:t>
-      </w:r>
-      <w:proofErr w:type="spellStart"/>
-      <w:r>
-        <w:rPr>
-          <w:rFonts w:ascii="Roboto" w:hAnsi="Roboto"/>
-          <w:sz w:val="18"/>
-          <w:szCs w:val="18"/>
-          <w:lang w:val="en-GB"/>
-        </w:rPr>
-        <w:t>nmake</w:t>
-      </w:r>
-      <w:proofErr w:type="spellEnd"/>
-      <w:r>
-        <w:rPr>
-          <w:rFonts w:ascii="Roboto" w:hAnsi="Roboto"/>
-          <w:sz w:val="18"/>
-          <w:szCs w:val="18"/>
-          <w:lang w:val="en-GB"/>
-        </w:rPr>
-        <w:t xml:space="preserve"> to environment variables: </w:t>
+        <w:t xml:space="preserve">Add nmake to environment variables: </w:t>
       </w:r>
     </w:p>
     <w:p>
@@ -4211,6 +3353,262 @@
           <w:lang w:val="en-GB"/>
         </w:rPr>
         <w:t>DON’T KNOW: SEC STRINGS</w:t>
+      </w:r>
+    </w:p>
+    <w:p>
+      <w:pPr>
+        <w:pStyle w:val="Paragrafoelenco"/>
+        <w:numPr>
+          <w:ilvl w:val="0"/>
+          <w:numId w:val="3"/>
+        </w:numPr>
+        <w:shd w:val="clear" w:color="auto" w:fill="FFFFFF"/>
+        <w:rPr>
+          <w:rFonts w:ascii="Roboto" w:hAnsi="Roboto"/>
+          <w:sz w:val="18"/>
+          <w:szCs w:val="18"/>
+          <w:lang w:val="en-GB"/>
+        </w:rPr>
+      </w:pPr>
+      <w:r>
+        <w:rPr>
+          <w:rFonts w:ascii="Roboto" w:hAnsi="Roboto"/>
+          <w:sz w:val="18"/>
+          <w:szCs w:val="18"/>
+          <w:lang w:val="en-GB"/>
+        </w:rPr>
+        <w:t xml:space="preserve">Lin_simple: do not define global variables </w:t>
+      </w:r>
+      <w:r>
+        <w:rPr>
+          <w:rFonts w:ascii="Roboto" w:hAnsi="Roboto"/>
+          <w:sz w:val="18"/>
+          <w:szCs w:val="18"/>
+          <w:lang w:val="en-GB"/>
+        </w:rPr>
+        <w:t>-&gt; number</w:t>
+      </w:r>
+    </w:p>
+    <w:p>
+      <w:pPr>
+        <w:pStyle w:val="Paragrafoelenco"/>
+        <w:numPr>
+          <w:ilvl w:val="0"/>
+          <w:numId w:val="3"/>
+        </w:numPr>
+        <w:shd w:val="clear" w:color="auto" w:fill="FFFFFF"/>
+        <w:rPr>
+          <w:rFonts w:ascii="Roboto" w:hAnsi="Roboto"/>
+          <w:sz w:val="18"/>
+          <w:szCs w:val="18"/>
+          <w:lang w:val="en-GB"/>
+        </w:rPr>
+      </w:pPr>
+      <w:r>
+        <w:rPr>
+          <w:rFonts w:ascii="Roboto" w:hAnsi="Roboto"/>
+          <w:sz w:val="18"/>
+          <w:szCs w:val="18"/>
+          <w:lang w:val="en-GB"/>
+        </w:rPr>
+        <w:t>Bpf_printk -&gt; bpf_trace_printk -&gt; call 2-3-4-5 with uint64_t parameters (1 to 3)</w:t>
+      </w:r>
+    </w:p>
+    <w:p>
+      <w:pPr>
+        <w:pStyle w:val="Paragrafoelenco"/>
+        <w:shd w:val="clear" w:color="auto" w:fill="FFFFFF"/>
+        <w:rPr>
+          <w:rFonts w:ascii="Roboto" w:hAnsi="Roboto"/>
+          <w:sz w:val="18"/>
+          <w:szCs w:val="18"/>
+          <w:lang w:val="en-GB"/>
+        </w:rPr>
+      </w:pPr>
+      <w:r>
+        <w:rPr>
+          <w:rFonts w:ascii="Roboto" w:hAnsi="Roboto"/>
+          <w:sz w:val="18"/>
+          <w:szCs w:val="18"/>
+          <w:lang w:val="en-GB"/>
+        </w:rPr>
+        <w:t>Only numeric arguments</w:t>
+      </w:r>
+    </w:p>
+    <w:p>
+      <w:pPr>
+        <w:pStyle w:val="Paragrafoelenco"/>
+        <w:shd w:val="clear" w:color="auto" w:fill="FFFFFF"/>
+        <w:rPr>
+          <w:rFonts w:ascii="Roboto" w:hAnsi="Roboto"/>
+          <w:sz w:val="18"/>
+          <w:szCs w:val="18"/>
+          <w:lang w:val="en-GB"/>
+        </w:rPr>
+      </w:pPr>
+      <w:r>
+        <w:rPr>
+          <w:rFonts w:ascii="Roboto" w:hAnsi="Roboto"/>
+          <w:sz w:val="18"/>
+          <w:szCs w:val="18"/>
+          <w:lang w:val="en-GB"/>
+        </w:rPr>
+        <w:t>Does not print strings or other arguments</w:t>
+      </w:r>
+    </w:p>
+    <w:p>
+      <w:pPr>
+        <w:pStyle w:val="Paragrafoelenco"/>
+        <w:numPr>
+          <w:ilvl w:val="0"/>
+          <w:numId w:val="3"/>
+        </w:numPr>
+        <w:shd w:val="clear" w:color="auto" w:fill="FFFFFF"/>
+        <w:rPr>
+          <w:rFonts w:ascii="Roboto" w:hAnsi="Roboto"/>
+          <w:sz w:val="18"/>
+          <w:szCs w:val="18"/>
+          <w:lang w:val="en-GB"/>
+        </w:rPr>
+      </w:pPr>
+      <w:r>
+        <w:rPr>
+          <w:rFonts w:ascii="Roboto" w:hAnsi="Roboto"/>
+          <w:sz w:val="18"/>
+          <w:szCs w:val="18"/>
+          <w:lang w:val="en-GB"/>
+        </w:rPr>
+        <w:t xml:space="preserve">Include of files a bit strange -&gt; need to explicitly declare all the files you need to </w:t>
+      </w:r>
+      <w:r>
+        <w:rPr>
+          <w:rFonts w:ascii="Roboto" w:hAnsi="Roboto"/>
+          <w:sz w:val="18"/>
+          <w:szCs w:val="18"/>
+          <w:lang w:val="en-GB"/>
+        </w:rPr>
+        <w:t>include</w:t>
+      </w:r>
+    </w:p>
+    <w:p>
+      <w:pPr>
+        <w:pStyle w:val="Paragrafoelenco"/>
+        <w:shd w:val="clear" w:color="auto" w:fill="FFFFFF"/>
+        <w:rPr>
+          <w:rFonts w:ascii="Roboto" w:hAnsi="Roboto"/>
+          <w:sz w:val="18"/>
+          <w:szCs w:val="18"/>
+          <w:lang w:val="en-GB"/>
+        </w:rPr>
+      </w:pPr>
+      <w:r>
+        <w:rPr>
+          <w:rFonts w:ascii="Roboto" w:hAnsi="Roboto"/>
+          <w:sz w:val="18"/>
+          <w:szCs w:val="18"/>
+          <w:lang w:val="en-GB"/>
+        </w:rPr>
+        <w:t>See lin_ring_buf_use</w:t>
+      </w:r>
+    </w:p>
+    <w:p>
+      <w:pPr>
+        <w:pStyle w:val="Paragrafoelenco"/>
+        <w:numPr>
+          <w:ilvl w:val="0"/>
+          <w:numId w:val="3"/>
+        </w:numPr>
+        <w:shd w:val="clear" w:color="auto" w:fill="FFFFFF"/>
+        <w:rPr>
+          <w:rFonts w:ascii="Roboto" w:hAnsi="Roboto"/>
+          <w:sz w:val="18"/>
+          <w:szCs w:val="18"/>
+          <w:lang w:val="en-GB"/>
+        </w:rPr>
+      </w:pPr>
+      <w:r>
+        <w:rPr>
+          <w:rFonts w:ascii="Roboto" w:hAnsi="Roboto"/>
+          <w:sz w:val="18"/>
+          <w:szCs w:val="18"/>
+          <w:lang w:val="en-GB"/>
+        </w:rPr>
+        <w:t>ERROR on return from helpers</w:t>
+      </w:r>
+    </w:p>
+    <w:p>
+      <w:pPr>
+        <w:pStyle w:val="Paragrafoelenco"/>
+        <w:shd w:val="clear" w:color="auto" w:fill="FFFFFF"/>
+        <w:rPr>
+          <w:rFonts w:ascii="Roboto" w:hAnsi="Roboto"/>
+          <w:sz w:val="18"/>
+          <w:szCs w:val="18"/>
+          <w:lang w:val="en-GB"/>
+        </w:rPr>
+      </w:pPr>
+      <w:r>
+        <w:rPr>
+          <w:rFonts w:ascii="Roboto" w:hAnsi="Roboto"/>
+          <w:sz w:val="18"/>
+          <w:szCs w:val="18"/>
+          <w:lang w:val="en-GB"/>
+        </w:rPr>
+        <w:t>See examples that use array or hash map</w:t>
+      </w:r>
+    </w:p>
+    <w:p>
+      <w:pPr>
+        <w:shd w:val="clear" w:color="auto" w:fill="FFFFFF"/>
+        <w:rPr>
+          <w:rFonts w:ascii="Roboto" w:hAnsi="Roboto"/>
+          <w:sz w:val="18"/>
+          <w:szCs w:val="18"/>
+          <w:lang w:val="en-GB"/>
+        </w:rPr>
+      </w:pPr>
+      <w:r>
+        <w:rPr>
+          <w:rFonts w:ascii="Roboto" w:hAnsi="Roboto"/>
+          <w:sz w:val="18"/>
+          <w:szCs w:val="18"/>
+          <w:lang w:val="en-GB"/>
+        </w:rPr>
+        <w:drawing>
+          <wp:inline distT="0" distB="0" distL="0" distR="0" wp14:anchorId="2B599BEB" wp14:editId="00B25664">
+            <wp:extent cx="6120130" cy="1784350"/>
+            <wp:effectExtent l="0" t="0" r="0" b="6350"/>
+            <wp:docPr id="1657048881" name="Immagine 1" descr="Immagine che contiene testo, schermata, Carattere&#10;&#10;Descrizione generata automaticamente"/>
+            <wp:cNvGraphicFramePr>
+              <a:graphicFrameLocks xmlns:a="http://schemas.openxmlformats.org/drawingml/2006/main" noChangeAspect="1"/>
+            </wp:cNvGraphicFramePr>
+            <a:graphic xmlns:a="http://schemas.openxmlformats.org/drawingml/2006/main">
+              <a:graphicData uri="http://schemas.openxmlformats.org/drawingml/2006/picture">
+                <pic:pic xmlns:pic="http://schemas.openxmlformats.org/drawingml/2006/picture">
+                  <pic:nvPicPr>
+                    <pic:cNvPr id="1657048881" name="Immagine 1" descr="Immagine che contiene testo, schermata, Carattere&#10;&#10;Descrizione generata automaticamente"/>
+                    <pic:cNvPicPr/>
+                  </pic:nvPicPr>
+                  <pic:blipFill>
+                    <a:blip r:embed="rId33"/>
+                    <a:stretch>
+                      <a:fillRect/>
+                    </a:stretch>
+                  </pic:blipFill>
+                  <pic:spPr>
+                    <a:xfrm>
+                      <a:off x="0" y="0"/>
+                      <a:ext cx="6120130" cy="1784350"/>
+                    </a:xfrm>
+                    <a:prstGeom prst="rect">
+                      <a:avLst/>
+                    </a:prstGeom>
+                  </pic:spPr>
+                </pic:pic>
+              </a:graphicData>
+            </a:graphic>
+          </wp:inline>
+        </w:drawing>
       </w:r>
     </w:p>
     <w:p>

</xml_diff>

<commit_message>
First images in document
</commit_message>
<xml_diff>
--- a/bpf_windows/ebpf_process_windows.docx
+++ b/bpf_windows/ebpf_process_windows.docx
@@ -3559,6 +3559,11 @@
     </w:p>
     <w:p>
       <w:pPr>
+        <w:pStyle w:val="Paragrafoelenco"/>
+        <w:numPr>
+          <w:ilvl w:val="0"/>
+          <w:numId w:val="3"/>
+        </w:numPr>
         <w:shd w:val="clear" w:color="auto" w:fill="FFFFFF"/>
         <w:rPr>
           <w:rFonts w:ascii="Roboto" w:hAnsi="Roboto"/>
@@ -3570,6 +3575,27 @@
       <w:r>
         <w:rPr>
           <w:rFonts w:ascii="Roboto" w:hAnsi="Roboto"/>
+          <w:sz w:val="18"/>
+          <w:szCs w:val="18"/>
+          <w:lang w:val="en-GB"/>
+        </w:rPr>
+        <w:t>More strict on verification process -&gt; *variables only if variable != NULL</w:t>
+      </w:r>
+    </w:p>
+    <w:p>
+      <w:pPr>
+        <w:shd w:val="clear" w:color="auto" w:fill="FFFFFF"/>
+        <w:rPr>
+          <w:rFonts w:ascii="Roboto" w:hAnsi="Roboto"/>
+          <w:sz w:val="18"/>
+          <w:szCs w:val="18"/>
+          <w:lang w:val="en-GB"/>
+        </w:rPr>
+      </w:pPr>
+      <w:r>
+        <w:rPr>
+          <w:rFonts w:ascii="Roboto" w:hAnsi="Roboto"/>
+          <w:noProof/>
           <w:sz w:val="18"/>
           <w:szCs w:val="18"/>
           <w:lang w:val="en-GB"/>

</xml_diff>

<commit_message>
Progresses in history chapter
</commit_message>
<xml_diff>
--- a/bpf_windows/ebpf_process_windows.docx
+++ b/bpf_windows/ebpf_process_windows.docx
@@ -3639,37 +3639,6 @@
     </w:p>
     <w:p>
       <w:pPr>
-        <w:shd w:val="clear" w:color="auto" w:fill="FFFFFF"/>
-        <w:rPr>
-          <w:rFonts w:ascii="Roboto" w:hAnsi="Roboto"/>
-          <w:sz w:val="18"/>
-          <w:szCs w:val="18"/>
-          <w:lang w:val="en-GB"/>
-        </w:rPr>
-      </w:pPr>
-    </w:p>
-    <w:p>
-      <w:pPr>
-        <w:shd w:val="clear" w:color="auto" w:fill="FFFFFF"/>
-        <w:rPr>
-          <w:rFonts w:ascii="Roboto" w:hAnsi="Roboto"/>
-          <w:sz w:val="18"/>
-          <w:szCs w:val="18"/>
-          <w:lang w:val="en-GB"/>
-        </w:rPr>
-      </w:pPr>
-      <w:r>
-        <w:rPr>
-          <w:rFonts w:ascii="Roboto" w:hAnsi="Roboto"/>
-          <w:sz w:val="18"/>
-          <w:szCs w:val="18"/>
-          <w:lang w:val="en-GB"/>
-        </w:rPr>
-        <w:t>FOR THE USER PROGRAMS</w:t>
-      </w:r>
-    </w:p>
-    <w:p>
-      <w:pPr>
         <w:pStyle w:val="Paragrafoelenco"/>
         <w:numPr>
           <w:ilvl w:val="0"/>
@@ -3690,7 +3659,300 @@
           <w:szCs w:val="18"/>
           <w:lang w:val="en-GB"/>
         </w:rPr>
+        <w:t>Function calls all inline</w:t>
+      </w:r>
+    </w:p>
+    <w:p>
+      <w:pPr>
+        <w:shd w:val="clear" w:color="auto" w:fill="FFFFFF"/>
+        <w:rPr>
+          <w:rFonts w:ascii="Roboto" w:hAnsi="Roboto"/>
+          <w:sz w:val="18"/>
+          <w:szCs w:val="18"/>
+          <w:lang w:val="en-GB"/>
+        </w:rPr>
+      </w:pPr>
+      <w:r>
+        <w:rPr>
+          <w:rFonts w:ascii="Roboto" w:hAnsi="Roboto"/>
+          <w:noProof/>
+          <w:sz w:val="18"/>
+          <w:szCs w:val="18"/>
+          <w:lang w:val="en-GB"/>
+        </w:rPr>
+        <w:drawing>
+          <wp:inline distT="0" distB="0" distL="0" distR="0" wp14:anchorId="018800DE" wp14:editId="5995F5BA">
+            <wp:extent cx="5258256" cy="548688"/>
+            <wp:effectExtent l="0" t="0" r="0" b="3810"/>
+            <wp:docPr id="1910355075" name="Immagine 1" descr="Immagine che contiene testo, schermata, Carattere&#10;&#10;Descrizione generata automaticamente"/>
+            <wp:cNvGraphicFramePr>
+              <a:graphicFrameLocks xmlns:a="http://schemas.openxmlformats.org/drawingml/2006/main" noChangeAspect="1"/>
+            </wp:cNvGraphicFramePr>
+            <a:graphic xmlns:a="http://schemas.openxmlformats.org/drawingml/2006/main">
+              <a:graphicData uri="http://schemas.openxmlformats.org/drawingml/2006/picture">
+                <pic:pic xmlns:pic="http://schemas.openxmlformats.org/drawingml/2006/picture">
+                  <pic:nvPicPr>
+                    <pic:cNvPr id="1910355075" name="Immagine 1" descr="Immagine che contiene testo, schermata, Carattere&#10;&#10;Descrizione generata automaticamente"/>
+                    <pic:cNvPicPr/>
+                  </pic:nvPicPr>
+                  <pic:blipFill>
+                    <a:blip r:embed="rId34"/>
+                    <a:stretch>
+                      <a:fillRect/>
+                    </a:stretch>
+                  </pic:blipFill>
+                  <pic:spPr>
+                    <a:xfrm>
+                      <a:off x="0" y="0"/>
+                      <a:ext cx="5258256" cy="548688"/>
+                    </a:xfrm>
+                    <a:prstGeom prst="rect">
+                      <a:avLst/>
+                    </a:prstGeom>
+                  </pic:spPr>
+                </pic:pic>
+              </a:graphicData>
+            </a:graphic>
+          </wp:inline>
+        </w:drawing>
+      </w:r>
+    </w:p>
+    <w:p>
+      <w:pPr>
+        <w:shd w:val="clear" w:color="auto" w:fill="FFFFFF"/>
+        <w:rPr>
+          <w:rFonts w:ascii="Roboto" w:hAnsi="Roboto"/>
+          <w:sz w:val="18"/>
+          <w:szCs w:val="18"/>
+          <w:lang w:val="en-GB"/>
+        </w:rPr>
+      </w:pPr>
+    </w:p>
+    <w:p>
+      <w:pPr>
+        <w:shd w:val="clear" w:color="auto" w:fill="FFFFFF"/>
+        <w:rPr>
+          <w:rFonts w:ascii="Roboto" w:hAnsi="Roboto"/>
+          <w:sz w:val="18"/>
+          <w:szCs w:val="18"/>
+          <w:lang w:val="en-GB"/>
+        </w:rPr>
+      </w:pPr>
+      <w:r>
+        <w:rPr>
+          <w:rFonts w:ascii="Roboto" w:hAnsi="Roboto"/>
+          <w:sz w:val="18"/>
+          <w:szCs w:val="18"/>
+          <w:lang w:val="en-GB"/>
+        </w:rPr>
+        <w:t>FOR THE USER PROGRAMS</w:t>
+      </w:r>
+    </w:p>
+    <w:p>
+      <w:pPr>
+        <w:pStyle w:val="Paragrafoelenco"/>
+        <w:numPr>
+          <w:ilvl w:val="0"/>
+          <w:numId w:val="3"/>
+        </w:numPr>
+        <w:shd w:val="clear" w:color="auto" w:fill="FFFFFF"/>
+        <w:rPr>
+          <w:rFonts w:ascii="Roboto" w:hAnsi="Roboto"/>
+          <w:sz w:val="18"/>
+          <w:szCs w:val="18"/>
+          <w:lang w:val="en-GB"/>
+        </w:rPr>
+      </w:pPr>
+      <w:r>
+        <w:rPr>
+          <w:rFonts w:ascii="Roboto" w:hAnsi="Roboto"/>
+          <w:sz w:val="18"/>
+          <w:szCs w:val="18"/>
+          <w:lang w:val="en-GB"/>
+        </w:rPr>
         <w:t>All the same as in the tutorial</w:t>
+      </w:r>
+    </w:p>
+    <w:p>
+      <w:pPr>
+        <w:shd w:val="clear" w:color="auto" w:fill="FFFFFF"/>
+        <w:rPr>
+          <w:rFonts w:ascii="Roboto" w:hAnsi="Roboto"/>
+          <w:sz w:val="18"/>
+          <w:szCs w:val="18"/>
+          <w:lang w:val="en-GB"/>
+        </w:rPr>
+      </w:pPr>
+    </w:p>
+    <w:p>
+      <w:pPr>
+        <w:shd w:val="clear" w:color="auto" w:fill="FFFFFF"/>
+        <w:rPr>
+          <w:rFonts w:ascii="Roboto" w:hAnsi="Roboto"/>
+          <w:sz w:val="18"/>
+          <w:szCs w:val="18"/>
+          <w:lang w:val="en-GB"/>
+        </w:rPr>
+      </w:pPr>
+    </w:p>
+    <w:p>
+      <w:pPr>
+        <w:shd w:val="clear" w:color="auto" w:fill="FFFFFF"/>
+        <w:rPr>
+          <w:rFonts w:ascii="Roboto" w:hAnsi="Roboto"/>
+          <w:sz w:val="18"/>
+          <w:szCs w:val="18"/>
+          <w:lang w:val="en-GB"/>
+        </w:rPr>
+      </w:pPr>
+      <w:r>
+        <w:rPr>
+          <w:rFonts w:ascii="Roboto" w:hAnsi="Roboto"/>
+          <w:sz w:val="18"/>
+          <w:szCs w:val="18"/>
+          <w:lang w:val="en-GB"/>
+        </w:rPr>
+        <w:t>BPF2C</w:t>
+      </w:r>
+    </w:p>
+    <w:p>
+      <w:pPr>
+        <w:shd w:val="clear" w:color="auto" w:fill="FFFFFF"/>
+        <w:rPr>
+          <w:rFonts w:ascii="Roboto" w:hAnsi="Roboto"/>
+          <w:sz w:val="18"/>
+          <w:szCs w:val="18"/>
+          <w:lang w:val="en-GB"/>
+        </w:rPr>
+      </w:pPr>
+      <w:r>
+        <w:rPr>
+          <w:rFonts w:ascii="Roboto" w:hAnsi="Roboto"/>
+          <w:noProof/>
+          <w:sz w:val="18"/>
+          <w:szCs w:val="18"/>
+          <w:lang w:val="en-GB"/>
+        </w:rPr>
+        <w:drawing>
+          <wp:inline distT="0" distB="0" distL="0" distR="0" wp14:anchorId="22D1ECAF" wp14:editId="6A71BEB4">
+            <wp:extent cx="4694327" cy="967824"/>
+            <wp:effectExtent l="0" t="0" r="0" b="3810"/>
+            <wp:docPr id="1842510227" name="Immagine 1" descr="Immagine che contiene testo, schermata, Carattere&#10;&#10;Descrizione generata automaticamente"/>
+            <wp:cNvGraphicFramePr>
+              <a:graphicFrameLocks xmlns:a="http://schemas.openxmlformats.org/drawingml/2006/main" noChangeAspect="1"/>
+            </wp:cNvGraphicFramePr>
+            <a:graphic xmlns:a="http://schemas.openxmlformats.org/drawingml/2006/main">
+              <a:graphicData uri="http://schemas.openxmlformats.org/drawingml/2006/picture">
+                <pic:pic xmlns:pic="http://schemas.openxmlformats.org/drawingml/2006/picture">
+                  <pic:nvPicPr>
+                    <pic:cNvPr id="1842510227" name="Immagine 1" descr="Immagine che contiene testo, schermata, Carattere&#10;&#10;Descrizione generata automaticamente"/>
+                    <pic:cNvPicPr/>
+                  </pic:nvPicPr>
+                  <pic:blipFill>
+                    <a:blip r:embed="rId35"/>
+                    <a:stretch>
+                      <a:fillRect/>
+                    </a:stretch>
+                  </pic:blipFill>
+                  <pic:spPr>
+                    <a:xfrm>
+                      <a:off x="0" y="0"/>
+                      <a:ext cx="4694327" cy="967824"/>
+                    </a:xfrm>
+                    <a:prstGeom prst="rect">
+                      <a:avLst/>
+                    </a:prstGeom>
+                  </pic:spPr>
+                </pic:pic>
+              </a:graphicData>
+            </a:graphic>
+          </wp:inline>
+        </w:drawing>
+      </w:r>
+    </w:p>
+    <w:p>
+      <w:pPr>
+        <w:shd w:val="clear" w:color="auto" w:fill="FFFFFF"/>
+        <w:rPr>
+          <w:rFonts w:ascii="Roboto" w:hAnsi="Roboto"/>
+          <w:sz w:val="18"/>
+          <w:szCs w:val="18"/>
+          <w:lang w:val="en-GB"/>
+        </w:rPr>
+      </w:pPr>
+    </w:p>
+    <w:p>
+      <w:pPr>
+        <w:shd w:val="clear" w:color="auto" w:fill="FFFFFF"/>
+        <w:rPr>
+          <w:rFonts w:ascii="Roboto" w:hAnsi="Roboto"/>
+          <w:sz w:val="18"/>
+          <w:szCs w:val="18"/>
+          <w:lang w:val="en-GB"/>
+        </w:rPr>
+      </w:pPr>
+      <w:r>
+        <w:rPr>
+          <w:rFonts w:ascii="Roboto" w:hAnsi="Roboto"/>
+          <w:sz w:val="18"/>
+          <w:szCs w:val="18"/>
+          <w:lang w:val="en-GB"/>
+        </w:rPr>
+        <w:t>AFTER TRACING EVERY TIME</w:t>
+      </w:r>
+    </w:p>
+    <w:p>
+      <w:pPr>
+        <w:shd w:val="clear" w:color="auto" w:fill="FFFFFF"/>
+        <w:rPr>
+          <w:rFonts w:ascii="Roboto" w:hAnsi="Roboto"/>
+          <w:sz w:val="18"/>
+          <w:szCs w:val="18"/>
+          <w:lang w:val="en-GB"/>
+        </w:rPr>
+      </w:pPr>
+      <w:r>
+        <w:rPr>
+          <w:rFonts w:ascii="Roboto" w:hAnsi="Roboto"/>
+          <w:sz w:val="18"/>
+          <w:szCs w:val="18"/>
+          <w:lang w:val="en-GB"/>
+        </w:rPr>
+        <w:drawing>
+          <wp:inline distT="0" distB="0" distL="0" distR="0" wp14:anchorId="7D4089B8" wp14:editId="2FF056D9">
+            <wp:extent cx="4587638" cy="2004234"/>
+            <wp:effectExtent l="0" t="0" r="3810" b="0"/>
+            <wp:docPr id="1998277503" name="Immagine 1" descr="Immagine che contiene testo, schermata, Carattere, linea&#10;&#10;Descrizione generata automaticamente"/>
+            <wp:cNvGraphicFramePr>
+              <a:graphicFrameLocks xmlns:a="http://schemas.openxmlformats.org/drawingml/2006/main" noChangeAspect="1"/>
+            </wp:cNvGraphicFramePr>
+            <a:graphic xmlns:a="http://schemas.openxmlformats.org/drawingml/2006/main">
+              <a:graphicData uri="http://schemas.openxmlformats.org/drawingml/2006/picture">
+                <pic:pic xmlns:pic="http://schemas.openxmlformats.org/drawingml/2006/picture">
+                  <pic:nvPicPr>
+                    <pic:cNvPr id="1998277503" name="Immagine 1" descr="Immagine che contiene testo, schermata, Carattere, linea&#10;&#10;Descrizione generata automaticamente"/>
+                    <pic:cNvPicPr/>
+                  </pic:nvPicPr>
+                  <pic:blipFill>
+                    <a:blip r:embed="rId36"/>
+                    <a:stretch>
+                      <a:fillRect/>
+                    </a:stretch>
+                  </pic:blipFill>
+                  <pic:spPr>
+                    <a:xfrm>
+                      <a:off x="0" y="0"/>
+                      <a:ext cx="4587638" cy="2004234"/>
+                    </a:xfrm>
+                    <a:prstGeom prst="rect">
+                      <a:avLst/>
+                    </a:prstGeom>
+                  </pic:spPr>
+                </pic:pic>
+              </a:graphicData>
+            </a:graphic>
+          </wp:inline>
+        </w:drawing>
       </w:r>
     </w:p>
     <w:sectPr>

</xml_diff>